<commit_message>
manhnv99_done entity movie and start create movie screen
</commit_message>
<xml_diff>
--- a/Requirement.docx
+++ b/Requirement.docx
@@ -1,6 +1,6 @@
 
 <file path=word/document.xml><?xml version="1.0" encoding="utf-8"?>
-<w:document xmlns:wpc="http://schemas.microsoft.com/office/word/2010/wordprocessingCanvas" xmlns:cx="http://schemas.microsoft.com/office/drawing/2014/chartex" xmlns:cx1="http://schemas.microsoft.com/office/drawing/2015/9/8/chartex" xmlns:cx2="http://schemas.microsoft.com/office/drawing/2015/10/21/chartex" xmlns:cx3="http://schemas.microsoft.com/office/drawing/2016/5/9/chartex" xmlns:cx4="http://schemas.microsoft.com/office/drawing/2016/5/10/chartex" xmlns:cx5="http://schemas.microsoft.com/office/drawing/2016/5/11/chartex" xmlns:cx6="http://schemas.microsoft.com/office/drawing/2016/5/12/chartex" xmlns:cx7="http://schemas.microsoft.com/office/drawing/2016/5/13/chartex" xmlns:cx8="http://schemas.microsoft.com/office/drawing/2016/5/14/chartex" xmlns:mc="http://schemas.openxmlformats.org/markup-compatibility/2006" xmlns:aink="http://schemas.microsoft.com/office/drawing/2016/ink" xmlns:am3d="http://schemas.microsoft.com/office/drawing/2017/model3d" xmlns:o="urn:schemas-microsoft-com:office:office" xmlns:oel="http://schemas.microsoft.com/office/2019/extlst" xmlns:r="http://schemas.openxmlformats.org/officeDocument/2006/relationships" xmlns:m="http://schemas.openxmlformats.org/officeDocument/2006/math" xmlns:v="urn:schemas-microsoft-com:vml" xmlns:wp14="http://schemas.microsoft.com/office/word/2010/wordprocessingDrawing" xmlns:wp="http://schemas.openxmlformats.org/drawingml/2006/wordprocessingDrawing" xmlns:w10="urn:schemas-microsoft-com:office:word" xmlns:w="http://schemas.openxmlformats.org/wordprocessingml/2006/main" xmlns:w14="http://schemas.microsoft.com/office/word/2010/wordml" xmlns:w15="http://schemas.microsoft.com/office/word/2012/wordml" xmlns:w16cex="http://schemas.microsoft.com/office/word/2018/wordml/cex" xmlns:w16cid="http://schemas.microsoft.com/office/word/2016/wordml/cid" xmlns:w16="http://schemas.microsoft.com/office/word/2018/wordml" xmlns:w16sdtdh="http://schemas.microsoft.com/office/word/2020/wordml/sdtdatahash" xmlns:w16se="http://schemas.microsoft.com/office/word/2015/wordml/symex" xmlns:wpg="http://schemas.microsoft.com/office/word/2010/wordprocessingGroup" xmlns:wpi="http://schemas.microsoft.com/office/word/2010/wordprocessingInk" xmlns:wne="http://schemas.microsoft.com/office/word/2006/wordml" xmlns:wps="http://schemas.microsoft.com/office/word/2010/wordprocessingShape" mc:Ignorable="w14 w15 w16se w16cid w16 w16cex w16sdtdh wp14">
+<w:document xmlns:wpc="http://schemas.microsoft.com/office/word/2010/wordprocessingCanvas" xmlns:cx="http://schemas.microsoft.com/office/drawing/2014/chartex" xmlns:mc="http://schemas.openxmlformats.org/markup-compatibility/2006" xmlns:o="urn:schemas-microsoft-com:office:office" xmlns:r="http://schemas.openxmlformats.org/officeDocument/2006/relationships" xmlns:m="http://schemas.openxmlformats.org/officeDocument/2006/math" xmlns:v="urn:schemas-microsoft-com:vml" xmlns:wp14="http://schemas.microsoft.com/office/word/2010/wordprocessingDrawing" xmlns:wp="http://schemas.openxmlformats.org/drawingml/2006/wordprocessingDrawing" xmlns:w10="urn:schemas-microsoft-com:office:word" xmlns:w="http://schemas.openxmlformats.org/wordprocessingml/2006/main" xmlns:w14="http://schemas.microsoft.com/office/word/2010/wordml" xmlns:w15="http://schemas.microsoft.com/office/word/2012/wordml" xmlns:w16se="http://schemas.microsoft.com/office/word/2015/wordml/symex" xmlns:wpg="http://schemas.microsoft.com/office/word/2010/wordprocessingGroup" xmlns:wpi="http://schemas.microsoft.com/office/word/2010/wordprocessingInk" xmlns:wne="http://schemas.microsoft.com/office/word/2006/wordml" xmlns:wps="http://schemas.microsoft.com/office/word/2010/wordprocessingShape" mc:Ignorable="w14 w15 w16se wp14">
   <w:body>
     <w:p>
       <w:pPr>
@@ -319,7 +319,21 @@
         <w:rPr>
           <w:lang w:val="en-US"/>
         </w:rPr>
-        <w:t xml:space="preserve">-Phim </w:t>
+        <w:t>-</w:t>
+      </w:r>
+      <w:proofErr w:type="spellStart"/>
+      <w:r>
+        <w:rPr>
+          <w:lang w:val="en-US"/>
+        </w:rPr>
+        <w:t>Phim</w:t>
+      </w:r>
+      <w:proofErr w:type="spellEnd"/>
+      <w:r>
+        <w:rPr>
+          <w:lang w:val="en-US"/>
+        </w:rPr>
+        <w:t xml:space="preserve"> </w:t>
       </w:r>
       <w:proofErr w:type="spellStart"/>
       <w:r>
@@ -1018,7 +1032,35 @@
         <w:rPr>
           <w:lang w:val="en-US"/>
         </w:rPr>
-        <w:t xml:space="preserve">-Thanh nav </w:t>
+        <w:t>-</w:t>
+      </w:r>
+      <w:proofErr w:type="spellStart"/>
+      <w:r>
+        <w:rPr>
+          <w:lang w:val="en-US"/>
+        </w:rPr>
+        <w:t>Thanh</w:t>
+      </w:r>
+      <w:proofErr w:type="spellEnd"/>
+      <w:r>
+        <w:rPr>
+          <w:lang w:val="en-US"/>
+        </w:rPr>
+        <w:t xml:space="preserve"> </w:t>
+      </w:r>
+      <w:proofErr w:type="spellStart"/>
+      <w:r>
+        <w:rPr>
+          <w:lang w:val="en-US"/>
+        </w:rPr>
+        <w:t>nav</w:t>
+      </w:r>
+      <w:proofErr w:type="spellEnd"/>
+      <w:r>
+        <w:rPr>
+          <w:lang w:val="en-US"/>
+        </w:rPr>
+        <w:t xml:space="preserve"> </w:t>
       </w:r>
       <w:proofErr w:type="spellStart"/>
       <w:r>
@@ -1319,8 +1361,16 @@
         <w:rPr>
           <w:lang w:val="en-US"/>
         </w:rPr>
-        <w:t>+)Khu</w:t>
-      </w:r>
+        <w:t>+)</w:t>
+      </w:r>
+      <w:proofErr w:type="spellStart"/>
+      <w:r>
+        <w:rPr>
+          <w:lang w:val="en-US"/>
+        </w:rPr>
+        <w:t>Khu</w:t>
+      </w:r>
+      <w:proofErr w:type="spellEnd"/>
       <w:proofErr w:type="gramEnd"/>
       <w:r>
         <w:rPr>
@@ -1395,8 +1445,16 @@
         <w:rPr>
           <w:lang w:val="en-US"/>
         </w:rPr>
-        <w:t>+)Mua</w:t>
-      </w:r>
+        <w:t>+)</w:t>
+      </w:r>
+      <w:proofErr w:type="spellStart"/>
+      <w:r>
+        <w:rPr>
+          <w:lang w:val="en-US"/>
+        </w:rPr>
+        <w:t>Mua</w:t>
+      </w:r>
+      <w:proofErr w:type="spellEnd"/>
       <w:proofErr w:type="gramEnd"/>
       <w:r>
         <w:rPr>
@@ -1492,8 +1550,16 @@
         <w:rPr>
           <w:lang w:val="en-US"/>
         </w:rPr>
-        <w:t>+)Phim</w:t>
-      </w:r>
+        <w:t>+)</w:t>
+      </w:r>
+      <w:proofErr w:type="spellStart"/>
+      <w:r>
+        <w:rPr>
+          <w:lang w:val="en-US"/>
+        </w:rPr>
+        <w:t>Phim</w:t>
+      </w:r>
+      <w:proofErr w:type="spellEnd"/>
       <w:proofErr w:type="gramEnd"/>
       <w:r>
         <w:rPr>
@@ -2142,12 +2208,14 @@
         </w:rPr>
         <w:t>+)</w:t>
       </w:r>
+      <w:proofErr w:type="spellStart"/>
       <w:r>
         <w:rPr>
           <w:lang w:val="en-US"/>
         </w:rPr>
         <w:t>Phim</w:t>
       </w:r>
+      <w:proofErr w:type="spellEnd"/>
       <w:proofErr w:type="gramEnd"/>
       <w:r>
         <w:rPr>
@@ -2587,7 +2655,21 @@
         <w:rPr>
           <w:lang w:val="en-US"/>
         </w:rPr>
-        <w:t xml:space="preserve"> “Phim </w:t>
+        <w:t xml:space="preserve"> “</w:t>
+      </w:r>
+      <w:proofErr w:type="spellStart"/>
+      <w:r>
+        <w:rPr>
+          <w:lang w:val="en-US"/>
+        </w:rPr>
+        <w:t>Phim</w:t>
+      </w:r>
+      <w:proofErr w:type="spellEnd"/>
+      <w:r>
+        <w:rPr>
+          <w:lang w:val="en-US"/>
+        </w:rPr>
+        <w:t xml:space="preserve"> </w:t>
       </w:r>
       <w:proofErr w:type="spellStart"/>
       <w:r>
@@ -2727,7 +2809,21 @@
         <w:rPr>
           <w:lang w:val="en-US"/>
         </w:rPr>
-        <w:t xml:space="preserve"> Mua </w:t>
+        <w:t xml:space="preserve"> </w:t>
+      </w:r>
+      <w:proofErr w:type="spellStart"/>
+      <w:r>
+        <w:rPr>
+          <w:lang w:val="en-US"/>
+        </w:rPr>
+        <w:t>Mua</w:t>
+      </w:r>
+      <w:proofErr w:type="spellEnd"/>
+      <w:r>
+        <w:rPr>
+          <w:lang w:val="en-US"/>
+        </w:rPr>
+        <w:t xml:space="preserve"> </w:t>
       </w:r>
       <w:proofErr w:type="spellStart"/>
       <w:r>
@@ -2987,7 +3083,21 @@
         <w:rPr>
           <w:lang w:val="en-US"/>
         </w:rPr>
-        <w:t xml:space="preserve"> -&gt;Khi </w:t>
+        <w:t xml:space="preserve"> -&gt;</w:t>
+      </w:r>
+      <w:proofErr w:type="spellStart"/>
+      <w:r>
+        <w:rPr>
+          <w:lang w:val="en-US"/>
+        </w:rPr>
+        <w:t>Khi</w:t>
+      </w:r>
+      <w:proofErr w:type="spellEnd"/>
+      <w:r>
+        <w:rPr>
+          <w:lang w:val="en-US"/>
+        </w:rPr>
+        <w:t xml:space="preserve"> </w:t>
       </w:r>
       <w:proofErr w:type="spellStart"/>
       <w:r>
@@ -3913,7 +4023,6 @@
         <w:rPr>
           <w:lang w:val="en-US"/>
         </w:rPr>
-        <w:lastRenderedPageBreak/>
         <w:tab/>
       </w:r>
       <w:r>
@@ -3956,7 +4065,49 @@
           <w:lang w:val="en-US"/>
         </w:rPr>
         <w:tab/>
-        <w:t xml:space="preserve">-Quản Lý Khu </w:t>
+        <w:t>-</w:t>
+      </w:r>
+      <w:proofErr w:type="spellStart"/>
+      <w:r>
+        <w:rPr>
+          <w:lang w:val="en-US"/>
+        </w:rPr>
+        <w:t>Quản</w:t>
+      </w:r>
+      <w:proofErr w:type="spellEnd"/>
+      <w:r>
+        <w:rPr>
+          <w:lang w:val="en-US"/>
+        </w:rPr>
+        <w:t xml:space="preserve"> </w:t>
+      </w:r>
+      <w:proofErr w:type="spellStart"/>
+      <w:r>
+        <w:rPr>
+          <w:lang w:val="en-US"/>
+        </w:rPr>
+        <w:t>Lý</w:t>
+      </w:r>
+      <w:proofErr w:type="spellEnd"/>
+      <w:r>
+        <w:rPr>
+          <w:lang w:val="en-US"/>
+        </w:rPr>
+        <w:t xml:space="preserve"> </w:t>
+      </w:r>
+      <w:proofErr w:type="spellStart"/>
+      <w:r>
+        <w:rPr>
+          <w:lang w:val="en-US"/>
+        </w:rPr>
+        <w:t>Khu</w:t>
+      </w:r>
+      <w:proofErr w:type="spellEnd"/>
+      <w:r>
+        <w:rPr>
+          <w:lang w:val="en-US"/>
+        </w:rPr>
+        <w:t xml:space="preserve"> </w:t>
       </w:r>
       <w:proofErr w:type="spellStart"/>
       <w:r>
@@ -3977,6 +4128,7 @@
         <w:rPr>
           <w:lang w:val="en-US"/>
         </w:rPr>
+        <w:lastRenderedPageBreak/>
         <w:tab/>
       </w:r>
       <w:r>
@@ -4130,6 +4282,500 @@
         </w:rPr>
         <w:t xml:space="preserve"> Chair</w:t>
       </w:r>
+    </w:p>
+    <w:p>
+      <w:pPr>
+        <w:rPr>
+          <w:lang w:val="en-US"/>
+        </w:rPr>
+      </w:pPr>
+    </w:p>
+    <w:p>
+      <w:pPr>
+        <w:rPr>
+          <w:lang w:val="en-US"/>
+        </w:rPr>
+      </w:pPr>
+      <w:r>
+        <w:rPr>
+          <w:lang w:val="en-US"/>
+        </w:rPr>
+        <w:t>-</w:t>
+      </w:r>
+      <w:proofErr w:type="spellStart"/>
+      <w:r>
+        <w:rPr>
+          <w:lang w:val="en-US"/>
+        </w:rPr>
+        <w:t>Màn</w:t>
+      </w:r>
+      <w:proofErr w:type="spellEnd"/>
+      <w:r>
+        <w:rPr>
+          <w:lang w:val="en-US"/>
+        </w:rPr>
+        <w:t xml:space="preserve"> </w:t>
+      </w:r>
+      <w:proofErr w:type="spellStart"/>
+      <w:r>
+        <w:rPr>
+          <w:lang w:val="en-US"/>
+        </w:rPr>
+        <w:t>Tạo</w:t>
+      </w:r>
+      <w:proofErr w:type="spellEnd"/>
+      <w:r>
+        <w:rPr>
+          <w:lang w:val="en-US"/>
+        </w:rPr>
+        <w:t xml:space="preserve"> </w:t>
+      </w:r>
+      <w:proofErr w:type="gramStart"/>
+      <w:r>
+        <w:rPr>
+          <w:lang w:val="en-US"/>
+        </w:rPr>
+        <w:t>Movie :</w:t>
+      </w:r>
+      <w:proofErr w:type="gramEnd"/>
+      <w:r>
+        <w:rPr>
+          <w:lang w:val="en-US"/>
+        </w:rPr>
+        <w:t xml:space="preserve"> (2 </w:t>
+      </w:r>
+      <w:proofErr w:type="spellStart"/>
+      <w:r>
+        <w:rPr>
+          <w:lang w:val="en-US"/>
+        </w:rPr>
+        <w:t>ngày</w:t>
+      </w:r>
+      <w:proofErr w:type="spellEnd"/>
+      <w:r>
+        <w:rPr>
+          <w:lang w:val="en-US"/>
+        </w:rPr>
+        <w:t>)</w:t>
+      </w:r>
+    </w:p>
+    <w:p>
+      <w:pPr>
+        <w:rPr>
+          <w:lang w:val="en-US"/>
+        </w:rPr>
+      </w:pPr>
+      <w:r>
+        <w:rPr>
+          <w:lang w:val="en-US"/>
+        </w:rPr>
+        <w:tab/>
+      </w:r>
+      <w:proofErr w:type="gramStart"/>
+      <w:r>
+        <w:rPr>
+          <w:lang w:val="en-US"/>
+        </w:rPr>
+        <w:t>+)</w:t>
+      </w:r>
+      <w:proofErr w:type="spellStart"/>
+      <w:r>
+        <w:rPr>
+          <w:lang w:val="en-US"/>
+        </w:rPr>
+        <w:t>Màn</w:t>
+      </w:r>
+      <w:proofErr w:type="spellEnd"/>
+      <w:proofErr w:type="gramEnd"/>
+      <w:r>
+        <w:rPr>
+          <w:lang w:val="en-US"/>
+        </w:rPr>
+        <w:t xml:space="preserve"> </w:t>
+      </w:r>
+      <w:proofErr w:type="spellStart"/>
+      <w:r>
+        <w:rPr>
+          <w:lang w:val="en-US"/>
+        </w:rPr>
+        <w:t>Thêm</w:t>
+      </w:r>
+      <w:proofErr w:type="spellEnd"/>
+      <w:r>
+        <w:rPr>
+          <w:lang w:val="en-US"/>
+        </w:rPr>
+        <w:t xml:space="preserve"> </w:t>
+      </w:r>
+      <w:proofErr w:type="spellStart"/>
+      <w:r>
+        <w:rPr>
+          <w:lang w:val="en-US"/>
+        </w:rPr>
+        <w:t>Sửa</w:t>
+      </w:r>
+      <w:proofErr w:type="spellEnd"/>
+      <w:r>
+        <w:rPr>
+          <w:lang w:val="en-US"/>
+        </w:rPr>
+        <w:t xml:space="preserve"> </w:t>
+      </w:r>
+      <w:proofErr w:type="spellStart"/>
+      <w:r>
+        <w:rPr>
+          <w:lang w:val="en-US"/>
+        </w:rPr>
+        <w:t>Xóa</w:t>
+      </w:r>
+      <w:proofErr w:type="spellEnd"/>
+      <w:r>
+        <w:rPr>
+          <w:lang w:val="en-US"/>
+        </w:rPr>
+        <w:t xml:space="preserve"> (</w:t>
+      </w:r>
+      <w:proofErr w:type="spellStart"/>
+      <w:r>
+        <w:rPr>
+          <w:lang w:val="en-US"/>
+        </w:rPr>
+        <w:t>như</w:t>
+      </w:r>
+      <w:proofErr w:type="spellEnd"/>
+      <w:r>
+        <w:rPr>
+          <w:lang w:val="en-US"/>
+        </w:rPr>
+        <w:t xml:space="preserve"> </w:t>
+      </w:r>
+      <w:proofErr w:type="spellStart"/>
+      <w:r>
+        <w:rPr>
+          <w:lang w:val="en-US"/>
+        </w:rPr>
+        <w:t>bình</w:t>
+      </w:r>
+      <w:proofErr w:type="spellEnd"/>
+      <w:r>
+        <w:rPr>
+          <w:lang w:val="en-US"/>
+        </w:rPr>
+        <w:t xml:space="preserve"> </w:t>
+      </w:r>
+      <w:proofErr w:type="spellStart"/>
+      <w:r>
+        <w:rPr>
+          <w:lang w:val="en-US"/>
+        </w:rPr>
+        <w:t>thường</w:t>
+      </w:r>
+      <w:proofErr w:type="spellEnd"/>
+      <w:r>
+        <w:rPr>
+          <w:lang w:val="en-US"/>
+        </w:rPr>
+        <w:t>)</w:t>
+      </w:r>
+    </w:p>
+    <w:p>
+      <w:pPr>
+        <w:rPr>
+          <w:lang w:val="en-US"/>
+        </w:rPr>
+      </w:pPr>
+      <w:r>
+        <w:rPr>
+          <w:lang w:val="en-US"/>
+        </w:rPr>
+        <w:tab/>
+      </w:r>
+      <w:proofErr w:type="gramStart"/>
+      <w:r>
+        <w:rPr>
+          <w:lang w:val="en-US"/>
+        </w:rPr>
+        <w:t>+)</w:t>
+      </w:r>
+      <w:proofErr w:type="spellStart"/>
+      <w:r>
+        <w:rPr>
+          <w:lang w:val="en-US"/>
+        </w:rPr>
+        <w:t>Khi</w:t>
+      </w:r>
+      <w:proofErr w:type="spellEnd"/>
+      <w:proofErr w:type="gramEnd"/>
+      <w:r>
+        <w:rPr>
+          <w:lang w:val="en-US"/>
+        </w:rPr>
+        <w:t xml:space="preserve"> </w:t>
+      </w:r>
+      <w:proofErr w:type="spellStart"/>
+      <w:r>
+        <w:rPr>
+          <w:lang w:val="en-US"/>
+        </w:rPr>
+        <w:t>bấm</w:t>
+      </w:r>
+      <w:proofErr w:type="spellEnd"/>
+      <w:r>
+        <w:rPr>
+          <w:lang w:val="en-US"/>
+        </w:rPr>
+        <w:t xml:space="preserve"> </w:t>
+      </w:r>
+      <w:proofErr w:type="spellStart"/>
+      <w:r>
+        <w:rPr>
+          <w:lang w:val="en-US"/>
+        </w:rPr>
+        <w:t>vào</w:t>
+      </w:r>
+      <w:proofErr w:type="spellEnd"/>
+      <w:r>
+        <w:rPr>
+          <w:lang w:val="en-US"/>
+        </w:rPr>
+        <w:t xml:space="preserve"> detail </w:t>
+      </w:r>
+      <w:proofErr w:type="spellStart"/>
+      <w:r>
+        <w:rPr>
+          <w:lang w:val="en-US"/>
+        </w:rPr>
+        <w:t>hiển</w:t>
+      </w:r>
+      <w:proofErr w:type="spellEnd"/>
+      <w:r>
+        <w:rPr>
+          <w:lang w:val="en-US"/>
+        </w:rPr>
+        <w:t xml:space="preserve"> </w:t>
+      </w:r>
+      <w:proofErr w:type="spellStart"/>
+      <w:r>
+        <w:rPr>
+          <w:lang w:val="en-US"/>
+        </w:rPr>
+        <w:t>thị</w:t>
+      </w:r>
+      <w:proofErr w:type="spellEnd"/>
+      <w:r>
+        <w:rPr>
+          <w:lang w:val="en-US"/>
+        </w:rPr>
+        <w:t xml:space="preserve"> </w:t>
+      </w:r>
+      <w:proofErr w:type="spellStart"/>
+      <w:r>
+        <w:rPr>
+          <w:lang w:val="en-US"/>
+        </w:rPr>
+        <w:t>thông</w:t>
+      </w:r>
+      <w:proofErr w:type="spellEnd"/>
+      <w:r>
+        <w:rPr>
+          <w:lang w:val="en-US"/>
+        </w:rPr>
+        <w:t xml:space="preserve"> tin </w:t>
+      </w:r>
+      <w:proofErr w:type="spellStart"/>
+      <w:r>
+        <w:rPr>
+          <w:lang w:val="en-US"/>
+        </w:rPr>
+        <w:t>và</w:t>
+      </w:r>
+      <w:proofErr w:type="spellEnd"/>
+      <w:r>
+        <w:rPr>
+          <w:lang w:val="en-US"/>
+        </w:rPr>
+        <w:t xml:space="preserve"> </w:t>
+      </w:r>
+      <w:proofErr w:type="spellStart"/>
+      <w:r>
+        <w:rPr>
+          <w:lang w:val="en-US"/>
+        </w:rPr>
+        <w:t>sẽ</w:t>
+      </w:r>
+      <w:proofErr w:type="spellEnd"/>
+      <w:r>
+        <w:rPr>
+          <w:lang w:val="en-US"/>
+        </w:rPr>
+        <w:t xml:space="preserve"> </w:t>
+      </w:r>
+      <w:proofErr w:type="spellStart"/>
+      <w:r>
+        <w:rPr>
+          <w:lang w:val="en-US"/>
+        </w:rPr>
+        <w:t>có</w:t>
+      </w:r>
+      <w:proofErr w:type="spellEnd"/>
+      <w:r>
+        <w:rPr>
+          <w:lang w:val="en-US"/>
+        </w:rPr>
+        <w:t xml:space="preserve"> 1 </w:t>
+      </w:r>
+      <w:proofErr w:type="spellStart"/>
+      <w:r>
+        <w:rPr>
+          <w:lang w:val="en-US"/>
+        </w:rPr>
+        <w:t>nút</w:t>
+      </w:r>
+      <w:proofErr w:type="spellEnd"/>
+      <w:r>
+        <w:rPr>
+          <w:lang w:val="en-US"/>
+        </w:rPr>
+        <w:t xml:space="preserve"> </w:t>
+      </w:r>
+      <w:proofErr w:type="spellStart"/>
+      <w:r>
+        <w:rPr>
+          <w:lang w:val="en-US"/>
+        </w:rPr>
+        <w:t>xem</w:t>
+      </w:r>
+      <w:proofErr w:type="spellEnd"/>
+      <w:r>
+        <w:rPr>
+          <w:lang w:val="en-US"/>
+        </w:rPr>
+        <w:t xml:space="preserve"> video</w:t>
+      </w:r>
+      <w:r>
+        <w:rPr>
+          <w:lang w:val="en-US"/>
+        </w:rPr>
+        <w:t xml:space="preserve"> (modal</w:t>
+      </w:r>
+      <w:r>
+        <w:rPr>
+          <w:lang w:val="en-US"/>
+        </w:rPr>
+        <w:t xml:space="preserve"> -&gt; </w:t>
+      </w:r>
+      <w:proofErr w:type="spellStart"/>
+      <w:r>
+        <w:rPr>
+          <w:lang w:val="en-US"/>
+        </w:rPr>
+        <w:t>trong</w:t>
+      </w:r>
+      <w:proofErr w:type="spellEnd"/>
+      <w:r>
+        <w:rPr>
+          <w:lang w:val="en-US"/>
+        </w:rPr>
+        <w:t xml:space="preserve"> </w:t>
+      </w:r>
+      <w:proofErr w:type="spellStart"/>
+      <w:r>
+        <w:rPr>
+          <w:lang w:val="en-US"/>
+        </w:rPr>
+        <w:t>này</w:t>
+      </w:r>
+      <w:proofErr w:type="spellEnd"/>
+      <w:r>
+        <w:rPr>
+          <w:lang w:val="en-US"/>
+        </w:rPr>
+        <w:t xml:space="preserve"> </w:t>
+      </w:r>
+      <w:proofErr w:type="spellStart"/>
+      <w:r>
+        <w:rPr>
+          <w:lang w:val="en-US"/>
+        </w:rPr>
+        <w:t>sẽ</w:t>
+      </w:r>
+      <w:proofErr w:type="spellEnd"/>
+      <w:r>
+        <w:rPr>
+          <w:lang w:val="en-US"/>
+        </w:rPr>
+        <w:t xml:space="preserve"> </w:t>
+      </w:r>
+      <w:proofErr w:type="spellStart"/>
+      <w:r>
+        <w:rPr>
+          <w:lang w:val="en-US"/>
+        </w:rPr>
+        <w:t>có</w:t>
+      </w:r>
+      <w:proofErr w:type="spellEnd"/>
+      <w:r>
+        <w:rPr>
+          <w:lang w:val="en-US"/>
+        </w:rPr>
+        <w:t xml:space="preserve"> </w:t>
+      </w:r>
+      <w:proofErr w:type="spellStart"/>
+      <w:r>
+        <w:rPr>
+          <w:lang w:val="en-US"/>
+        </w:rPr>
+        <w:t>nút</w:t>
+      </w:r>
+      <w:proofErr w:type="spellEnd"/>
+      <w:r>
+        <w:rPr>
+          <w:lang w:val="en-US"/>
+        </w:rPr>
+        <w:t xml:space="preserve"> quay </w:t>
+      </w:r>
+      <w:proofErr w:type="spellStart"/>
+      <w:r>
+        <w:rPr>
+          <w:lang w:val="en-US"/>
+        </w:rPr>
+        <w:t>lại</w:t>
+      </w:r>
+      <w:proofErr w:type="spellEnd"/>
+      <w:r>
+        <w:rPr>
+          <w:lang w:val="en-US"/>
+        </w:rPr>
+        <w:t xml:space="preserve"> </w:t>
+      </w:r>
+      <w:proofErr w:type="spellStart"/>
+      <w:r>
+        <w:rPr>
+          <w:lang w:val="en-US"/>
+        </w:rPr>
+        <w:t>màn</w:t>
+      </w:r>
+      <w:proofErr w:type="spellEnd"/>
+      <w:r>
+        <w:rPr>
+          <w:lang w:val="en-US"/>
+        </w:rPr>
+        <w:t xml:space="preserve"> detail</w:t>
+      </w:r>
+      <w:r>
+        <w:rPr>
+          <w:lang w:val="en-US"/>
+        </w:rPr>
+        <w:t>)</w:t>
+      </w:r>
+      <w:r>
+        <w:rPr>
+          <w:lang w:val="en-US"/>
+        </w:rPr>
+        <w:t>.</w:t>
+      </w:r>
+      <w:bookmarkStart w:id="0" w:name="_GoBack"/>
+      <w:bookmarkEnd w:id="0"/>
     </w:p>
     <w:p>
       <w:pPr>
@@ -4149,7 +4795,7 @@
 </file>
 
 <file path=word/styles.xml><?xml version="1.0" encoding="utf-8"?>
-<w:styles xmlns:mc="http://schemas.openxmlformats.org/markup-compatibility/2006" xmlns:r="http://schemas.openxmlformats.org/officeDocument/2006/relationships" xmlns:w="http://schemas.openxmlformats.org/wordprocessingml/2006/main" xmlns:w14="http://schemas.microsoft.com/office/word/2010/wordml" xmlns:w15="http://schemas.microsoft.com/office/word/2012/wordml" xmlns:w16cex="http://schemas.microsoft.com/office/word/2018/wordml/cex" xmlns:w16cid="http://schemas.microsoft.com/office/word/2016/wordml/cid" xmlns:w16="http://schemas.microsoft.com/office/word/2018/wordml" xmlns:w16sdtdh="http://schemas.microsoft.com/office/word/2020/wordml/sdtdatahash" xmlns:w16se="http://schemas.microsoft.com/office/word/2015/wordml/symex" mc:Ignorable="w14 w15 w16se w16cid w16 w16cex w16sdtdh">
+<w:styles xmlns:mc="http://schemas.openxmlformats.org/markup-compatibility/2006" xmlns:r="http://schemas.openxmlformats.org/officeDocument/2006/relationships" xmlns:w="http://schemas.openxmlformats.org/wordprocessingml/2006/main" xmlns:w14="http://schemas.microsoft.com/office/word/2010/wordml" xmlns:w15="http://schemas.microsoft.com/office/word/2012/wordml" xmlns:w16se="http://schemas.microsoft.com/office/word/2015/wordml/symex" mc:Ignorable="w14 w15 w16se">
   <w:docDefaults>
     <w:rPrDefault>
       <w:rPr>
@@ -4167,7 +4813,7 @@
       </w:pPr>
     </w:pPrDefault>
   </w:docDefaults>
-  <w:latentStyles w:defLockedState="0" w:defUIPriority="99" w:defSemiHidden="0" w:defUnhideWhenUsed="0" w:defQFormat="0" w:count="376">
+  <w:latentStyles w:defLockedState="0" w:defUIPriority="99" w:defSemiHidden="0" w:defUnhideWhenUsed="0" w:defQFormat="0" w:count="371">
     <w:lsdException w:name="Normal" w:uiPriority="0" w:qFormat="1"/>
     <w:lsdException w:name="heading 1" w:uiPriority="9" w:qFormat="1"/>
     <w:lsdException w:name="heading 2" w:semiHidden="1" w:uiPriority="9" w:unhideWhenUsed="1" w:qFormat="1"/>
@@ -4539,11 +5185,6 @@
     <w:lsdException w:name="List Table 5 Dark Accent 6" w:uiPriority="50"/>
     <w:lsdException w:name="List Table 6 Colorful Accent 6" w:uiPriority="51"/>
     <w:lsdException w:name="List Table 7 Colorful Accent 6" w:uiPriority="52"/>
-    <w:lsdException w:name="Mention" w:semiHidden="1" w:unhideWhenUsed="1"/>
-    <w:lsdException w:name="Smart Hyperlink" w:semiHidden="1" w:unhideWhenUsed="1"/>
-    <w:lsdException w:name="Hashtag" w:semiHidden="1" w:unhideWhenUsed="1"/>
-    <w:lsdException w:name="Unresolved Mention" w:semiHidden="1" w:unhideWhenUsed="1"/>
-    <w:lsdException w:name="Smart Link" w:semiHidden="1" w:unhideWhenUsed="1"/>
   </w:latentStyles>
   <w:style w:type="paragraph" w:default="1" w:styleId="Normal">
     <w:name w:val="Normal"/>

</xml_diff>

<commit_message>
manhnv99_in progress room screen
</commit_message>
<xml_diff>
--- a/Requirement.docx
+++ b/Requirement.docx
@@ -1,6 +1,6 @@
 
 <file path=word/document.xml><?xml version="1.0" encoding="utf-8"?>
-<w:document xmlns:wpc="http://schemas.microsoft.com/office/word/2010/wordprocessingCanvas" xmlns:cx="http://schemas.microsoft.com/office/drawing/2014/chartex" xmlns:mc="http://schemas.openxmlformats.org/markup-compatibility/2006" xmlns:o="urn:schemas-microsoft-com:office:office" xmlns:r="http://schemas.openxmlformats.org/officeDocument/2006/relationships" xmlns:m="http://schemas.openxmlformats.org/officeDocument/2006/math" xmlns:v="urn:schemas-microsoft-com:vml" xmlns:wp14="http://schemas.microsoft.com/office/word/2010/wordprocessingDrawing" xmlns:wp="http://schemas.openxmlformats.org/drawingml/2006/wordprocessingDrawing" xmlns:w10="urn:schemas-microsoft-com:office:word" xmlns:w="http://schemas.openxmlformats.org/wordprocessingml/2006/main" xmlns:w14="http://schemas.microsoft.com/office/word/2010/wordml" xmlns:w15="http://schemas.microsoft.com/office/word/2012/wordml" xmlns:w16se="http://schemas.microsoft.com/office/word/2015/wordml/symex" xmlns:wpg="http://schemas.microsoft.com/office/word/2010/wordprocessingGroup" xmlns:wpi="http://schemas.microsoft.com/office/word/2010/wordprocessingInk" xmlns:wne="http://schemas.microsoft.com/office/word/2006/wordml" xmlns:wps="http://schemas.microsoft.com/office/word/2010/wordprocessingShape" mc:Ignorable="w14 w15 w16se wp14">
+<w:document xmlns:wpc="http://schemas.microsoft.com/office/word/2010/wordprocessingCanvas" xmlns:cx="http://schemas.microsoft.com/office/drawing/2014/chartex" xmlns:cx1="http://schemas.microsoft.com/office/drawing/2015/9/8/chartex" xmlns:cx2="http://schemas.microsoft.com/office/drawing/2015/10/21/chartex" xmlns:cx3="http://schemas.microsoft.com/office/drawing/2016/5/9/chartex" xmlns:cx4="http://schemas.microsoft.com/office/drawing/2016/5/10/chartex" xmlns:cx5="http://schemas.microsoft.com/office/drawing/2016/5/11/chartex" xmlns:cx6="http://schemas.microsoft.com/office/drawing/2016/5/12/chartex" xmlns:cx7="http://schemas.microsoft.com/office/drawing/2016/5/13/chartex" xmlns:cx8="http://schemas.microsoft.com/office/drawing/2016/5/14/chartex" xmlns:mc="http://schemas.openxmlformats.org/markup-compatibility/2006" xmlns:aink="http://schemas.microsoft.com/office/drawing/2016/ink" xmlns:am3d="http://schemas.microsoft.com/office/drawing/2017/model3d" xmlns:o="urn:schemas-microsoft-com:office:office" xmlns:oel="http://schemas.microsoft.com/office/2019/extlst" xmlns:r="http://schemas.openxmlformats.org/officeDocument/2006/relationships" xmlns:m="http://schemas.openxmlformats.org/officeDocument/2006/math" xmlns:v="urn:schemas-microsoft-com:vml" xmlns:wp14="http://schemas.microsoft.com/office/word/2010/wordprocessingDrawing" xmlns:wp="http://schemas.openxmlformats.org/drawingml/2006/wordprocessingDrawing" xmlns:w10="urn:schemas-microsoft-com:office:word" xmlns:w="http://schemas.openxmlformats.org/wordprocessingml/2006/main" xmlns:w14="http://schemas.microsoft.com/office/word/2010/wordml" xmlns:w15="http://schemas.microsoft.com/office/word/2012/wordml" xmlns:w16cex="http://schemas.microsoft.com/office/word/2018/wordml/cex" xmlns:w16cid="http://schemas.microsoft.com/office/word/2016/wordml/cid" xmlns:w16="http://schemas.microsoft.com/office/word/2018/wordml" xmlns:w16sdtdh="http://schemas.microsoft.com/office/word/2020/wordml/sdtdatahash" xmlns:w16se="http://schemas.microsoft.com/office/word/2015/wordml/symex" xmlns:wpg="http://schemas.microsoft.com/office/word/2010/wordprocessingGroup" xmlns:wpi="http://schemas.microsoft.com/office/word/2010/wordprocessingInk" xmlns:wne="http://schemas.microsoft.com/office/word/2006/wordml" xmlns:wps="http://schemas.microsoft.com/office/word/2010/wordprocessingShape" mc:Ignorable="w14 w15 w16se w16cid w16 w16cex w16sdtdh wp14">
   <w:body>
     <w:p>
       <w:pPr>
@@ -319,21 +319,7 @@
         <w:rPr>
           <w:lang w:val="en-US"/>
         </w:rPr>
-        <w:t>-</w:t>
-      </w:r>
-      <w:proofErr w:type="spellStart"/>
-      <w:r>
-        <w:rPr>
-          <w:lang w:val="en-US"/>
-        </w:rPr>
-        <w:t>Phim</w:t>
-      </w:r>
-      <w:proofErr w:type="spellEnd"/>
-      <w:r>
-        <w:rPr>
-          <w:lang w:val="en-US"/>
-        </w:rPr>
-        <w:t xml:space="preserve"> </w:t>
+        <w:t xml:space="preserve">-Phim </w:t>
       </w:r>
       <w:proofErr w:type="spellStart"/>
       <w:r>
@@ -1032,35 +1018,7 @@
         <w:rPr>
           <w:lang w:val="en-US"/>
         </w:rPr>
-        <w:t>-</w:t>
-      </w:r>
-      <w:proofErr w:type="spellStart"/>
-      <w:r>
-        <w:rPr>
-          <w:lang w:val="en-US"/>
-        </w:rPr>
-        <w:t>Thanh</w:t>
-      </w:r>
-      <w:proofErr w:type="spellEnd"/>
-      <w:r>
-        <w:rPr>
-          <w:lang w:val="en-US"/>
-        </w:rPr>
-        <w:t xml:space="preserve"> </w:t>
-      </w:r>
-      <w:proofErr w:type="spellStart"/>
-      <w:r>
-        <w:rPr>
-          <w:lang w:val="en-US"/>
-        </w:rPr>
-        <w:t>nav</w:t>
-      </w:r>
-      <w:proofErr w:type="spellEnd"/>
-      <w:r>
-        <w:rPr>
-          <w:lang w:val="en-US"/>
-        </w:rPr>
-        <w:t xml:space="preserve"> </w:t>
+        <w:t xml:space="preserve">-Thanh nav </w:t>
       </w:r>
       <w:proofErr w:type="spellStart"/>
       <w:r>
@@ -1133,7 +1091,6 @@
         <w:t xml:space="preserve"> </w:t>
       </w:r>
       <w:proofErr w:type="spellStart"/>
-      <w:proofErr w:type="gramStart"/>
       <w:r>
         <w:rPr>
           <w:lang w:val="en-US"/>
@@ -1147,7 +1104,6 @@
         </w:rPr>
         <w:t xml:space="preserve"> :</w:t>
       </w:r>
-      <w:proofErr w:type="gramEnd"/>
     </w:p>
     <w:p>
       <w:pPr>
@@ -1166,12 +1122,6 @@
           <w:lang w:val="en-US"/>
         </w:rPr>
         <w:tab/>
-      </w:r>
-      <w:proofErr w:type="gramStart"/>
-      <w:r>
-        <w:rPr>
-          <w:lang w:val="en-US"/>
-        </w:rPr>
         <w:t>+)</w:t>
       </w:r>
       <w:proofErr w:type="spellStart"/>
@@ -1182,7 +1132,6 @@
         <w:t>Lịch</w:t>
       </w:r>
       <w:proofErr w:type="spellEnd"/>
-      <w:proofErr w:type="gramEnd"/>
       <w:r>
         <w:rPr>
           <w:lang w:val="en-US"/>
@@ -1215,12 +1164,6 @@
           <w:lang w:val="en-US"/>
         </w:rPr>
         <w:tab/>
-      </w:r>
-      <w:proofErr w:type="gramStart"/>
-      <w:r>
-        <w:rPr>
-          <w:lang w:val="en-US"/>
-        </w:rPr>
         <w:t>+)</w:t>
       </w:r>
       <w:proofErr w:type="spellStart"/>
@@ -1231,7 +1174,6 @@
         <w:t>Hệ</w:t>
       </w:r>
       <w:proofErr w:type="spellEnd"/>
-      <w:proofErr w:type="gramEnd"/>
       <w:r>
         <w:rPr>
           <w:lang w:val="en-US"/>
@@ -1278,12 +1220,6 @@
           <w:lang w:val="en-US"/>
         </w:rPr>
         <w:tab/>
-      </w:r>
-      <w:proofErr w:type="gramStart"/>
-      <w:r>
-        <w:rPr>
-          <w:lang w:val="en-US"/>
-        </w:rPr>
         <w:t>+)</w:t>
       </w:r>
       <w:proofErr w:type="spellStart"/>
@@ -1294,7 +1230,6 @@
         <w:t>Khuyến</w:t>
       </w:r>
       <w:proofErr w:type="spellEnd"/>
-      <w:proofErr w:type="gramEnd"/>
       <w:r>
         <w:rPr>
           <w:lang w:val="en-US"/>
@@ -1355,28 +1290,7 @@
           <w:lang w:val="en-US"/>
         </w:rPr>
         <w:tab/>
-      </w:r>
-      <w:proofErr w:type="gramStart"/>
-      <w:r>
-        <w:rPr>
-          <w:lang w:val="en-US"/>
-        </w:rPr>
-        <w:t>+)</w:t>
-      </w:r>
-      <w:proofErr w:type="spellStart"/>
-      <w:r>
-        <w:rPr>
-          <w:lang w:val="en-US"/>
-        </w:rPr>
-        <w:t>Khu</w:t>
-      </w:r>
-      <w:proofErr w:type="spellEnd"/>
-      <w:proofErr w:type="gramEnd"/>
-      <w:r>
-        <w:rPr>
-          <w:lang w:val="en-US"/>
-        </w:rPr>
-        <w:t xml:space="preserve"> </w:t>
+        <w:t xml:space="preserve">+)Khu </w:t>
       </w:r>
       <w:proofErr w:type="spellStart"/>
       <w:r>
@@ -1404,12 +1318,6 @@
           <w:lang w:val="en-US"/>
         </w:rPr>
         <w:tab/>
-      </w:r>
-      <w:proofErr w:type="gramStart"/>
-      <w:r>
-        <w:rPr>
-          <w:lang w:val="en-US"/>
-        </w:rPr>
         <w:t>+)</w:t>
       </w:r>
       <w:proofErr w:type="spellStart"/>
@@ -1420,7 +1328,6 @@
         <w:t>InforUser</w:t>
       </w:r>
       <w:proofErr w:type="spellEnd"/>
-      <w:proofErr w:type="gramEnd"/>
     </w:p>
     <w:p>
       <w:pPr>
@@ -1439,28 +1346,7 @@
           <w:lang w:val="en-US"/>
         </w:rPr>
         <w:tab/>
-      </w:r>
-      <w:proofErr w:type="gramStart"/>
-      <w:r>
-        <w:rPr>
-          <w:lang w:val="en-US"/>
-        </w:rPr>
-        <w:t>+)</w:t>
-      </w:r>
-      <w:proofErr w:type="spellStart"/>
-      <w:r>
-        <w:rPr>
-          <w:lang w:val="en-US"/>
-        </w:rPr>
-        <w:t>Mua</w:t>
-      </w:r>
-      <w:proofErr w:type="spellEnd"/>
-      <w:proofErr w:type="gramEnd"/>
-      <w:r>
-        <w:rPr>
-          <w:lang w:val="en-US"/>
-        </w:rPr>
-        <w:t xml:space="preserve"> </w:t>
+        <w:t xml:space="preserve">+)Mua </w:t>
       </w:r>
       <w:proofErr w:type="spellStart"/>
       <w:r>
@@ -1544,28 +1430,7 @@
           <w:lang w:val="en-US"/>
         </w:rPr>
         <w:tab/>
-      </w:r>
-      <w:proofErr w:type="gramStart"/>
-      <w:r>
-        <w:rPr>
-          <w:lang w:val="en-US"/>
-        </w:rPr>
-        <w:t>+)</w:t>
-      </w:r>
-      <w:proofErr w:type="spellStart"/>
-      <w:r>
-        <w:rPr>
-          <w:lang w:val="en-US"/>
-        </w:rPr>
-        <w:t>Phim</w:t>
-      </w:r>
-      <w:proofErr w:type="spellEnd"/>
-      <w:proofErr w:type="gramEnd"/>
-      <w:r>
-        <w:rPr>
-          <w:lang w:val="en-US"/>
-        </w:rPr>
-        <w:t xml:space="preserve"> </w:t>
+        <w:t xml:space="preserve">+)Phim </w:t>
       </w:r>
       <w:proofErr w:type="spellStart"/>
       <w:r>
@@ -1865,12 +1730,6 @@
           <w:lang w:val="en-US"/>
         </w:rPr>
         <w:tab/>
-      </w:r>
-      <w:proofErr w:type="gramStart"/>
-      <w:r>
-        <w:rPr>
-          <w:lang w:val="en-US"/>
-        </w:rPr>
         <w:t>+)</w:t>
       </w:r>
       <w:proofErr w:type="spellStart"/>
@@ -1881,7 +1740,6 @@
         <w:t>Vé</w:t>
       </w:r>
       <w:proofErr w:type="spellEnd"/>
-      <w:proofErr w:type="gramEnd"/>
       <w:r>
         <w:rPr>
           <w:lang w:val="en-US"/>
@@ -2200,28 +2058,13 @@
           <w:lang w:val="en-US"/>
         </w:rPr>
         <w:tab/>
-      </w:r>
-      <w:proofErr w:type="gramStart"/>
-      <w:r>
-        <w:rPr>
-          <w:lang w:val="en-US"/>
-        </w:rPr>
         <w:t>+)</w:t>
       </w:r>
-      <w:proofErr w:type="spellStart"/>
-      <w:r>
-        <w:rPr>
-          <w:lang w:val="en-US"/>
-        </w:rPr>
-        <w:t>Phim</w:t>
-      </w:r>
-      <w:proofErr w:type="spellEnd"/>
-      <w:proofErr w:type="gramEnd"/>
-      <w:r>
-        <w:rPr>
-          <w:lang w:val="en-US"/>
-        </w:rPr>
-        <w:t xml:space="preserve"> </w:t>
+      <w:r>
+        <w:rPr>
+          <w:lang w:val="en-US"/>
+        </w:rPr>
+        <w:t xml:space="preserve">Phim </w:t>
       </w:r>
       <w:proofErr w:type="spellStart"/>
       <w:r>
@@ -2655,6 +2498,48 @@
         <w:rPr>
           <w:lang w:val="en-US"/>
         </w:rPr>
+        <w:t xml:space="preserve"> “Phim </w:t>
+      </w:r>
+      <w:proofErr w:type="spellStart"/>
+      <w:r>
+        <w:rPr>
+          <w:lang w:val="en-US"/>
+        </w:rPr>
+        <w:t>đang</w:t>
+      </w:r>
+      <w:proofErr w:type="spellEnd"/>
+      <w:r>
+        <w:rPr>
+          <w:lang w:val="en-US"/>
+        </w:rPr>
+        <w:t xml:space="preserve"> </w:t>
+      </w:r>
+      <w:proofErr w:type="spellStart"/>
+      <w:r>
+        <w:rPr>
+          <w:lang w:val="en-US"/>
+        </w:rPr>
+        <w:t>chiếu</w:t>
+      </w:r>
+      <w:proofErr w:type="spellEnd"/>
+      <w:r>
+        <w:rPr>
+          <w:lang w:val="en-US"/>
+        </w:rPr>
+        <w:t xml:space="preserve">” </w:t>
+      </w:r>
+      <w:proofErr w:type="spellStart"/>
+      <w:r>
+        <w:rPr>
+          <w:lang w:val="en-US"/>
+        </w:rPr>
+        <w:t>và</w:t>
+      </w:r>
+      <w:proofErr w:type="spellEnd"/>
+      <w:r>
+        <w:rPr>
+          <w:lang w:val="en-US"/>
+        </w:rPr>
         <w:t xml:space="preserve"> “</w:t>
       </w:r>
       <w:proofErr w:type="spellStart"/>
@@ -2662,35 +2547,35 @@
         <w:rPr>
           <w:lang w:val="en-US"/>
         </w:rPr>
-        <w:t>Phim</w:t>
-      </w:r>
-      <w:proofErr w:type="spellEnd"/>
-      <w:r>
-        <w:rPr>
-          <w:lang w:val="en-US"/>
-        </w:rPr>
-        <w:t xml:space="preserve"> </w:t>
-      </w:r>
-      <w:proofErr w:type="spellStart"/>
-      <w:r>
-        <w:rPr>
-          <w:lang w:val="en-US"/>
-        </w:rPr>
-        <w:t>đang</w:t>
-      </w:r>
-      <w:proofErr w:type="spellEnd"/>
-      <w:r>
-        <w:rPr>
-          <w:lang w:val="en-US"/>
-        </w:rPr>
-        <w:t xml:space="preserve"> </w:t>
-      </w:r>
-      <w:proofErr w:type="spellStart"/>
-      <w:r>
-        <w:rPr>
-          <w:lang w:val="en-US"/>
-        </w:rPr>
-        <w:t>chiếu</w:t>
+        <w:t>Vé</w:t>
+      </w:r>
+      <w:proofErr w:type="spellEnd"/>
+      <w:r>
+        <w:rPr>
+          <w:lang w:val="en-US"/>
+        </w:rPr>
+        <w:t xml:space="preserve"> </w:t>
+      </w:r>
+      <w:proofErr w:type="spellStart"/>
+      <w:r>
+        <w:rPr>
+          <w:lang w:val="en-US"/>
+        </w:rPr>
+        <w:t>bán</w:t>
+      </w:r>
+      <w:proofErr w:type="spellEnd"/>
+      <w:r>
+        <w:rPr>
+          <w:lang w:val="en-US"/>
+        </w:rPr>
+        <w:t xml:space="preserve"> </w:t>
+      </w:r>
+      <w:proofErr w:type="spellStart"/>
+      <w:r>
+        <w:rPr>
+          <w:lang w:val="en-US"/>
+        </w:rPr>
+        <w:t>trước</w:t>
       </w:r>
       <w:proofErr w:type="spellEnd"/>
       <w:r>
@@ -2704,6 +2589,278 @@
         <w:rPr>
           <w:lang w:val="en-US"/>
         </w:rPr>
+        <w:t>thì</w:t>
+      </w:r>
+      <w:proofErr w:type="spellEnd"/>
+      <w:r>
+        <w:rPr>
+          <w:lang w:val="en-US"/>
+        </w:rPr>
+        <w:t xml:space="preserve"> </w:t>
+      </w:r>
+      <w:proofErr w:type="spellStart"/>
+      <w:r>
+        <w:rPr>
+          <w:lang w:val="en-US"/>
+        </w:rPr>
+        <w:t>sẽ</w:t>
+      </w:r>
+      <w:proofErr w:type="spellEnd"/>
+      <w:r>
+        <w:rPr>
+          <w:lang w:val="en-US"/>
+        </w:rPr>
+        <w:t xml:space="preserve"> </w:t>
+      </w:r>
+      <w:proofErr w:type="spellStart"/>
+      <w:r>
+        <w:rPr>
+          <w:lang w:val="en-US"/>
+        </w:rPr>
+        <w:t>có</w:t>
+      </w:r>
+      <w:proofErr w:type="spellEnd"/>
+      <w:r>
+        <w:rPr>
+          <w:lang w:val="en-US"/>
+        </w:rPr>
+        <w:t xml:space="preserve"> </w:t>
+      </w:r>
+      <w:proofErr w:type="spellStart"/>
+      <w:r>
+        <w:rPr>
+          <w:lang w:val="en-US"/>
+        </w:rPr>
+        <w:t>nút</w:t>
+      </w:r>
+      <w:proofErr w:type="spellEnd"/>
+      <w:r>
+        <w:rPr>
+          <w:lang w:val="en-US"/>
+        </w:rPr>
+        <w:t xml:space="preserve"> Mua </w:t>
+      </w:r>
+      <w:proofErr w:type="spellStart"/>
+      <w:r>
+        <w:rPr>
+          <w:lang w:val="en-US"/>
+        </w:rPr>
+        <w:t>vé</w:t>
+      </w:r>
+      <w:proofErr w:type="spellEnd"/>
+      <w:r>
+        <w:rPr>
+          <w:lang w:val="en-US"/>
+        </w:rPr>
+        <w:t xml:space="preserve"> </w:t>
+      </w:r>
+      <w:proofErr w:type="spellStart"/>
+      <w:r>
+        <w:rPr>
+          <w:lang w:val="en-US"/>
+        </w:rPr>
+        <w:t>ngay</w:t>
+      </w:r>
+      <w:proofErr w:type="spellEnd"/>
+      <w:r>
+        <w:rPr>
+          <w:lang w:val="en-US"/>
+        </w:rPr>
+        <w:t>(</w:t>
+      </w:r>
+      <w:proofErr w:type="spellStart"/>
+      <w:r>
+        <w:rPr>
+          <w:lang w:val="en-US"/>
+        </w:rPr>
+        <w:t>chuyển</w:t>
+      </w:r>
+      <w:proofErr w:type="spellEnd"/>
+      <w:r>
+        <w:rPr>
+          <w:lang w:val="en-US"/>
+        </w:rPr>
+        <w:t xml:space="preserve"> </w:t>
+      </w:r>
+      <w:proofErr w:type="spellStart"/>
+      <w:r>
+        <w:rPr>
+          <w:lang w:val="en-US"/>
+        </w:rPr>
+        <w:t>đến</w:t>
+      </w:r>
+      <w:proofErr w:type="spellEnd"/>
+      <w:r>
+        <w:rPr>
+          <w:lang w:val="en-US"/>
+        </w:rPr>
+        <w:t xml:space="preserve"> </w:t>
+      </w:r>
+      <w:proofErr w:type="spellStart"/>
+      <w:r>
+        <w:rPr>
+          <w:lang w:val="en-US"/>
+        </w:rPr>
+        <w:t>trang</w:t>
+      </w:r>
+      <w:proofErr w:type="spellEnd"/>
+      <w:r>
+        <w:rPr>
+          <w:lang w:val="en-US"/>
+        </w:rPr>
+        <w:t xml:space="preserve"> </w:t>
+      </w:r>
+      <w:proofErr w:type="spellStart"/>
+      <w:r>
+        <w:rPr>
+          <w:lang w:val="en-US"/>
+        </w:rPr>
+        <w:t>mua</w:t>
+      </w:r>
+      <w:proofErr w:type="spellEnd"/>
+      <w:r>
+        <w:rPr>
+          <w:lang w:val="en-US"/>
+        </w:rPr>
+        <w:t xml:space="preserve"> </w:t>
+      </w:r>
+      <w:proofErr w:type="spellStart"/>
+      <w:r>
+        <w:rPr>
+          <w:lang w:val="en-US"/>
+        </w:rPr>
+        <w:t>vé</w:t>
+      </w:r>
+      <w:proofErr w:type="spellEnd"/>
+      <w:r>
+        <w:rPr>
+          <w:lang w:val="en-US"/>
+        </w:rPr>
+        <w:t xml:space="preserve">) , </w:t>
+      </w:r>
+      <w:proofErr w:type="spellStart"/>
+      <w:r>
+        <w:rPr>
+          <w:lang w:val="en-US"/>
+        </w:rPr>
+        <w:t>nút</w:t>
+      </w:r>
+      <w:proofErr w:type="spellEnd"/>
+      <w:r>
+        <w:rPr>
+          <w:lang w:val="en-US"/>
+        </w:rPr>
+        <w:t xml:space="preserve"> detail </w:t>
+      </w:r>
+      <w:proofErr w:type="spellStart"/>
+      <w:r>
+        <w:rPr>
+          <w:lang w:val="en-US"/>
+        </w:rPr>
+        <w:t>phim</w:t>
+      </w:r>
+      <w:proofErr w:type="spellEnd"/>
+      <w:r>
+        <w:rPr>
+          <w:lang w:val="en-US"/>
+        </w:rPr>
+        <w:t>(</w:t>
+      </w:r>
+      <w:proofErr w:type="spellStart"/>
+      <w:r>
+        <w:rPr>
+          <w:lang w:val="en-US"/>
+        </w:rPr>
+        <w:t>hiện</w:t>
+      </w:r>
+      <w:proofErr w:type="spellEnd"/>
+      <w:r>
+        <w:rPr>
+          <w:lang w:val="en-US"/>
+        </w:rPr>
+        <w:t xml:space="preserve"> </w:t>
+      </w:r>
+      <w:proofErr w:type="spellStart"/>
+      <w:r>
+        <w:rPr>
+          <w:lang w:val="en-US"/>
+        </w:rPr>
+        <w:t>màn</w:t>
+      </w:r>
+      <w:proofErr w:type="spellEnd"/>
+      <w:r>
+        <w:rPr>
+          <w:lang w:val="en-US"/>
+        </w:rPr>
+        <w:t xml:space="preserve"> detail -&gt; </w:t>
+      </w:r>
+      <w:proofErr w:type="spellStart"/>
+      <w:r>
+        <w:rPr>
+          <w:lang w:val="en-US"/>
+        </w:rPr>
+        <w:t>có</w:t>
+      </w:r>
+      <w:proofErr w:type="spellEnd"/>
+      <w:r>
+        <w:rPr>
+          <w:lang w:val="en-US"/>
+        </w:rPr>
+        <w:t xml:space="preserve"> </w:t>
+      </w:r>
+      <w:proofErr w:type="spellStart"/>
+      <w:r>
+        <w:rPr>
+          <w:lang w:val="en-US"/>
+        </w:rPr>
+        <w:t>nút</w:t>
+      </w:r>
+      <w:proofErr w:type="spellEnd"/>
+      <w:r>
+        <w:rPr>
+          <w:lang w:val="en-US"/>
+        </w:rPr>
+        <w:t xml:space="preserve"> </w:t>
+      </w:r>
+      <w:proofErr w:type="spellStart"/>
+      <w:r>
+        <w:rPr>
+          <w:lang w:val="en-US"/>
+        </w:rPr>
+        <w:t>xem</w:t>
+      </w:r>
+      <w:proofErr w:type="spellEnd"/>
+      <w:r>
+        <w:rPr>
+          <w:lang w:val="en-US"/>
+        </w:rPr>
+        <w:t xml:space="preserve"> trainer)</w:t>
+      </w:r>
+      <w:r>
+        <w:rPr>
+          <w:lang w:val="en-US"/>
+        </w:rPr>
+        <w:t>,</w:t>
+      </w:r>
+      <w:proofErr w:type="spellStart"/>
+      <w:r>
+        <w:rPr>
+          <w:lang w:val="en-US"/>
+        </w:rPr>
+        <w:t>Hiện</w:t>
+      </w:r>
+      <w:proofErr w:type="spellEnd"/>
+      <w:r>
+        <w:rPr>
+          <w:lang w:val="en-US"/>
+        </w:rPr>
+        <w:t xml:space="preserve"> comment </w:t>
+      </w:r>
+      <w:proofErr w:type="spellStart"/>
+      <w:r>
+        <w:rPr>
+          <w:lang w:val="en-US"/>
+        </w:rPr>
         <w:t>và</w:t>
       </w:r>
       <w:proofErr w:type="spellEnd"/>
@@ -2711,233 +2868,21 @@
         <w:rPr>
           <w:lang w:val="en-US"/>
         </w:rPr>
-        <w:t xml:space="preserve"> “</w:t>
-      </w:r>
-      <w:proofErr w:type="spellStart"/>
-      <w:r>
-        <w:rPr>
-          <w:lang w:val="en-US"/>
-        </w:rPr>
-        <w:t>Vé</w:t>
-      </w:r>
-      <w:proofErr w:type="spellEnd"/>
-      <w:r>
-        <w:rPr>
-          <w:lang w:val="en-US"/>
-        </w:rPr>
-        <w:t xml:space="preserve"> </w:t>
-      </w:r>
-      <w:proofErr w:type="spellStart"/>
-      <w:r>
-        <w:rPr>
-          <w:lang w:val="en-US"/>
-        </w:rPr>
-        <w:t>bán</w:t>
-      </w:r>
-      <w:proofErr w:type="spellEnd"/>
-      <w:r>
-        <w:rPr>
-          <w:lang w:val="en-US"/>
-        </w:rPr>
-        <w:t xml:space="preserve"> </w:t>
-      </w:r>
-      <w:proofErr w:type="spellStart"/>
-      <w:r>
-        <w:rPr>
-          <w:lang w:val="en-US"/>
-        </w:rPr>
-        <w:t>trước</w:t>
-      </w:r>
-      <w:proofErr w:type="spellEnd"/>
-      <w:r>
-        <w:rPr>
-          <w:lang w:val="en-US"/>
-        </w:rPr>
-        <w:t xml:space="preserve">” </w:t>
-      </w:r>
-      <w:proofErr w:type="spellStart"/>
-      <w:r>
-        <w:rPr>
-          <w:lang w:val="en-US"/>
-        </w:rPr>
-        <w:t>thì</w:t>
-      </w:r>
-      <w:proofErr w:type="spellEnd"/>
-      <w:r>
-        <w:rPr>
-          <w:lang w:val="en-US"/>
-        </w:rPr>
-        <w:t xml:space="preserve"> </w:t>
-      </w:r>
-      <w:proofErr w:type="spellStart"/>
-      <w:r>
-        <w:rPr>
-          <w:lang w:val="en-US"/>
-        </w:rPr>
-        <w:t>sẽ</w:t>
-      </w:r>
-      <w:proofErr w:type="spellEnd"/>
-      <w:r>
-        <w:rPr>
-          <w:lang w:val="en-US"/>
-        </w:rPr>
-        <w:t xml:space="preserve"> </w:t>
-      </w:r>
-      <w:proofErr w:type="spellStart"/>
-      <w:r>
-        <w:rPr>
-          <w:lang w:val="en-US"/>
-        </w:rPr>
-        <w:t>có</w:t>
-      </w:r>
-      <w:proofErr w:type="spellEnd"/>
-      <w:r>
-        <w:rPr>
-          <w:lang w:val="en-US"/>
-        </w:rPr>
-        <w:t xml:space="preserve"> </w:t>
-      </w:r>
-      <w:proofErr w:type="spellStart"/>
-      <w:r>
-        <w:rPr>
-          <w:lang w:val="en-US"/>
-        </w:rPr>
-        <w:t>nút</w:t>
-      </w:r>
-      <w:proofErr w:type="spellEnd"/>
-      <w:r>
-        <w:rPr>
-          <w:lang w:val="en-US"/>
-        </w:rPr>
-        <w:t xml:space="preserve"> </w:t>
-      </w:r>
-      <w:proofErr w:type="spellStart"/>
-      <w:r>
-        <w:rPr>
-          <w:lang w:val="en-US"/>
-        </w:rPr>
-        <w:t>Mua</w:t>
-      </w:r>
-      <w:proofErr w:type="spellEnd"/>
-      <w:r>
-        <w:rPr>
-          <w:lang w:val="en-US"/>
-        </w:rPr>
-        <w:t xml:space="preserve"> </w:t>
-      </w:r>
-      <w:proofErr w:type="spellStart"/>
-      <w:r>
-        <w:rPr>
-          <w:lang w:val="en-US"/>
-        </w:rPr>
-        <w:t>vé</w:t>
-      </w:r>
-      <w:proofErr w:type="spellEnd"/>
-      <w:r>
-        <w:rPr>
-          <w:lang w:val="en-US"/>
-        </w:rPr>
-        <w:t xml:space="preserve"> </w:t>
-      </w:r>
-      <w:proofErr w:type="spellStart"/>
-      <w:proofErr w:type="gramStart"/>
-      <w:r>
-        <w:rPr>
-          <w:lang w:val="en-US"/>
-        </w:rPr>
-        <w:t>ngay</w:t>
-      </w:r>
-      <w:proofErr w:type="spellEnd"/>
-      <w:r>
-        <w:rPr>
-          <w:lang w:val="en-US"/>
-        </w:rPr>
-        <w:t>(</w:t>
-      </w:r>
-      <w:proofErr w:type="spellStart"/>
-      <w:proofErr w:type="gramEnd"/>
-      <w:r>
-        <w:rPr>
-          <w:lang w:val="en-US"/>
-        </w:rPr>
-        <w:t>chuyển</w:t>
-      </w:r>
-      <w:proofErr w:type="spellEnd"/>
-      <w:r>
-        <w:rPr>
-          <w:lang w:val="en-US"/>
-        </w:rPr>
-        <w:t xml:space="preserve"> </w:t>
-      </w:r>
-      <w:proofErr w:type="spellStart"/>
-      <w:r>
-        <w:rPr>
-          <w:lang w:val="en-US"/>
-        </w:rPr>
-        <w:t>đến</w:t>
-      </w:r>
-      <w:proofErr w:type="spellEnd"/>
-      <w:r>
-        <w:rPr>
-          <w:lang w:val="en-US"/>
-        </w:rPr>
-        <w:t xml:space="preserve"> </w:t>
-      </w:r>
-      <w:proofErr w:type="spellStart"/>
-      <w:r>
-        <w:rPr>
-          <w:lang w:val="en-US"/>
-        </w:rPr>
-        <w:t>trang</w:t>
-      </w:r>
-      <w:proofErr w:type="spellEnd"/>
-      <w:r>
-        <w:rPr>
-          <w:lang w:val="en-US"/>
-        </w:rPr>
-        <w:t xml:space="preserve"> </w:t>
-      </w:r>
-      <w:proofErr w:type="spellStart"/>
-      <w:r>
-        <w:rPr>
-          <w:lang w:val="en-US"/>
-        </w:rPr>
-        <w:t>mua</w:t>
-      </w:r>
-      <w:proofErr w:type="spellEnd"/>
-      <w:r>
-        <w:rPr>
-          <w:lang w:val="en-US"/>
-        </w:rPr>
-        <w:t xml:space="preserve"> </w:t>
-      </w:r>
-      <w:proofErr w:type="spellStart"/>
-      <w:r>
-        <w:rPr>
-          <w:lang w:val="en-US"/>
-        </w:rPr>
-        <w:t>vé</w:t>
-      </w:r>
-      <w:proofErr w:type="spellEnd"/>
-      <w:r>
-        <w:rPr>
-          <w:lang w:val="en-US"/>
-        </w:rPr>
-        <w:t xml:space="preserve">) , </w:t>
-      </w:r>
-      <w:proofErr w:type="spellStart"/>
-      <w:r>
-        <w:rPr>
-          <w:lang w:val="en-US"/>
-        </w:rPr>
-        <w:t>nút</w:t>
-      </w:r>
-      <w:proofErr w:type="spellEnd"/>
-      <w:r>
-        <w:rPr>
-          <w:lang w:val="en-US"/>
-        </w:rPr>
-        <w:t xml:space="preserve"> detail </w:t>
+        <w:t xml:space="preserve"> rate </w:t>
+      </w:r>
+      <w:proofErr w:type="spellStart"/>
+      <w:r>
+        <w:rPr>
+          <w:lang w:val="en-US"/>
+        </w:rPr>
+        <w:t>của</w:t>
+      </w:r>
+      <w:proofErr w:type="spellEnd"/>
+      <w:r>
+        <w:rPr>
+          <w:lang w:val="en-US"/>
+        </w:rPr>
+        <w:t xml:space="preserve"> </w:t>
       </w:r>
       <w:proofErr w:type="spellStart"/>
       <w:r>
@@ -2951,153 +2896,7 @@
         <w:rPr>
           <w:lang w:val="en-US"/>
         </w:rPr>
-        <w:t>(</w:t>
-      </w:r>
-      <w:proofErr w:type="spellStart"/>
-      <w:r>
-        <w:rPr>
-          <w:lang w:val="en-US"/>
-        </w:rPr>
-        <w:t>hiện</w:t>
-      </w:r>
-      <w:proofErr w:type="spellEnd"/>
-      <w:r>
-        <w:rPr>
-          <w:lang w:val="en-US"/>
-        </w:rPr>
-        <w:t xml:space="preserve"> </w:t>
-      </w:r>
-      <w:proofErr w:type="spellStart"/>
-      <w:r>
-        <w:rPr>
-          <w:lang w:val="en-US"/>
-        </w:rPr>
-        <w:t>màn</w:t>
-      </w:r>
-      <w:proofErr w:type="spellEnd"/>
-      <w:r>
-        <w:rPr>
-          <w:lang w:val="en-US"/>
-        </w:rPr>
-        <w:t xml:space="preserve"> detail -&gt; </w:t>
-      </w:r>
-      <w:proofErr w:type="spellStart"/>
-      <w:r>
-        <w:rPr>
-          <w:lang w:val="en-US"/>
-        </w:rPr>
-        <w:t>có</w:t>
-      </w:r>
-      <w:proofErr w:type="spellEnd"/>
-      <w:r>
-        <w:rPr>
-          <w:lang w:val="en-US"/>
-        </w:rPr>
-        <w:t xml:space="preserve"> </w:t>
-      </w:r>
-      <w:proofErr w:type="spellStart"/>
-      <w:r>
-        <w:rPr>
-          <w:lang w:val="en-US"/>
-        </w:rPr>
-        <w:t>nút</w:t>
-      </w:r>
-      <w:proofErr w:type="spellEnd"/>
-      <w:r>
-        <w:rPr>
-          <w:lang w:val="en-US"/>
-        </w:rPr>
-        <w:t xml:space="preserve"> </w:t>
-      </w:r>
-      <w:proofErr w:type="spellStart"/>
-      <w:r>
-        <w:rPr>
-          <w:lang w:val="en-US"/>
-        </w:rPr>
-        <w:t>xem</w:t>
-      </w:r>
-      <w:proofErr w:type="spellEnd"/>
-      <w:r>
-        <w:rPr>
-          <w:lang w:val="en-US"/>
-        </w:rPr>
-        <w:t xml:space="preserve"> trainer)</w:t>
-      </w:r>
-      <w:r>
-        <w:rPr>
-          <w:lang w:val="en-US"/>
-        </w:rPr>
-        <w:t>,</w:t>
-      </w:r>
-      <w:proofErr w:type="spellStart"/>
-      <w:r>
-        <w:rPr>
-          <w:lang w:val="en-US"/>
-        </w:rPr>
-        <w:t>Hiện</w:t>
-      </w:r>
-      <w:proofErr w:type="spellEnd"/>
-      <w:r>
-        <w:rPr>
-          <w:lang w:val="en-US"/>
-        </w:rPr>
-        <w:t xml:space="preserve"> comment </w:t>
-      </w:r>
-      <w:proofErr w:type="spellStart"/>
-      <w:r>
-        <w:rPr>
-          <w:lang w:val="en-US"/>
-        </w:rPr>
-        <w:t>và</w:t>
-      </w:r>
-      <w:proofErr w:type="spellEnd"/>
-      <w:r>
-        <w:rPr>
-          <w:lang w:val="en-US"/>
-        </w:rPr>
-        <w:t xml:space="preserve"> rate </w:t>
-      </w:r>
-      <w:proofErr w:type="spellStart"/>
-      <w:r>
-        <w:rPr>
-          <w:lang w:val="en-US"/>
-        </w:rPr>
-        <w:t>của</w:t>
-      </w:r>
-      <w:proofErr w:type="spellEnd"/>
-      <w:r>
-        <w:rPr>
-          <w:lang w:val="en-US"/>
-        </w:rPr>
-        <w:t xml:space="preserve"> </w:t>
-      </w:r>
-      <w:proofErr w:type="spellStart"/>
-      <w:r>
-        <w:rPr>
-          <w:lang w:val="en-US"/>
-        </w:rPr>
-        <w:t>phim</w:t>
-      </w:r>
-      <w:proofErr w:type="spellEnd"/>
-      <w:r>
-        <w:rPr>
-          <w:lang w:val="en-US"/>
-        </w:rPr>
-        <w:t xml:space="preserve"> -&gt;</w:t>
-      </w:r>
-      <w:proofErr w:type="spellStart"/>
-      <w:r>
-        <w:rPr>
-          <w:lang w:val="en-US"/>
-        </w:rPr>
-        <w:t>Khi</w:t>
-      </w:r>
-      <w:proofErr w:type="spellEnd"/>
-      <w:r>
-        <w:rPr>
-          <w:lang w:val="en-US"/>
-        </w:rPr>
-        <w:t xml:space="preserve"> </w:t>
+        <w:t xml:space="preserve"> -&gt;Khi </w:t>
       </w:r>
       <w:proofErr w:type="spellStart"/>
       <w:r>
@@ -3624,7 +3423,6 @@
         <w:t xml:space="preserve"> </w:t>
       </w:r>
       <w:proofErr w:type="spellStart"/>
-      <w:proofErr w:type="gramStart"/>
       <w:r>
         <w:rPr>
           <w:lang w:val="en-US"/>
@@ -3639,7 +3437,6 @@
         <w:t>(</w:t>
       </w:r>
       <w:proofErr w:type="spellStart"/>
-      <w:proofErr w:type="gramEnd"/>
       <w:r>
         <w:rPr>
           <w:lang w:val="en-US"/>
@@ -3866,12 +3663,6 @@
           <w:lang w:val="en-US"/>
         </w:rPr>
         <w:tab/>
-      </w:r>
-      <w:proofErr w:type="gramStart"/>
-      <w:r>
-        <w:rPr>
-          <w:lang w:val="en-US"/>
-        </w:rPr>
         <w:t>+)</w:t>
       </w:r>
       <w:proofErr w:type="spellStart"/>
@@ -3882,7 +3673,6 @@
         <w:t>Tạo</w:t>
       </w:r>
       <w:proofErr w:type="spellEnd"/>
-      <w:proofErr w:type="gramEnd"/>
       <w:r>
         <w:rPr>
           <w:lang w:val="en-US"/>
@@ -3907,12 +3697,6 @@
           <w:lang w:val="en-US"/>
         </w:rPr>
         <w:tab/>
-      </w:r>
-      <w:proofErr w:type="gramStart"/>
-      <w:r>
-        <w:rPr>
-          <w:lang w:val="en-US"/>
-        </w:rPr>
         <w:t>+)</w:t>
       </w:r>
       <w:proofErr w:type="spellStart"/>
@@ -3923,7 +3707,6 @@
         <w:t>Tạo</w:t>
       </w:r>
       <w:proofErr w:type="spellEnd"/>
-      <w:proofErr w:type="gramEnd"/>
       <w:r>
         <w:rPr>
           <w:lang w:val="en-US"/>
@@ -3948,12 +3731,6 @@
           <w:lang w:val="en-US"/>
         </w:rPr>
         <w:tab/>
-      </w:r>
-      <w:proofErr w:type="gramStart"/>
-      <w:r>
-        <w:rPr>
-          <w:lang w:val="en-US"/>
-        </w:rPr>
         <w:t>+)</w:t>
       </w:r>
       <w:proofErr w:type="spellStart"/>
@@ -3964,7 +3741,6 @@
         <w:t>Tạo</w:t>
       </w:r>
       <w:proofErr w:type="spellEnd"/>
-      <w:proofErr w:type="gramEnd"/>
       <w:r>
         <w:rPr>
           <w:lang w:val="en-US"/>
@@ -3989,12 +3765,6 @@
           <w:lang w:val="en-US"/>
         </w:rPr>
         <w:tab/>
-      </w:r>
-      <w:proofErr w:type="gramStart"/>
-      <w:r>
-        <w:rPr>
-          <w:lang w:val="en-US"/>
-        </w:rPr>
         <w:t>+)</w:t>
       </w:r>
       <w:proofErr w:type="spellStart"/>
@@ -4005,7 +3775,6 @@
         <w:t>Tạo</w:t>
       </w:r>
       <w:proofErr w:type="spellEnd"/>
-      <w:proofErr w:type="gramEnd"/>
       <w:r>
         <w:rPr>
           <w:lang w:val="en-US"/>
@@ -4023,6 +3792,7 @@
         <w:rPr>
           <w:lang w:val="en-US"/>
         </w:rPr>
+        <w:lastRenderedPageBreak/>
         <w:tab/>
       </w:r>
       <w:r>
@@ -4030,12 +3800,6 @@
           <w:lang w:val="en-US"/>
         </w:rPr>
         <w:tab/>
-      </w:r>
-      <w:proofErr w:type="gramStart"/>
-      <w:r>
-        <w:rPr>
-          <w:lang w:val="en-US"/>
-        </w:rPr>
         <w:t>+)</w:t>
       </w:r>
       <w:proofErr w:type="spellStart"/>
@@ -4046,7 +3810,6 @@
         <w:t>Tạo</w:t>
       </w:r>
       <w:proofErr w:type="spellEnd"/>
-      <w:proofErr w:type="gramEnd"/>
       <w:r>
         <w:rPr>
           <w:lang w:val="en-US"/>
@@ -4065,49 +3828,7 @@
           <w:lang w:val="en-US"/>
         </w:rPr>
         <w:tab/>
-        <w:t>-</w:t>
-      </w:r>
-      <w:proofErr w:type="spellStart"/>
-      <w:r>
-        <w:rPr>
-          <w:lang w:val="en-US"/>
-        </w:rPr>
-        <w:t>Quản</w:t>
-      </w:r>
-      <w:proofErr w:type="spellEnd"/>
-      <w:r>
-        <w:rPr>
-          <w:lang w:val="en-US"/>
-        </w:rPr>
-        <w:t xml:space="preserve"> </w:t>
-      </w:r>
-      <w:proofErr w:type="spellStart"/>
-      <w:r>
-        <w:rPr>
-          <w:lang w:val="en-US"/>
-        </w:rPr>
-        <w:t>Lý</w:t>
-      </w:r>
-      <w:proofErr w:type="spellEnd"/>
-      <w:r>
-        <w:rPr>
-          <w:lang w:val="en-US"/>
-        </w:rPr>
-        <w:t xml:space="preserve"> </w:t>
-      </w:r>
-      <w:proofErr w:type="spellStart"/>
-      <w:r>
-        <w:rPr>
-          <w:lang w:val="en-US"/>
-        </w:rPr>
-        <w:t>Khu</w:t>
-      </w:r>
-      <w:proofErr w:type="spellEnd"/>
-      <w:r>
-        <w:rPr>
-          <w:lang w:val="en-US"/>
-        </w:rPr>
-        <w:t xml:space="preserve"> </w:t>
+        <w:t xml:space="preserve">-Quản Lý Khu </w:t>
       </w:r>
       <w:proofErr w:type="spellStart"/>
       <w:r>
@@ -4128,7 +3849,6 @@
         <w:rPr>
           <w:lang w:val="en-US"/>
         </w:rPr>
-        <w:lastRenderedPageBreak/>
         <w:tab/>
       </w:r>
       <w:r>
@@ -4136,12 +3856,6 @@
           <w:lang w:val="en-US"/>
         </w:rPr>
         <w:tab/>
-      </w:r>
-      <w:proofErr w:type="gramStart"/>
-      <w:r>
-        <w:rPr>
-          <w:lang w:val="en-US"/>
-        </w:rPr>
         <w:t>+)</w:t>
       </w:r>
       <w:proofErr w:type="spellStart"/>
@@ -4152,7 +3866,6 @@
         <w:t>Tạo</w:t>
       </w:r>
       <w:proofErr w:type="spellEnd"/>
-      <w:proofErr w:type="gramEnd"/>
       <w:r>
         <w:rPr>
           <w:lang w:val="en-US"/>
@@ -4177,12 +3890,6 @@
           <w:lang w:val="en-US"/>
         </w:rPr>
         <w:tab/>
-      </w:r>
-      <w:proofErr w:type="gramStart"/>
-      <w:r>
-        <w:rPr>
-          <w:lang w:val="en-US"/>
-        </w:rPr>
         <w:t>+)</w:t>
       </w:r>
       <w:proofErr w:type="spellStart"/>
@@ -4193,7 +3900,6 @@
         <w:t>Tạo</w:t>
       </w:r>
       <w:proofErr w:type="spellEnd"/>
-      <w:proofErr w:type="gramEnd"/>
       <w:r>
         <w:rPr>
           <w:lang w:val="en-US"/>
@@ -4218,12 +3924,6 @@
           <w:lang w:val="en-US"/>
         </w:rPr>
         <w:tab/>
-      </w:r>
-      <w:proofErr w:type="gramStart"/>
-      <w:r>
-        <w:rPr>
-          <w:lang w:val="en-US"/>
-        </w:rPr>
         <w:t>+)</w:t>
       </w:r>
       <w:proofErr w:type="spellStart"/>
@@ -4234,7 +3934,6 @@
         <w:t>Tạo</w:t>
       </w:r>
       <w:proofErr w:type="spellEnd"/>
-      <w:proofErr w:type="gramEnd"/>
       <w:r>
         <w:rPr>
           <w:lang w:val="en-US"/>
@@ -4259,12 +3958,6 @@
           <w:lang w:val="en-US"/>
         </w:rPr>
         <w:tab/>
-      </w:r>
-      <w:proofErr w:type="gramStart"/>
-      <w:r>
-        <w:rPr>
-          <w:lang w:val="en-US"/>
-        </w:rPr>
         <w:t>+)</w:t>
       </w:r>
       <w:proofErr w:type="spellStart"/>
@@ -4275,7 +3968,6 @@
         <w:t>Tạo</w:t>
       </w:r>
       <w:proofErr w:type="spellEnd"/>
-      <w:proofErr w:type="gramEnd"/>
       <w:r>
         <w:rPr>
           <w:lang w:val="en-US"/>
@@ -4328,21 +4020,7 @@
         <w:rPr>
           <w:lang w:val="en-US"/>
         </w:rPr>
-        <w:t xml:space="preserve"> </w:t>
-      </w:r>
-      <w:proofErr w:type="gramStart"/>
-      <w:r>
-        <w:rPr>
-          <w:lang w:val="en-US"/>
-        </w:rPr>
-        <w:t>Movie :</w:t>
-      </w:r>
-      <w:proofErr w:type="gramEnd"/>
-      <w:r>
-        <w:rPr>
-          <w:lang w:val="en-US"/>
-        </w:rPr>
-        <w:t xml:space="preserve"> (2 </w:t>
+        <w:t xml:space="preserve"> Movie : (2 </w:t>
       </w:r>
       <w:proofErr w:type="spellStart"/>
       <w:r>
@@ -4370,12 +4048,6 @@
           <w:lang w:val="en-US"/>
         </w:rPr>
         <w:tab/>
-      </w:r>
-      <w:proofErr w:type="gramStart"/>
-      <w:r>
-        <w:rPr>
-          <w:lang w:val="en-US"/>
-        </w:rPr>
         <w:t>+)</w:t>
       </w:r>
       <w:proofErr w:type="spellStart"/>
@@ -4386,7 +4058,6 @@
         <w:t>Màn</w:t>
       </w:r>
       <w:proofErr w:type="spellEnd"/>
-      <w:proofErr w:type="gramEnd"/>
       <w:r>
         <w:rPr>
           <w:lang w:val="en-US"/>
@@ -4489,28 +4160,7 @@
           <w:lang w:val="en-US"/>
         </w:rPr>
         <w:tab/>
-      </w:r>
-      <w:proofErr w:type="gramStart"/>
-      <w:r>
-        <w:rPr>
-          <w:lang w:val="en-US"/>
-        </w:rPr>
-        <w:t>+)</w:t>
-      </w:r>
-      <w:proofErr w:type="spellStart"/>
-      <w:r>
-        <w:rPr>
-          <w:lang w:val="en-US"/>
-        </w:rPr>
-        <w:t>Khi</w:t>
-      </w:r>
-      <w:proofErr w:type="spellEnd"/>
-      <w:proofErr w:type="gramEnd"/>
-      <w:r>
-        <w:rPr>
-          <w:lang w:val="en-US"/>
-        </w:rPr>
-        <w:t xml:space="preserve"> </w:t>
+        <w:t xml:space="preserve">+)Khi </w:t>
       </w:r>
       <w:proofErr w:type="spellStart"/>
       <w:r>
@@ -4844,7 +4494,6 @@
         <w:t xml:space="preserve"> </w:t>
       </w:r>
       <w:proofErr w:type="spellStart"/>
-      <w:proofErr w:type="gramStart"/>
       <w:r>
         <w:rPr>
           <w:lang w:val="en-US"/>
@@ -4852,7 +4501,6 @@
         <w:t>update,create</w:t>
       </w:r>
       <w:proofErr w:type="spellEnd"/>
-      <w:proofErr w:type="gramEnd"/>
       <w:r>
         <w:rPr>
           <w:lang w:val="en-US"/>
@@ -4907,12 +4555,6 @@
           <w:lang w:val="en-US"/>
         </w:rPr>
         <w:tab/>
-      </w:r>
-      <w:proofErr w:type="gramStart"/>
-      <w:r>
-        <w:rPr>
-          <w:lang w:val="en-US"/>
-        </w:rPr>
         <w:t>+)</w:t>
       </w:r>
       <w:proofErr w:type="spellStart"/>
@@ -4923,7 +4565,6 @@
         <w:t>khi</w:t>
       </w:r>
       <w:proofErr w:type="spellEnd"/>
-      <w:proofErr w:type="gramEnd"/>
       <w:r>
         <w:rPr>
           <w:lang w:val="en-US"/>
@@ -5090,20 +4731,7 @@
           <w:lang w:val="en-US"/>
         </w:rPr>
         <w:tab/>
-      </w:r>
-      <w:proofErr w:type="gramStart"/>
-      <w:r>
-        <w:rPr>
-          <w:lang w:val="en-US"/>
-        </w:rPr>
-        <w:t>+)detail</w:t>
-      </w:r>
-      <w:proofErr w:type="gramEnd"/>
-      <w:r>
-        <w:rPr>
-          <w:lang w:val="en-US"/>
-        </w:rPr>
-        <w:t xml:space="preserve"> </w:t>
+        <w:t xml:space="preserve">+)detail </w:t>
       </w:r>
       <w:proofErr w:type="spellStart"/>
       <w:r>
@@ -5279,21 +4907,147 @@
           <w:lang w:val="en-US"/>
         </w:rPr>
         <w:tab/>
-        <w:t>-</w:t>
-      </w:r>
-      <w:proofErr w:type="spellStart"/>
-      <w:r>
-        <w:rPr>
-          <w:lang w:val="en-US"/>
-        </w:rPr>
-        <w:t>Lưu</w:t>
-      </w:r>
-      <w:proofErr w:type="spellEnd"/>
-      <w:r>
-        <w:rPr>
-          <w:lang w:val="en-US"/>
-        </w:rPr>
-        <w:t xml:space="preserve"> ý: </w:t>
+        <w:t xml:space="preserve">+)ở </w:t>
+      </w:r>
+      <w:proofErr w:type="spellStart"/>
+      <w:r>
+        <w:rPr>
+          <w:lang w:val="en-US"/>
+        </w:rPr>
+        <w:t>màn</w:t>
+      </w:r>
+      <w:proofErr w:type="spellEnd"/>
+      <w:r>
+        <w:rPr>
+          <w:lang w:val="en-US"/>
+        </w:rPr>
+        <w:t xml:space="preserve"> update </w:t>
+      </w:r>
+      <w:proofErr w:type="spellStart"/>
+      <w:r>
+        <w:rPr>
+          <w:lang w:val="en-US"/>
+        </w:rPr>
+        <w:t>sẽ</w:t>
+      </w:r>
+      <w:proofErr w:type="spellEnd"/>
+      <w:r>
+        <w:rPr>
+          <w:lang w:val="en-US"/>
+        </w:rPr>
+        <w:t xml:space="preserve"> </w:t>
+      </w:r>
+      <w:proofErr w:type="spellStart"/>
+      <w:r>
+        <w:rPr>
+          <w:lang w:val="en-US"/>
+        </w:rPr>
+        <w:t>có</w:t>
+      </w:r>
+      <w:proofErr w:type="spellEnd"/>
+      <w:r>
+        <w:rPr>
+          <w:lang w:val="en-US"/>
+        </w:rPr>
+        <w:t xml:space="preserve"> 1 button on off </w:t>
+      </w:r>
+      <w:proofErr w:type="spellStart"/>
+      <w:r>
+        <w:rPr>
+          <w:lang w:val="en-US"/>
+        </w:rPr>
+        <w:t>cho</w:t>
+      </w:r>
+      <w:proofErr w:type="spellEnd"/>
+      <w:r>
+        <w:rPr>
+          <w:lang w:val="en-US"/>
+        </w:rPr>
+        <w:t xml:space="preserve"> </w:t>
+      </w:r>
+      <w:proofErr w:type="spellStart"/>
+      <w:r>
+        <w:rPr>
+          <w:lang w:val="en-US"/>
+        </w:rPr>
+        <w:t>việc</w:t>
+      </w:r>
+      <w:proofErr w:type="spellEnd"/>
+      <w:r>
+        <w:rPr>
+          <w:lang w:val="en-US"/>
+        </w:rPr>
+        <w:t xml:space="preserve"> update </w:t>
+      </w:r>
+      <w:proofErr w:type="spellStart"/>
+      <w:r>
+        <w:rPr>
+          <w:lang w:val="en-US"/>
+        </w:rPr>
+        <w:t>ghế</w:t>
+      </w:r>
+      <w:proofErr w:type="spellEnd"/>
+      <w:r>
+        <w:rPr>
+          <w:lang w:val="en-US"/>
+        </w:rPr>
+        <w:t>.(</w:t>
+      </w:r>
+      <w:proofErr w:type="spellStart"/>
+      <w:r>
+        <w:rPr>
+          <w:lang w:val="en-US"/>
+        </w:rPr>
+        <w:t>list.size</w:t>
+      </w:r>
+      <w:proofErr w:type="spellEnd"/>
+      <w:r>
+        <w:rPr>
+          <w:lang w:val="en-US"/>
+        </w:rPr>
+        <w:t xml:space="preserve"> == 0 =&gt; </w:t>
+      </w:r>
+      <w:proofErr w:type="spellStart"/>
+      <w:r>
+        <w:rPr>
+          <w:lang w:val="en-US"/>
+        </w:rPr>
+        <w:t>không</w:t>
+      </w:r>
+      <w:proofErr w:type="spellEnd"/>
+      <w:r>
+        <w:rPr>
+          <w:lang w:val="en-US"/>
+        </w:rPr>
+        <w:t xml:space="preserve"> update </w:t>
+      </w:r>
+      <w:proofErr w:type="spellStart"/>
+      <w:r>
+        <w:rPr>
+          <w:lang w:val="en-US"/>
+        </w:rPr>
+        <w:t>ghế</w:t>
+      </w:r>
+      <w:proofErr w:type="spellEnd"/>
+      <w:r>
+        <w:rPr>
+          <w:lang w:val="en-US"/>
+        </w:rPr>
+        <w:t>)</w:t>
+      </w:r>
+    </w:p>
+    <w:p>
+      <w:pPr>
+        <w:rPr>
+          <w:lang w:val="en-US"/>
+        </w:rPr>
+      </w:pPr>
+      <w:r>
+        <w:rPr>
+          <w:lang w:val="en-US"/>
+        </w:rPr>
+        <w:tab/>
+        <w:t xml:space="preserve">-Lưu ý: </w:t>
       </w:r>
       <w:proofErr w:type="spellStart"/>
       <w:r>
@@ -5659,8 +5413,6 @@
         </w:rPr>
         <w:t xml:space="preserve"> đó.</w:t>
       </w:r>
-      <w:bookmarkStart w:id="0" w:name="_GoBack"/>
-      <w:bookmarkEnd w:id="0"/>
     </w:p>
     <w:p>
       <w:pPr>
@@ -5693,7 +5445,7 @@
 </file>
 
 <file path=word/styles.xml><?xml version="1.0" encoding="utf-8"?>
-<w:styles xmlns:mc="http://schemas.openxmlformats.org/markup-compatibility/2006" xmlns:r="http://schemas.openxmlformats.org/officeDocument/2006/relationships" xmlns:w="http://schemas.openxmlformats.org/wordprocessingml/2006/main" xmlns:w14="http://schemas.microsoft.com/office/word/2010/wordml" xmlns:w15="http://schemas.microsoft.com/office/word/2012/wordml" xmlns:w16se="http://schemas.microsoft.com/office/word/2015/wordml/symex" mc:Ignorable="w14 w15 w16se">
+<w:styles xmlns:mc="http://schemas.openxmlformats.org/markup-compatibility/2006" xmlns:r="http://schemas.openxmlformats.org/officeDocument/2006/relationships" xmlns:w="http://schemas.openxmlformats.org/wordprocessingml/2006/main" xmlns:w14="http://schemas.microsoft.com/office/word/2010/wordml" xmlns:w15="http://schemas.microsoft.com/office/word/2012/wordml" xmlns:w16cex="http://schemas.microsoft.com/office/word/2018/wordml/cex" xmlns:w16cid="http://schemas.microsoft.com/office/word/2016/wordml/cid" xmlns:w16="http://schemas.microsoft.com/office/word/2018/wordml" xmlns:w16sdtdh="http://schemas.microsoft.com/office/word/2020/wordml/sdtdatahash" xmlns:w16se="http://schemas.microsoft.com/office/word/2015/wordml/symex" mc:Ignorable="w14 w15 w16se w16cid w16 w16cex w16sdtdh">
   <w:docDefaults>
     <w:rPrDefault>
       <w:rPr>
@@ -5711,7 +5463,7 @@
       </w:pPr>
     </w:pPrDefault>
   </w:docDefaults>
-  <w:latentStyles w:defLockedState="0" w:defUIPriority="99" w:defSemiHidden="0" w:defUnhideWhenUsed="0" w:defQFormat="0" w:count="371">
+  <w:latentStyles w:defLockedState="0" w:defUIPriority="99" w:defSemiHidden="0" w:defUnhideWhenUsed="0" w:defQFormat="0" w:count="376">
     <w:lsdException w:name="Normal" w:uiPriority="0" w:qFormat="1"/>
     <w:lsdException w:name="heading 1" w:uiPriority="9" w:qFormat="1"/>
     <w:lsdException w:name="heading 2" w:semiHidden="1" w:uiPriority="9" w:unhideWhenUsed="1" w:qFormat="1"/>
@@ -6083,6 +5835,11 @@
     <w:lsdException w:name="List Table 5 Dark Accent 6" w:uiPriority="50"/>
     <w:lsdException w:name="List Table 6 Colorful Accent 6" w:uiPriority="51"/>
     <w:lsdException w:name="List Table 7 Colorful Accent 6" w:uiPriority="52"/>
+    <w:lsdException w:name="Mention" w:semiHidden="1" w:unhideWhenUsed="1"/>
+    <w:lsdException w:name="Smart Hyperlink" w:semiHidden="1" w:unhideWhenUsed="1"/>
+    <w:lsdException w:name="Hashtag" w:semiHidden="1" w:unhideWhenUsed="1"/>
+    <w:lsdException w:name="Unresolved Mention" w:semiHidden="1" w:unhideWhenUsed="1"/>
+    <w:lsdException w:name="Smart Link" w:semiHidden="1" w:unhideWhenUsed="1"/>
   </w:latentStyles>
   <w:style w:type="paragraph" w:default="1" w:styleId="Normal">
     <w:name w:val="Normal"/>

</xml_diff>

<commit_message>
manhnv99_done showtime_screen start code homepage
</commit_message>
<xml_diff>
--- a/Requirement.docx
+++ b/Requirement.docx
@@ -1,6 +1,6 @@
 
 <file path=word/document.xml><?xml version="1.0" encoding="utf-8"?>
-<w:document xmlns:wpc="http://schemas.microsoft.com/office/word/2010/wordprocessingCanvas" xmlns:cx="http://schemas.microsoft.com/office/drawing/2014/chartex" xmlns:mc="http://schemas.openxmlformats.org/markup-compatibility/2006" xmlns:o="urn:schemas-microsoft-com:office:office" xmlns:r="http://schemas.openxmlformats.org/officeDocument/2006/relationships" xmlns:m="http://schemas.openxmlformats.org/officeDocument/2006/math" xmlns:v="urn:schemas-microsoft-com:vml" xmlns:wp14="http://schemas.microsoft.com/office/word/2010/wordprocessingDrawing" xmlns:wp="http://schemas.openxmlformats.org/drawingml/2006/wordprocessingDrawing" xmlns:w10="urn:schemas-microsoft-com:office:word" xmlns:w="http://schemas.openxmlformats.org/wordprocessingml/2006/main" xmlns:w14="http://schemas.microsoft.com/office/word/2010/wordml" xmlns:w15="http://schemas.microsoft.com/office/word/2012/wordml" xmlns:w16se="http://schemas.microsoft.com/office/word/2015/wordml/symex" xmlns:wpg="http://schemas.microsoft.com/office/word/2010/wordprocessingGroup" xmlns:wpi="http://schemas.microsoft.com/office/word/2010/wordprocessingInk" xmlns:wne="http://schemas.microsoft.com/office/word/2006/wordml" xmlns:wps="http://schemas.microsoft.com/office/word/2010/wordprocessingShape" mc:Ignorable="w14 w15 w16se wp14">
+<w:document xmlns:wpc="http://schemas.microsoft.com/office/word/2010/wordprocessingCanvas" xmlns:cx="http://schemas.microsoft.com/office/drawing/2014/chartex" xmlns:cx1="http://schemas.microsoft.com/office/drawing/2015/9/8/chartex" xmlns:cx2="http://schemas.microsoft.com/office/drawing/2015/10/21/chartex" xmlns:cx3="http://schemas.microsoft.com/office/drawing/2016/5/9/chartex" xmlns:cx4="http://schemas.microsoft.com/office/drawing/2016/5/10/chartex" xmlns:cx5="http://schemas.microsoft.com/office/drawing/2016/5/11/chartex" xmlns:cx6="http://schemas.microsoft.com/office/drawing/2016/5/12/chartex" xmlns:cx7="http://schemas.microsoft.com/office/drawing/2016/5/13/chartex" xmlns:cx8="http://schemas.microsoft.com/office/drawing/2016/5/14/chartex" xmlns:mc="http://schemas.openxmlformats.org/markup-compatibility/2006" xmlns:aink="http://schemas.microsoft.com/office/drawing/2016/ink" xmlns:am3d="http://schemas.microsoft.com/office/drawing/2017/model3d" xmlns:o="urn:schemas-microsoft-com:office:office" xmlns:oel="http://schemas.microsoft.com/office/2019/extlst" xmlns:r="http://schemas.openxmlformats.org/officeDocument/2006/relationships" xmlns:m="http://schemas.openxmlformats.org/officeDocument/2006/math" xmlns:v="urn:schemas-microsoft-com:vml" xmlns:wp14="http://schemas.microsoft.com/office/word/2010/wordprocessingDrawing" xmlns:wp="http://schemas.openxmlformats.org/drawingml/2006/wordprocessingDrawing" xmlns:w10="urn:schemas-microsoft-com:office:word" xmlns:w="http://schemas.openxmlformats.org/wordprocessingml/2006/main" xmlns:w14="http://schemas.microsoft.com/office/word/2010/wordml" xmlns:w15="http://schemas.microsoft.com/office/word/2012/wordml" xmlns:w16cex="http://schemas.microsoft.com/office/word/2018/wordml/cex" xmlns:w16cid="http://schemas.microsoft.com/office/word/2016/wordml/cid" xmlns:w16="http://schemas.microsoft.com/office/word/2018/wordml" xmlns:w16sdtdh="http://schemas.microsoft.com/office/word/2020/wordml/sdtdatahash" xmlns:w16se="http://schemas.microsoft.com/office/word/2015/wordml/symex" xmlns:wpg="http://schemas.microsoft.com/office/word/2010/wordprocessingGroup" xmlns:wpi="http://schemas.microsoft.com/office/word/2010/wordprocessingInk" xmlns:wne="http://schemas.microsoft.com/office/word/2006/wordml" xmlns:wps="http://schemas.microsoft.com/office/word/2010/wordprocessingShape" mc:Ignorable="w14 w15 w16se w16cid w16 w16cex w16sdtdh wp14">
   <w:body>
     <w:p>
       <w:pPr>
@@ -319,21 +319,7 @@
         <w:rPr>
           <w:lang w:val="en-US"/>
         </w:rPr>
-        <w:t>-</w:t>
-      </w:r>
-      <w:proofErr w:type="spellStart"/>
-      <w:r>
-        <w:rPr>
-          <w:lang w:val="en-US"/>
-        </w:rPr>
-        <w:t>Phim</w:t>
-      </w:r>
-      <w:proofErr w:type="spellEnd"/>
-      <w:r>
-        <w:rPr>
-          <w:lang w:val="en-US"/>
-        </w:rPr>
-        <w:t xml:space="preserve"> </w:t>
+        <w:t xml:space="preserve">-Phim </w:t>
       </w:r>
       <w:proofErr w:type="spellStart"/>
       <w:r>
@@ -1032,35 +1018,7 @@
         <w:rPr>
           <w:lang w:val="en-US"/>
         </w:rPr>
-        <w:t>-</w:t>
-      </w:r>
-      <w:proofErr w:type="spellStart"/>
-      <w:r>
-        <w:rPr>
-          <w:lang w:val="en-US"/>
-        </w:rPr>
-        <w:t>Thanh</w:t>
-      </w:r>
-      <w:proofErr w:type="spellEnd"/>
-      <w:r>
-        <w:rPr>
-          <w:lang w:val="en-US"/>
-        </w:rPr>
-        <w:t xml:space="preserve"> </w:t>
-      </w:r>
-      <w:proofErr w:type="spellStart"/>
-      <w:r>
-        <w:rPr>
-          <w:lang w:val="en-US"/>
-        </w:rPr>
-        <w:t>nav</w:t>
-      </w:r>
-      <w:proofErr w:type="spellEnd"/>
-      <w:r>
-        <w:rPr>
-          <w:lang w:val="en-US"/>
-        </w:rPr>
-        <w:t xml:space="preserve"> </w:t>
+        <w:t xml:space="preserve">-Thanh nav </w:t>
       </w:r>
       <w:proofErr w:type="spellStart"/>
       <w:r>
@@ -1215,12 +1173,6 @@
           <w:lang w:val="en-US"/>
         </w:rPr>
         <w:tab/>
-      </w:r>
-      <w:proofErr w:type="gramStart"/>
-      <w:r>
-        <w:rPr>
-          <w:lang w:val="en-US"/>
-        </w:rPr>
         <w:t>+)</w:t>
       </w:r>
       <w:proofErr w:type="spellStart"/>
@@ -1231,7 +1183,6 @@
         <w:t>Hệ</w:t>
       </w:r>
       <w:proofErr w:type="spellEnd"/>
-      <w:proofErr w:type="gramEnd"/>
       <w:r>
         <w:rPr>
           <w:lang w:val="en-US"/>
@@ -1278,12 +1229,6 @@
           <w:lang w:val="en-US"/>
         </w:rPr>
         <w:tab/>
-      </w:r>
-      <w:proofErr w:type="gramStart"/>
-      <w:r>
-        <w:rPr>
-          <w:lang w:val="en-US"/>
-        </w:rPr>
         <w:t>+)</w:t>
       </w:r>
       <w:proofErr w:type="spellStart"/>
@@ -1294,7 +1239,6 @@
         <w:t>Khuyến</w:t>
       </w:r>
       <w:proofErr w:type="spellEnd"/>
-      <w:proofErr w:type="gramEnd"/>
       <w:r>
         <w:rPr>
           <w:lang w:val="en-US"/>
@@ -1355,28 +1299,7 @@
           <w:lang w:val="en-US"/>
         </w:rPr>
         <w:tab/>
-      </w:r>
-      <w:proofErr w:type="gramStart"/>
-      <w:r>
-        <w:rPr>
-          <w:lang w:val="en-US"/>
-        </w:rPr>
-        <w:t>+)</w:t>
-      </w:r>
-      <w:proofErr w:type="spellStart"/>
-      <w:r>
-        <w:rPr>
-          <w:lang w:val="en-US"/>
-        </w:rPr>
-        <w:t>Khu</w:t>
-      </w:r>
-      <w:proofErr w:type="spellEnd"/>
-      <w:proofErr w:type="gramEnd"/>
-      <w:r>
-        <w:rPr>
-          <w:lang w:val="en-US"/>
-        </w:rPr>
-        <w:t xml:space="preserve"> </w:t>
+        <w:t xml:space="preserve">+)Khu </w:t>
       </w:r>
       <w:proofErr w:type="spellStart"/>
       <w:r>
@@ -1404,12 +1327,6 @@
           <w:lang w:val="en-US"/>
         </w:rPr>
         <w:tab/>
-      </w:r>
-      <w:proofErr w:type="gramStart"/>
-      <w:r>
-        <w:rPr>
-          <w:lang w:val="en-US"/>
-        </w:rPr>
         <w:t>+)</w:t>
       </w:r>
       <w:proofErr w:type="spellStart"/>
@@ -1420,7 +1337,6 @@
         <w:t>InforUser</w:t>
       </w:r>
       <w:proofErr w:type="spellEnd"/>
-      <w:proofErr w:type="gramEnd"/>
     </w:p>
     <w:p>
       <w:pPr>
@@ -1439,28 +1355,7 @@
           <w:lang w:val="en-US"/>
         </w:rPr>
         <w:tab/>
-      </w:r>
-      <w:proofErr w:type="gramStart"/>
-      <w:r>
-        <w:rPr>
-          <w:lang w:val="en-US"/>
-        </w:rPr>
-        <w:t>+)</w:t>
-      </w:r>
-      <w:proofErr w:type="spellStart"/>
-      <w:r>
-        <w:rPr>
-          <w:lang w:val="en-US"/>
-        </w:rPr>
-        <w:t>Mua</w:t>
-      </w:r>
-      <w:proofErr w:type="spellEnd"/>
-      <w:proofErr w:type="gramEnd"/>
-      <w:r>
-        <w:rPr>
-          <w:lang w:val="en-US"/>
-        </w:rPr>
-        <w:t xml:space="preserve"> </w:t>
+        <w:t xml:space="preserve">+)Mua </w:t>
       </w:r>
       <w:proofErr w:type="spellStart"/>
       <w:r>
@@ -1544,28 +1439,7 @@
           <w:lang w:val="en-US"/>
         </w:rPr>
         <w:tab/>
-      </w:r>
-      <w:proofErr w:type="gramStart"/>
-      <w:r>
-        <w:rPr>
-          <w:lang w:val="en-US"/>
-        </w:rPr>
-        <w:t>+)</w:t>
-      </w:r>
-      <w:proofErr w:type="spellStart"/>
-      <w:r>
-        <w:rPr>
-          <w:lang w:val="en-US"/>
-        </w:rPr>
-        <w:t>Phim</w:t>
-      </w:r>
-      <w:proofErr w:type="spellEnd"/>
-      <w:proofErr w:type="gramEnd"/>
-      <w:r>
-        <w:rPr>
-          <w:lang w:val="en-US"/>
-        </w:rPr>
-        <w:t xml:space="preserve"> </w:t>
+        <w:t xml:space="preserve">+)Phim </w:t>
       </w:r>
       <w:proofErr w:type="spellStart"/>
       <w:r>
@@ -1865,12 +1739,6 @@
           <w:lang w:val="en-US"/>
         </w:rPr>
         <w:tab/>
-      </w:r>
-      <w:proofErr w:type="gramStart"/>
-      <w:r>
-        <w:rPr>
-          <w:lang w:val="en-US"/>
-        </w:rPr>
         <w:t>+)</w:t>
       </w:r>
       <w:proofErr w:type="spellStart"/>
@@ -1881,7 +1749,6 @@
         <w:t>Vé</w:t>
       </w:r>
       <w:proofErr w:type="spellEnd"/>
-      <w:proofErr w:type="gramEnd"/>
       <w:r>
         <w:rPr>
           <w:lang w:val="en-US"/>
@@ -2200,28 +2067,13 @@
           <w:lang w:val="en-US"/>
         </w:rPr>
         <w:tab/>
-      </w:r>
-      <w:proofErr w:type="gramStart"/>
-      <w:r>
-        <w:rPr>
-          <w:lang w:val="en-US"/>
-        </w:rPr>
         <w:t>+)</w:t>
       </w:r>
-      <w:proofErr w:type="spellStart"/>
-      <w:r>
-        <w:rPr>
-          <w:lang w:val="en-US"/>
-        </w:rPr>
-        <w:t>Phim</w:t>
-      </w:r>
-      <w:proofErr w:type="spellEnd"/>
-      <w:proofErr w:type="gramEnd"/>
-      <w:r>
-        <w:rPr>
-          <w:lang w:val="en-US"/>
-        </w:rPr>
-        <w:t xml:space="preserve"> </w:t>
+      <w:r>
+        <w:rPr>
+          <w:lang w:val="en-US"/>
+        </w:rPr>
+        <w:t xml:space="preserve">Phim </w:t>
       </w:r>
       <w:proofErr w:type="spellStart"/>
       <w:r>
@@ -2655,6 +2507,48 @@
         <w:rPr>
           <w:lang w:val="en-US"/>
         </w:rPr>
+        <w:t xml:space="preserve"> “Phim </w:t>
+      </w:r>
+      <w:proofErr w:type="spellStart"/>
+      <w:r>
+        <w:rPr>
+          <w:lang w:val="en-US"/>
+        </w:rPr>
+        <w:t>đang</w:t>
+      </w:r>
+      <w:proofErr w:type="spellEnd"/>
+      <w:r>
+        <w:rPr>
+          <w:lang w:val="en-US"/>
+        </w:rPr>
+        <w:t xml:space="preserve"> </w:t>
+      </w:r>
+      <w:proofErr w:type="spellStart"/>
+      <w:r>
+        <w:rPr>
+          <w:lang w:val="en-US"/>
+        </w:rPr>
+        <w:t>chiếu</w:t>
+      </w:r>
+      <w:proofErr w:type="spellEnd"/>
+      <w:r>
+        <w:rPr>
+          <w:lang w:val="en-US"/>
+        </w:rPr>
+        <w:t xml:space="preserve">” </w:t>
+      </w:r>
+      <w:proofErr w:type="spellStart"/>
+      <w:r>
+        <w:rPr>
+          <w:lang w:val="en-US"/>
+        </w:rPr>
+        <w:t>và</w:t>
+      </w:r>
+      <w:proofErr w:type="spellEnd"/>
+      <w:r>
+        <w:rPr>
+          <w:lang w:val="en-US"/>
+        </w:rPr>
         <w:t xml:space="preserve"> “</w:t>
       </w:r>
       <w:proofErr w:type="spellStart"/>
@@ -2662,35 +2556,35 @@
         <w:rPr>
           <w:lang w:val="en-US"/>
         </w:rPr>
-        <w:t>Phim</w:t>
-      </w:r>
-      <w:proofErr w:type="spellEnd"/>
-      <w:r>
-        <w:rPr>
-          <w:lang w:val="en-US"/>
-        </w:rPr>
-        <w:t xml:space="preserve"> </w:t>
-      </w:r>
-      <w:proofErr w:type="spellStart"/>
-      <w:r>
-        <w:rPr>
-          <w:lang w:val="en-US"/>
-        </w:rPr>
-        <w:t>đang</w:t>
-      </w:r>
-      <w:proofErr w:type="spellEnd"/>
-      <w:r>
-        <w:rPr>
-          <w:lang w:val="en-US"/>
-        </w:rPr>
-        <w:t xml:space="preserve"> </w:t>
-      </w:r>
-      <w:proofErr w:type="spellStart"/>
-      <w:r>
-        <w:rPr>
-          <w:lang w:val="en-US"/>
-        </w:rPr>
-        <w:t>chiếu</w:t>
+        <w:t>Vé</w:t>
+      </w:r>
+      <w:proofErr w:type="spellEnd"/>
+      <w:r>
+        <w:rPr>
+          <w:lang w:val="en-US"/>
+        </w:rPr>
+        <w:t xml:space="preserve"> </w:t>
+      </w:r>
+      <w:proofErr w:type="spellStart"/>
+      <w:r>
+        <w:rPr>
+          <w:lang w:val="en-US"/>
+        </w:rPr>
+        <w:t>bán</w:t>
+      </w:r>
+      <w:proofErr w:type="spellEnd"/>
+      <w:r>
+        <w:rPr>
+          <w:lang w:val="en-US"/>
+        </w:rPr>
+        <w:t xml:space="preserve"> </w:t>
+      </w:r>
+      <w:proofErr w:type="spellStart"/>
+      <w:r>
+        <w:rPr>
+          <w:lang w:val="en-US"/>
+        </w:rPr>
+        <w:t>trước</w:t>
       </w:r>
       <w:proofErr w:type="spellEnd"/>
       <w:r>
@@ -2704,6 +2598,278 @@
         <w:rPr>
           <w:lang w:val="en-US"/>
         </w:rPr>
+        <w:t>thì</w:t>
+      </w:r>
+      <w:proofErr w:type="spellEnd"/>
+      <w:r>
+        <w:rPr>
+          <w:lang w:val="en-US"/>
+        </w:rPr>
+        <w:t xml:space="preserve"> </w:t>
+      </w:r>
+      <w:proofErr w:type="spellStart"/>
+      <w:r>
+        <w:rPr>
+          <w:lang w:val="en-US"/>
+        </w:rPr>
+        <w:t>sẽ</w:t>
+      </w:r>
+      <w:proofErr w:type="spellEnd"/>
+      <w:r>
+        <w:rPr>
+          <w:lang w:val="en-US"/>
+        </w:rPr>
+        <w:t xml:space="preserve"> </w:t>
+      </w:r>
+      <w:proofErr w:type="spellStart"/>
+      <w:r>
+        <w:rPr>
+          <w:lang w:val="en-US"/>
+        </w:rPr>
+        <w:t>có</w:t>
+      </w:r>
+      <w:proofErr w:type="spellEnd"/>
+      <w:r>
+        <w:rPr>
+          <w:lang w:val="en-US"/>
+        </w:rPr>
+        <w:t xml:space="preserve"> </w:t>
+      </w:r>
+      <w:proofErr w:type="spellStart"/>
+      <w:r>
+        <w:rPr>
+          <w:lang w:val="en-US"/>
+        </w:rPr>
+        <w:t>nút</w:t>
+      </w:r>
+      <w:proofErr w:type="spellEnd"/>
+      <w:r>
+        <w:rPr>
+          <w:lang w:val="en-US"/>
+        </w:rPr>
+        <w:t xml:space="preserve"> Mua </w:t>
+      </w:r>
+      <w:proofErr w:type="spellStart"/>
+      <w:r>
+        <w:rPr>
+          <w:lang w:val="en-US"/>
+        </w:rPr>
+        <w:t>vé</w:t>
+      </w:r>
+      <w:proofErr w:type="spellEnd"/>
+      <w:r>
+        <w:rPr>
+          <w:lang w:val="en-US"/>
+        </w:rPr>
+        <w:t xml:space="preserve"> </w:t>
+      </w:r>
+      <w:proofErr w:type="spellStart"/>
+      <w:r>
+        <w:rPr>
+          <w:lang w:val="en-US"/>
+        </w:rPr>
+        <w:t>ngay</w:t>
+      </w:r>
+      <w:proofErr w:type="spellEnd"/>
+      <w:r>
+        <w:rPr>
+          <w:lang w:val="en-US"/>
+        </w:rPr>
+        <w:t>(</w:t>
+      </w:r>
+      <w:proofErr w:type="spellStart"/>
+      <w:r>
+        <w:rPr>
+          <w:lang w:val="en-US"/>
+        </w:rPr>
+        <w:t>chuyển</w:t>
+      </w:r>
+      <w:proofErr w:type="spellEnd"/>
+      <w:r>
+        <w:rPr>
+          <w:lang w:val="en-US"/>
+        </w:rPr>
+        <w:t xml:space="preserve"> </w:t>
+      </w:r>
+      <w:proofErr w:type="spellStart"/>
+      <w:r>
+        <w:rPr>
+          <w:lang w:val="en-US"/>
+        </w:rPr>
+        <w:t>đến</w:t>
+      </w:r>
+      <w:proofErr w:type="spellEnd"/>
+      <w:r>
+        <w:rPr>
+          <w:lang w:val="en-US"/>
+        </w:rPr>
+        <w:t xml:space="preserve"> </w:t>
+      </w:r>
+      <w:proofErr w:type="spellStart"/>
+      <w:r>
+        <w:rPr>
+          <w:lang w:val="en-US"/>
+        </w:rPr>
+        <w:t>trang</w:t>
+      </w:r>
+      <w:proofErr w:type="spellEnd"/>
+      <w:r>
+        <w:rPr>
+          <w:lang w:val="en-US"/>
+        </w:rPr>
+        <w:t xml:space="preserve"> </w:t>
+      </w:r>
+      <w:proofErr w:type="spellStart"/>
+      <w:r>
+        <w:rPr>
+          <w:lang w:val="en-US"/>
+        </w:rPr>
+        <w:t>mua</w:t>
+      </w:r>
+      <w:proofErr w:type="spellEnd"/>
+      <w:r>
+        <w:rPr>
+          <w:lang w:val="en-US"/>
+        </w:rPr>
+        <w:t xml:space="preserve"> </w:t>
+      </w:r>
+      <w:proofErr w:type="spellStart"/>
+      <w:r>
+        <w:rPr>
+          <w:lang w:val="en-US"/>
+        </w:rPr>
+        <w:t>vé</w:t>
+      </w:r>
+      <w:proofErr w:type="spellEnd"/>
+      <w:r>
+        <w:rPr>
+          <w:lang w:val="en-US"/>
+        </w:rPr>
+        <w:t xml:space="preserve">) , </w:t>
+      </w:r>
+      <w:proofErr w:type="spellStart"/>
+      <w:r>
+        <w:rPr>
+          <w:lang w:val="en-US"/>
+        </w:rPr>
+        <w:t>nút</w:t>
+      </w:r>
+      <w:proofErr w:type="spellEnd"/>
+      <w:r>
+        <w:rPr>
+          <w:lang w:val="en-US"/>
+        </w:rPr>
+        <w:t xml:space="preserve"> detail </w:t>
+      </w:r>
+      <w:proofErr w:type="spellStart"/>
+      <w:r>
+        <w:rPr>
+          <w:lang w:val="en-US"/>
+        </w:rPr>
+        <w:t>phim</w:t>
+      </w:r>
+      <w:proofErr w:type="spellEnd"/>
+      <w:r>
+        <w:rPr>
+          <w:lang w:val="en-US"/>
+        </w:rPr>
+        <w:t>(</w:t>
+      </w:r>
+      <w:proofErr w:type="spellStart"/>
+      <w:r>
+        <w:rPr>
+          <w:lang w:val="en-US"/>
+        </w:rPr>
+        <w:t>hiện</w:t>
+      </w:r>
+      <w:proofErr w:type="spellEnd"/>
+      <w:r>
+        <w:rPr>
+          <w:lang w:val="en-US"/>
+        </w:rPr>
+        <w:t xml:space="preserve"> </w:t>
+      </w:r>
+      <w:proofErr w:type="spellStart"/>
+      <w:r>
+        <w:rPr>
+          <w:lang w:val="en-US"/>
+        </w:rPr>
+        <w:t>màn</w:t>
+      </w:r>
+      <w:proofErr w:type="spellEnd"/>
+      <w:r>
+        <w:rPr>
+          <w:lang w:val="en-US"/>
+        </w:rPr>
+        <w:t xml:space="preserve"> detail -&gt; </w:t>
+      </w:r>
+      <w:proofErr w:type="spellStart"/>
+      <w:r>
+        <w:rPr>
+          <w:lang w:val="en-US"/>
+        </w:rPr>
+        <w:t>có</w:t>
+      </w:r>
+      <w:proofErr w:type="spellEnd"/>
+      <w:r>
+        <w:rPr>
+          <w:lang w:val="en-US"/>
+        </w:rPr>
+        <w:t xml:space="preserve"> </w:t>
+      </w:r>
+      <w:proofErr w:type="spellStart"/>
+      <w:r>
+        <w:rPr>
+          <w:lang w:val="en-US"/>
+        </w:rPr>
+        <w:t>nút</w:t>
+      </w:r>
+      <w:proofErr w:type="spellEnd"/>
+      <w:r>
+        <w:rPr>
+          <w:lang w:val="en-US"/>
+        </w:rPr>
+        <w:t xml:space="preserve"> </w:t>
+      </w:r>
+      <w:proofErr w:type="spellStart"/>
+      <w:r>
+        <w:rPr>
+          <w:lang w:val="en-US"/>
+        </w:rPr>
+        <w:t>xem</w:t>
+      </w:r>
+      <w:proofErr w:type="spellEnd"/>
+      <w:r>
+        <w:rPr>
+          <w:lang w:val="en-US"/>
+        </w:rPr>
+        <w:t xml:space="preserve"> trainer)</w:t>
+      </w:r>
+      <w:r>
+        <w:rPr>
+          <w:lang w:val="en-US"/>
+        </w:rPr>
+        <w:t>,</w:t>
+      </w:r>
+      <w:proofErr w:type="spellStart"/>
+      <w:r>
+        <w:rPr>
+          <w:lang w:val="en-US"/>
+        </w:rPr>
+        <w:t>Hiện</w:t>
+      </w:r>
+      <w:proofErr w:type="spellEnd"/>
+      <w:r>
+        <w:rPr>
+          <w:lang w:val="en-US"/>
+        </w:rPr>
+        <w:t xml:space="preserve"> comment </w:t>
+      </w:r>
+      <w:proofErr w:type="spellStart"/>
+      <w:r>
+        <w:rPr>
+          <w:lang w:val="en-US"/>
+        </w:rPr>
         <w:t>và</w:t>
       </w:r>
       <w:proofErr w:type="spellEnd"/>
@@ -2711,233 +2877,21 @@
         <w:rPr>
           <w:lang w:val="en-US"/>
         </w:rPr>
-        <w:t xml:space="preserve"> “</w:t>
-      </w:r>
-      <w:proofErr w:type="spellStart"/>
-      <w:r>
-        <w:rPr>
-          <w:lang w:val="en-US"/>
-        </w:rPr>
-        <w:t>Vé</w:t>
-      </w:r>
-      <w:proofErr w:type="spellEnd"/>
-      <w:r>
-        <w:rPr>
-          <w:lang w:val="en-US"/>
-        </w:rPr>
-        <w:t xml:space="preserve"> </w:t>
-      </w:r>
-      <w:proofErr w:type="spellStart"/>
-      <w:r>
-        <w:rPr>
-          <w:lang w:val="en-US"/>
-        </w:rPr>
-        <w:t>bán</w:t>
-      </w:r>
-      <w:proofErr w:type="spellEnd"/>
-      <w:r>
-        <w:rPr>
-          <w:lang w:val="en-US"/>
-        </w:rPr>
-        <w:t xml:space="preserve"> </w:t>
-      </w:r>
-      <w:proofErr w:type="spellStart"/>
-      <w:r>
-        <w:rPr>
-          <w:lang w:val="en-US"/>
-        </w:rPr>
-        <w:t>trước</w:t>
-      </w:r>
-      <w:proofErr w:type="spellEnd"/>
-      <w:r>
-        <w:rPr>
-          <w:lang w:val="en-US"/>
-        </w:rPr>
-        <w:t xml:space="preserve">” </w:t>
-      </w:r>
-      <w:proofErr w:type="spellStart"/>
-      <w:r>
-        <w:rPr>
-          <w:lang w:val="en-US"/>
-        </w:rPr>
-        <w:t>thì</w:t>
-      </w:r>
-      <w:proofErr w:type="spellEnd"/>
-      <w:r>
-        <w:rPr>
-          <w:lang w:val="en-US"/>
-        </w:rPr>
-        <w:t xml:space="preserve"> </w:t>
-      </w:r>
-      <w:proofErr w:type="spellStart"/>
-      <w:r>
-        <w:rPr>
-          <w:lang w:val="en-US"/>
-        </w:rPr>
-        <w:t>sẽ</w:t>
-      </w:r>
-      <w:proofErr w:type="spellEnd"/>
-      <w:r>
-        <w:rPr>
-          <w:lang w:val="en-US"/>
-        </w:rPr>
-        <w:t xml:space="preserve"> </w:t>
-      </w:r>
-      <w:proofErr w:type="spellStart"/>
-      <w:r>
-        <w:rPr>
-          <w:lang w:val="en-US"/>
-        </w:rPr>
-        <w:t>có</w:t>
-      </w:r>
-      <w:proofErr w:type="spellEnd"/>
-      <w:r>
-        <w:rPr>
-          <w:lang w:val="en-US"/>
-        </w:rPr>
-        <w:t xml:space="preserve"> </w:t>
-      </w:r>
-      <w:proofErr w:type="spellStart"/>
-      <w:r>
-        <w:rPr>
-          <w:lang w:val="en-US"/>
-        </w:rPr>
-        <w:t>nút</w:t>
-      </w:r>
-      <w:proofErr w:type="spellEnd"/>
-      <w:r>
-        <w:rPr>
-          <w:lang w:val="en-US"/>
-        </w:rPr>
-        <w:t xml:space="preserve"> </w:t>
-      </w:r>
-      <w:proofErr w:type="spellStart"/>
-      <w:r>
-        <w:rPr>
-          <w:lang w:val="en-US"/>
-        </w:rPr>
-        <w:t>Mua</w:t>
-      </w:r>
-      <w:proofErr w:type="spellEnd"/>
-      <w:r>
-        <w:rPr>
-          <w:lang w:val="en-US"/>
-        </w:rPr>
-        <w:t xml:space="preserve"> </w:t>
-      </w:r>
-      <w:proofErr w:type="spellStart"/>
-      <w:r>
-        <w:rPr>
-          <w:lang w:val="en-US"/>
-        </w:rPr>
-        <w:t>vé</w:t>
-      </w:r>
-      <w:proofErr w:type="spellEnd"/>
-      <w:r>
-        <w:rPr>
-          <w:lang w:val="en-US"/>
-        </w:rPr>
-        <w:t xml:space="preserve"> </w:t>
-      </w:r>
-      <w:proofErr w:type="spellStart"/>
-      <w:proofErr w:type="gramStart"/>
-      <w:r>
-        <w:rPr>
-          <w:lang w:val="en-US"/>
-        </w:rPr>
-        <w:t>ngay</w:t>
-      </w:r>
-      <w:proofErr w:type="spellEnd"/>
-      <w:r>
-        <w:rPr>
-          <w:lang w:val="en-US"/>
-        </w:rPr>
-        <w:t>(</w:t>
-      </w:r>
-      <w:proofErr w:type="spellStart"/>
-      <w:proofErr w:type="gramEnd"/>
-      <w:r>
-        <w:rPr>
-          <w:lang w:val="en-US"/>
-        </w:rPr>
-        <w:t>chuyển</w:t>
-      </w:r>
-      <w:proofErr w:type="spellEnd"/>
-      <w:r>
-        <w:rPr>
-          <w:lang w:val="en-US"/>
-        </w:rPr>
-        <w:t xml:space="preserve"> </w:t>
-      </w:r>
-      <w:proofErr w:type="spellStart"/>
-      <w:r>
-        <w:rPr>
-          <w:lang w:val="en-US"/>
-        </w:rPr>
-        <w:t>đến</w:t>
-      </w:r>
-      <w:proofErr w:type="spellEnd"/>
-      <w:r>
-        <w:rPr>
-          <w:lang w:val="en-US"/>
-        </w:rPr>
-        <w:t xml:space="preserve"> </w:t>
-      </w:r>
-      <w:proofErr w:type="spellStart"/>
-      <w:r>
-        <w:rPr>
-          <w:lang w:val="en-US"/>
-        </w:rPr>
-        <w:t>trang</w:t>
-      </w:r>
-      <w:proofErr w:type="spellEnd"/>
-      <w:r>
-        <w:rPr>
-          <w:lang w:val="en-US"/>
-        </w:rPr>
-        <w:t xml:space="preserve"> </w:t>
-      </w:r>
-      <w:proofErr w:type="spellStart"/>
-      <w:r>
-        <w:rPr>
-          <w:lang w:val="en-US"/>
-        </w:rPr>
-        <w:t>mua</w:t>
-      </w:r>
-      <w:proofErr w:type="spellEnd"/>
-      <w:r>
-        <w:rPr>
-          <w:lang w:val="en-US"/>
-        </w:rPr>
-        <w:t xml:space="preserve"> </w:t>
-      </w:r>
-      <w:proofErr w:type="spellStart"/>
-      <w:r>
-        <w:rPr>
-          <w:lang w:val="en-US"/>
-        </w:rPr>
-        <w:t>vé</w:t>
-      </w:r>
-      <w:proofErr w:type="spellEnd"/>
-      <w:r>
-        <w:rPr>
-          <w:lang w:val="en-US"/>
-        </w:rPr>
-        <w:t xml:space="preserve">) , </w:t>
-      </w:r>
-      <w:proofErr w:type="spellStart"/>
-      <w:r>
-        <w:rPr>
-          <w:lang w:val="en-US"/>
-        </w:rPr>
-        <w:t>nút</w:t>
-      </w:r>
-      <w:proofErr w:type="spellEnd"/>
-      <w:r>
-        <w:rPr>
-          <w:lang w:val="en-US"/>
-        </w:rPr>
-        <w:t xml:space="preserve"> detail </w:t>
+        <w:t xml:space="preserve"> rate </w:t>
+      </w:r>
+      <w:proofErr w:type="spellStart"/>
+      <w:r>
+        <w:rPr>
+          <w:lang w:val="en-US"/>
+        </w:rPr>
+        <w:t>của</w:t>
+      </w:r>
+      <w:proofErr w:type="spellEnd"/>
+      <w:r>
+        <w:rPr>
+          <w:lang w:val="en-US"/>
+        </w:rPr>
+        <w:t xml:space="preserve"> </w:t>
       </w:r>
       <w:proofErr w:type="spellStart"/>
       <w:r>
@@ -2951,153 +2905,7 @@
         <w:rPr>
           <w:lang w:val="en-US"/>
         </w:rPr>
-        <w:t>(</w:t>
-      </w:r>
-      <w:proofErr w:type="spellStart"/>
-      <w:r>
-        <w:rPr>
-          <w:lang w:val="en-US"/>
-        </w:rPr>
-        <w:t>hiện</w:t>
-      </w:r>
-      <w:proofErr w:type="spellEnd"/>
-      <w:r>
-        <w:rPr>
-          <w:lang w:val="en-US"/>
-        </w:rPr>
-        <w:t xml:space="preserve"> </w:t>
-      </w:r>
-      <w:proofErr w:type="spellStart"/>
-      <w:r>
-        <w:rPr>
-          <w:lang w:val="en-US"/>
-        </w:rPr>
-        <w:t>màn</w:t>
-      </w:r>
-      <w:proofErr w:type="spellEnd"/>
-      <w:r>
-        <w:rPr>
-          <w:lang w:val="en-US"/>
-        </w:rPr>
-        <w:t xml:space="preserve"> detail -&gt; </w:t>
-      </w:r>
-      <w:proofErr w:type="spellStart"/>
-      <w:r>
-        <w:rPr>
-          <w:lang w:val="en-US"/>
-        </w:rPr>
-        <w:t>có</w:t>
-      </w:r>
-      <w:proofErr w:type="spellEnd"/>
-      <w:r>
-        <w:rPr>
-          <w:lang w:val="en-US"/>
-        </w:rPr>
-        <w:t xml:space="preserve"> </w:t>
-      </w:r>
-      <w:proofErr w:type="spellStart"/>
-      <w:r>
-        <w:rPr>
-          <w:lang w:val="en-US"/>
-        </w:rPr>
-        <w:t>nút</w:t>
-      </w:r>
-      <w:proofErr w:type="spellEnd"/>
-      <w:r>
-        <w:rPr>
-          <w:lang w:val="en-US"/>
-        </w:rPr>
-        <w:t xml:space="preserve"> </w:t>
-      </w:r>
-      <w:proofErr w:type="spellStart"/>
-      <w:r>
-        <w:rPr>
-          <w:lang w:val="en-US"/>
-        </w:rPr>
-        <w:t>xem</w:t>
-      </w:r>
-      <w:proofErr w:type="spellEnd"/>
-      <w:r>
-        <w:rPr>
-          <w:lang w:val="en-US"/>
-        </w:rPr>
-        <w:t xml:space="preserve"> trainer)</w:t>
-      </w:r>
-      <w:r>
-        <w:rPr>
-          <w:lang w:val="en-US"/>
-        </w:rPr>
-        <w:t>,</w:t>
-      </w:r>
-      <w:proofErr w:type="spellStart"/>
-      <w:r>
-        <w:rPr>
-          <w:lang w:val="en-US"/>
-        </w:rPr>
-        <w:t>Hiện</w:t>
-      </w:r>
-      <w:proofErr w:type="spellEnd"/>
-      <w:r>
-        <w:rPr>
-          <w:lang w:val="en-US"/>
-        </w:rPr>
-        <w:t xml:space="preserve"> comment </w:t>
-      </w:r>
-      <w:proofErr w:type="spellStart"/>
-      <w:r>
-        <w:rPr>
-          <w:lang w:val="en-US"/>
-        </w:rPr>
-        <w:t>và</w:t>
-      </w:r>
-      <w:proofErr w:type="spellEnd"/>
-      <w:r>
-        <w:rPr>
-          <w:lang w:val="en-US"/>
-        </w:rPr>
-        <w:t xml:space="preserve"> rate </w:t>
-      </w:r>
-      <w:proofErr w:type="spellStart"/>
-      <w:r>
-        <w:rPr>
-          <w:lang w:val="en-US"/>
-        </w:rPr>
-        <w:t>của</w:t>
-      </w:r>
-      <w:proofErr w:type="spellEnd"/>
-      <w:r>
-        <w:rPr>
-          <w:lang w:val="en-US"/>
-        </w:rPr>
-        <w:t xml:space="preserve"> </w:t>
-      </w:r>
-      <w:proofErr w:type="spellStart"/>
-      <w:r>
-        <w:rPr>
-          <w:lang w:val="en-US"/>
-        </w:rPr>
-        <w:t>phim</w:t>
-      </w:r>
-      <w:proofErr w:type="spellEnd"/>
-      <w:r>
-        <w:rPr>
-          <w:lang w:val="en-US"/>
-        </w:rPr>
-        <w:t xml:space="preserve"> -&gt;</w:t>
-      </w:r>
-      <w:proofErr w:type="spellStart"/>
-      <w:r>
-        <w:rPr>
-          <w:lang w:val="en-US"/>
-        </w:rPr>
-        <w:t>Khi</w:t>
-      </w:r>
-      <w:proofErr w:type="spellEnd"/>
-      <w:r>
-        <w:rPr>
-          <w:lang w:val="en-US"/>
-        </w:rPr>
-        <w:t xml:space="preserve"> </w:t>
+        <w:t xml:space="preserve"> -&gt;Khi </w:t>
       </w:r>
       <w:proofErr w:type="spellStart"/>
       <w:r>
@@ -3624,7 +3432,6 @@
         <w:t xml:space="preserve"> </w:t>
       </w:r>
       <w:proofErr w:type="spellStart"/>
-      <w:proofErr w:type="gramStart"/>
       <w:r>
         <w:rPr>
           <w:lang w:val="en-US"/>
@@ -3639,7 +3446,6 @@
         <w:t>(</w:t>
       </w:r>
       <w:proofErr w:type="spellStart"/>
-      <w:proofErr w:type="gramEnd"/>
       <w:r>
         <w:rPr>
           <w:lang w:val="en-US"/>
@@ -3866,12 +3672,6 @@
           <w:lang w:val="en-US"/>
         </w:rPr>
         <w:tab/>
-      </w:r>
-      <w:proofErr w:type="gramStart"/>
-      <w:r>
-        <w:rPr>
-          <w:lang w:val="en-US"/>
-        </w:rPr>
         <w:t>+)</w:t>
       </w:r>
       <w:proofErr w:type="spellStart"/>
@@ -3882,7 +3682,6 @@
         <w:t>Tạo</w:t>
       </w:r>
       <w:proofErr w:type="spellEnd"/>
-      <w:proofErr w:type="gramEnd"/>
       <w:r>
         <w:rPr>
           <w:lang w:val="en-US"/>
@@ -3907,12 +3706,6 @@
           <w:lang w:val="en-US"/>
         </w:rPr>
         <w:tab/>
-      </w:r>
-      <w:proofErr w:type="gramStart"/>
-      <w:r>
-        <w:rPr>
-          <w:lang w:val="en-US"/>
-        </w:rPr>
         <w:t>+)</w:t>
       </w:r>
       <w:proofErr w:type="spellStart"/>
@@ -3923,7 +3716,6 @@
         <w:t>Tạo</w:t>
       </w:r>
       <w:proofErr w:type="spellEnd"/>
-      <w:proofErr w:type="gramEnd"/>
       <w:r>
         <w:rPr>
           <w:lang w:val="en-US"/>
@@ -3948,12 +3740,6 @@
           <w:lang w:val="en-US"/>
         </w:rPr>
         <w:tab/>
-      </w:r>
-      <w:proofErr w:type="gramStart"/>
-      <w:r>
-        <w:rPr>
-          <w:lang w:val="en-US"/>
-        </w:rPr>
         <w:t>+)</w:t>
       </w:r>
       <w:proofErr w:type="spellStart"/>
@@ -3964,7 +3750,6 @@
         <w:t>Tạo</w:t>
       </w:r>
       <w:proofErr w:type="spellEnd"/>
-      <w:proofErr w:type="gramEnd"/>
       <w:r>
         <w:rPr>
           <w:lang w:val="en-US"/>
@@ -3989,12 +3774,6 @@
           <w:lang w:val="en-US"/>
         </w:rPr>
         <w:tab/>
-      </w:r>
-      <w:proofErr w:type="gramStart"/>
-      <w:r>
-        <w:rPr>
-          <w:lang w:val="en-US"/>
-        </w:rPr>
         <w:t>+)</w:t>
       </w:r>
       <w:proofErr w:type="spellStart"/>
@@ -4005,7 +3784,6 @@
         <w:t>Tạo</w:t>
       </w:r>
       <w:proofErr w:type="spellEnd"/>
-      <w:proofErr w:type="gramEnd"/>
       <w:r>
         <w:rPr>
           <w:lang w:val="en-US"/>
@@ -4023,6 +3801,7 @@
         <w:rPr>
           <w:lang w:val="en-US"/>
         </w:rPr>
+        <w:lastRenderedPageBreak/>
         <w:tab/>
       </w:r>
       <w:r>
@@ -4030,12 +3809,6 @@
           <w:lang w:val="en-US"/>
         </w:rPr>
         <w:tab/>
-      </w:r>
-      <w:proofErr w:type="gramStart"/>
-      <w:r>
-        <w:rPr>
-          <w:lang w:val="en-US"/>
-        </w:rPr>
         <w:t>+)</w:t>
       </w:r>
       <w:proofErr w:type="spellStart"/>
@@ -4046,7 +3819,6 @@
         <w:t>Tạo</w:t>
       </w:r>
       <w:proofErr w:type="spellEnd"/>
-      <w:proofErr w:type="gramEnd"/>
       <w:r>
         <w:rPr>
           <w:lang w:val="en-US"/>
@@ -4065,49 +3837,7 @@
           <w:lang w:val="en-US"/>
         </w:rPr>
         <w:tab/>
-        <w:t>-</w:t>
-      </w:r>
-      <w:proofErr w:type="spellStart"/>
-      <w:r>
-        <w:rPr>
-          <w:lang w:val="en-US"/>
-        </w:rPr>
-        <w:t>Quản</w:t>
-      </w:r>
-      <w:proofErr w:type="spellEnd"/>
-      <w:r>
-        <w:rPr>
-          <w:lang w:val="en-US"/>
-        </w:rPr>
-        <w:t xml:space="preserve"> </w:t>
-      </w:r>
-      <w:proofErr w:type="spellStart"/>
-      <w:r>
-        <w:rPr>
-          <w:lang w:val="en-US"/>
-        </w:rPr>
-        <w:t>Lý</w:t>
-      </w:r>
-      <w:proofErr w:type="spellEnd"/>
-      <w:r>
-        <w:rPr>
-          <w:lang w:val="en-US"/>
-        </w:rPr>
-        <w:t xml:space="preserve"> </w:t>
-      </w:r>
-      <w:proofErr w:type="spellStart"/>
-      <w:r>
-        <w:rPr>
-          <w:lang w:val="en-US"/>
-        </w:rPr>
-        <w:t>Khu</w:t>
-      </w:r>
-      <w:proofErr w:type="spellEnd"/>
-      <w:r>
-        <w:rPr>
-          <w:lang w:val="en-US"/>
-        </w:rPr>
-        <w:t xml:space="preserve"> </w:t>
+        <w:t xml:space="preserve">-Quản Lý Khu </w:t>
       </w:r>
       <w:proofErr w:type="spellStart"/>
       <w:r>
@@ -4128,7 +3858,6 @@
         <w:rPr>
           <w:lang w:val="en-US"/>
         </w:rPr>
-        <w:lastRenderedPageBreak/>
         <w:tab/>
       </w:r>
       <w:r>
@@ -4136,12 +3865,6 @@
           <w:lang w:val="en-US"/>
         </w:rPr>
         <w:tab/>
-      </w:r>
-      <w:proofErr w:type="gramStart"/>
-      <w:r>
-        <w:rPr>
-          <w:lang w:val="en-US"/>
-        </w:rPr>
         <w:t>+)</w:t>
       </w:r>
       <w:proofErr w:type="spellStart"/>
@@ -4152,7 +3875,6 @@
         <w:t>Tạo</w:t>
       </w:r>
       <w:proofErr w:type="spellEnd"/>
-      <w:proofErr w:type="gramEnd"/>
       <w:r>
         <w:rPr>
           <w:lang w:val="en-US"/>
@@ -4177,12 +3899,6 @@
           <w:lang w:val="en-US"/>
         </w:rPr>
         <w:tab/>
-      </w:r>
-      <w:proofErr w:type="gramStart"/>
-      <w:r>
-        <w:rPr>
-          <w:lang w:val="en-US"/>
-        </w:rPr>
         <w:t>+)</w:t>
       </w:r>
       <w:proofErr w:type="spellStart"/>
@@ -4193,7 +3909,6 @@
         <w:t>Tạo</w:t>
       </w:r>
       <w:proofErr w:type="spellEnd"/>
-      <w:proofErr w:type="gramEnd"/>
       <w:r>
         <w:rPr>
           <w:lang w:val="en-US"/>
@@ -4218,12 +3933,6 @@
           <w:lang w:val="en-US"/>
         </w:rPr>
         <w:tab/>
-      </w:r>
-      <w:proofErr w:type="gramStart"/>
-      <w:r>
-        <w:rPr>
-          <w:lang w:val="en-US"/>
-        </w:rPr>
         <w:t>+)</w:t>
       </w:r>
       <w:proofErr w:type="spellStart"/>
@@ -4234,7 +3943,6 @@
         <w:t>Tạo</w:t>
       </w:r>
       <w:proofErr w:type="spellEnd"/>
-      <w:proofErr w:type="gramEnd"/>
       <w:r>
         <w:rPr>
           <w:lang w:val="en-US"/>
@@ -4259,12 +3967,6 @@
           <w:lang w:val="en-US"/>
         </w:rPr>
         <w:tab/>
-      </w:r>
-      <w:proofErr w:type="gramStart"/>
-      <w:r>
-        <w:rPr>
-          <w:lang w:val="en-US"/>
-        </w:rPr>
         <w:t>+)</w:t>
       </w:r>
       <w:proofErr w:type="spellStart"/>
@@ -4275,7 +3977,6 @@
         <w:t>Tạo</w:t>
       </w:r>
       <w:proofErr w:type="spellEnd"/>
-      <w:proofErr w:type="gramEnd"/>
       <w:r>
         <w:rPr>
           <w:lang w:val="en-US"/>
@@ -4328,21 +4029,7 @@
         <w:rPr>
           <w:lang w:val="en-US"/>
         </w:rPr>
-        <w:t xml:space="preserve"> </w:t>
-      </w:r>
-      <w:proofErr w:type="gramStart"/>
-      <w:r>
-        <w:rPr>
-          <w:lang w:val="en-US"/>
-        </w:rPr>
-        <w:t>Movie :</w:t>
-      </w:r>
-      <w:proofErr w:type="gramEnd"/>
-      <w:r>
-        <w:rPr>
-          <w:lang w:val="en-US"/>
-        </w:rPr>
-        <w:t xml:space="preserve"> (2 </w:t>
+        <w:t xml:space="preserve"> Movie : (2 </w:t>
       </w:r>
       <w:proofErr w:type="spellStart"/>
       <w:r>
@@ -4370,12 +4057,6 @@
           <w:lang w:val="en-US"/>
         </w:rPr>
         <w:tab/>
-      </w:r>
-      <w:proofErr w:type="gramStart"/>
-      <w:r>
-        <w:rPr>
-          <w:lang w:val="en-US"/>
-        </w:rPr>
         <w:t>+)</w:t>
       </w:r>
       <w:proofErr w:type="spellStart"/>
@@ -4386,7 +4067,6 @@
         <w:t>Màn</w:t>
       </w:r>
       <w:proofErr w:type="spellEnd"/>
-      <w:proofErr w:type="gramEnd"/>
       <w:r>
         <w:rPr>
           <w:lang w:val="en-US"/>
@@ -4489,28 +4169,7 @@
           <w:lang w:val="en-US"/>
         </w:rPr>
         <w:tab/>
-      </w:r>
-      <w:proofErr w:type="gramStart"/>
-      <w:r>
-        <w:rPr>
-          <w:lang w:val="en-US"/>
-        </w:rPr>
-        <w:t>+)</w:t>
-      </w:r>
-      <w:proofErr w:type="spellStart"/>
-      <w:r>
-        <w:rPr>
-          <w:lang w:val="en-US"/>
-        </w:rPr>
-        <w:t>Khi</w:t>
-      </w:r>
-      <w:proofErr w:type="spellEnd"/>
-      <w:proofErr w:type="gramEnd"/>
-      <w:r>
-        <w:rPr>
-          <w:lang w:val="en-US"/>
-        </w:rPr>
-        <w:t xml:space="preserve"> </w:t>
+        <w:t xml:space="preserve">+)Khi </w:t>
       </w:r>
       <w:proofErr w:type="spellStart"/>
       <w:r>
@@ -4844,7 +4503,6 @@
         <w:t xml:space="preserve"> </w:t>
       </w:r>
       <w:proofErr w:type="spellStart"/>
-      <w:proofErr w:type="gramStart"/>
       <w:r>
         <w:rPr>
           <w:lang w:val="en-US"/>
@@ -4852,7 +4510,6 @@
         <w:t>update,create</w:t>
       </w:r>
       <w:proofErr w:type="spellEnd"/>
-      <w:proofErr w:type="gramEnd"/>
       <w:r>
         <w:rPr>
           <w:lang w:val="en-US"/>
@@ -4907,12 +4564,6 @@
           <w:lang w:val="en-US"/>
         </w:rPr>
         <w:tab/>
-      </w:r>
-      <w:proofErr w:type="gramStart"/>
-      <w:r>
-        <w:rPr>
-          <w:lang w:val="en-US"/>
-        </w:rPr>
         <w:t>+)</w:t>
       </w:r>
       <w:proofErr w:type="spellStart"/>
@@ -4923,7 +4574,6 @@
         <w:t>khi</w:t>
       </w:r>
       <w:proofErr w:type="spellEnd"/>
-      <w:proofErr w:type="gramEnd"/>
       <w:r>
         <w:rPr>
           <w:lang w:val="en-US"/>
@@ -5090,20 +4740,7 @@
           <w:lang w:val="en-US"/>
         </w:rPr>
         <w:tab/>
-      </w:r>
-      <w:proofErr w:type="gramStart"/>
-      <w:r>
-        <w:rPr>
-          <w:lang w:val="en-US"/>
-        </w:rPr>
-        <w:t>+)detail</w:t>
-      </w:r>
-      <w:proofErr w:type="gramEnd"/>
-      <w:r>
-        <w:rPr>
-          <w:lang w:val="en-US"/>
-        </w:rPr>
-        <w:t xml:space="preserve"> </w:t>
+        <w:t xml:space="preserve">+)detail </w:t>
       </w:r>
       <w:proofErr w:type="spellStart"/>
       <w:r>
@@ -5279,20 +4916,7 @@
           <w:lang w:val="en-US"/>
         </w:rPr>
         <w:tab/>
-      </w:r>
-      <w:proofErr w:type="gramStart"/>
-      <w:r>
-        <w:rPr>
-          <w:lang w:val="en-US"/>
-        </w:rPr>
-        <w:t>+)ở</w:t>
-      </w:r>
-      <w:proofErr w:type="gramEnd"/>
-      <w:r>
-        <w:rPr>
-          <w:lang w:val="en-US"/>
-        </w:rPr>
-        <w:t xml:space="preserve"> </w:t>
+        <w:t xml:space="preserve">+)ở </w:t>
       </w:r>
       <w:proofErr w:type="spellStart"/>
       <w:r>
@@ -5432,21 +5056,7 @@
           <w:lang w:val="en-US"/>
         </w:rPr>
         <w:tab/>
-        <w:t>-</w:t>
-      </w:r>
-      <w:proofErr w:type="spellStart"/>
-      <w:r>
-        <w:rPr>
-          <w:lang w:val="en-US"/>
-        </w:rPr>
-        <w:t>Lưu</w:t>
-      </w:r>
-      <w:proofErr w:type="spellEnd"/>
-      <w:r>
-        <w:rPr>
-          <w:lang w:val="en-US"/>
-        </w:rPr>
-        <w:t xml:space="preserve"> ý: </w:t>
+        <w:t xml:space="preserve">-Lưu ý: </w:t>
       </w:r>
       <w:proofErr w:type="spellStart"/>
       <w:r>
@@ -5999,19 +5609,11 @@
         <w:t xml:space="preserve"> </w:t>
       </w:r>
       <w:proofErr w:type="spellStart"/>
-      <w:proofErr w:type="gramStart"/>
-      <w:r>
-        <w:rPr>
-          <w:lang w:val="en-US"/>
-        </w:rPr>
-        <w:t>detail,update</w:t>
-      </w:r>
-      <w:proofErr w:type="gramEnd"/>
-      <w:r>
-        <w:rPr>
-          <w:lang w:val="en-US"/>
-        </w:rPr>
-        <w:t>,add</w:t>
+      <w:r>
+        <w:rPr>
+          <w:lang w:val="en-US"/>
+        </w:rPr>
+        <w:t>detail,update,add</w:t>
       </w:r>
       <w:proofErr w:type="spellEnd"/>
       <w:r>
@@ -6060,21 +5662,7 @@
           <w:lang w:val="en-US"/>
         </w:rPr>
         <w:tab/>
-        <w:t>-</w:t>
-      </w:r>
-      <w:proofErr w:type="spellStart"/>
-      <w:r>
-        <w:rPr>
-          <w:lang w:val="en-US"/>
-        </w:rPr>
-        <w:t>Khi</w:t>
-      </w:r>
-      <w:proofErr w:type="spellEnd"/>
-      <w:r>
-        <w:rPr>
-          <w:lang w:val="en-US"/>
-        </w:rPr>
-        <w:t xml:space="preserve"> </w:t>
+        <w:t xml:space="preserve">-Khi </w:t>
       </w:r>
       <w:proofErr w:type="spellStart"/>
       <w:r>
@@ -6175,7 +5763,6 @@
         <w:t xml:space="preserve"> </w:t>
       </w:r>
       <w:proofErr w:type="spellStart"/>
-      <w:proofErr w:type="gramStart"/>
       <w:r>
         <w:rPr>
           <w:lang w:val="en-US"/>
@@ -6183,7 +5770,6 @@
         <w:t>chiếu,và</w:t>
       </w:r>
       <w:proofErr w:type="spellEnd"/>
-      <w:proofErr w:type="gramEnd"/>
       <w:r>
         <w:rPr>
           <w:lang w:val="en-US"/>
@@ -6735,19 +6321,11 @@
         <w:t xml:space="preserve"> </w:t>
       </w:r>
       <w:proofErr w:type="spellStart"/>
-      <w:proofErr w:type="gramStart"/>
-      <w:r>
-        <w:rPr>
-          <w:lang w:val="en-US"/>
-        </w:rPr>
-        <w:t>phim,Phòng</w:t>
-      </w:r>
-      <w:proofErr w:type="gramEnd"/>
-      <w:r>
-        <w:rPr>
-          <w:lang w:val="en-US"/>
-        </w:rPr>
-        <w:t>,Chi</w:t>
+      <w:r>
+        <w:rPr>
+          <w:lang w:val="en-US"/>
+        </w:rPr>
+        <w:t>phim,Phòng,Chi</w:t>
       </w:r>
       <w:proofErr w:type="spellEnd"/>
       <w:r>
@@ -7257,7 +6835,7 @@
     <w:p>
       <w:pPr>
         <w:rPr>
-          <w:lang w:val="vi-VN"/>
+          <w:lang w:val="en-US"/>
         </w:rPr>
       </w:pPr>
       <w:r>
@@ -7267,8 +6845,6 @@
         <w:tab/>
         <w:t>-Sẽ có thêm 1 button lọc sự kiện đang diễn ra</w:t>
       </w:r>
-      <w:bookmarkStart w:id="0" w:name="_GoBack"/>
-      <w:bookmarkEnd w:id="0"/>
     </w:p>
     <w:p>
       <w:pPr>
@@ -7276,12 +6852,6 @@
           <w:lang w:val="en-US"/>
         </w:rPr>
       </w:pPr>
-      <w:r>
-        <w:rPr>
-          <w:lang w:val="en-US"/>
-        </w:rPr>
-        <w:tab/>
-      </w:r>
     </w:p>
     <w:p>
       <w:pPr>
@@ -7301,7 +6871,7 @@
 </file>
 
 <file path=word/styles.xml><?xml version="1.0" encoding="utf-8"?>
-<w:styles xmlns:mc="http://schemas.openxmlformats.org/markup-compatibility/2006" xmlns:r="http://schemas.openxmlformats.org/officeDocument/2006/relationships" xmlns:w="http://schemas.openxmlformats.org/wordprocessingml/2006/main" xmlns:w14="http://schemas.microsoft.com/office/word/2010/wordml" xmlns:w15="http://schemas.microsoft.com/office/word/2012/wordml" xmlns:w16se="http://schemas.microsoft.com/office/word/2015/wordml/symex" mc:Ignorable="w14 w15 w16se">
+<w:styles xmlns:mc="http://schemas.openxmlformats.org/markup-compatibility/2006" xmlns:r="http://schemas.openxmlformats.org/officeDocument/2006/relationships" xmlns:w="http://schemas.openxmlformats.org/wordprocessingml/2006/main" xmlns:w14="http://schemas.microsoft.com/office/word/2010/wordml" xmlns:w15="http://schemas.microsoft.com/office/word/2012/wordml" xmlns:w16cex="http://schemas.microsoft.com/office/word/2018/wordml/cex" xmlns:w16cid="http://schemas.microsoft.com/office/word/2016/wordml/cid" xmlns:w16="http://schemas.microsoft.com/office/word/2018/wordml" xmlns:w16sdtdh="http://schemas.microsoft.com/office/word/2020/wordml/sdtdatahash" xmlns:w16se="http://schemas.microsoft.com/office/word/2015/wordml/symex" mc:Ignorable="w14 w15 w16se w16cid w16 w16cex w16sdtdh">
   <w:docDefaults>
     <w:rPrDefault>
       <w:rPr>
@@ -7319,7 +6889,7 @@
       </w:pPr>
     </w:pPrDefault>
   </w:docDefaults>
-  <w:latentStyles w:defLockedState="0" w:defUIPriority="99" w:defSemiHidden="0" w:defUnhideWhenUsed="0" w:defQFormat="0" w:count="371">
+  <w:latentStyles w:defLockedState="0" w:defUIPriority="99" w:defSemiHidden="0" w:defUnhideWhenUsed="0" w:defQFormat="0" w:count="376">
     <w:lsdException w:name="Normal" w:uiPriority="0" w:qFormat="1"/>
     <w:lsdException w:name="heading 1" w:uiPriority="9" w:qFormat="1"/>
     <w:lsdException w:name="heading 2" w:semiHidden="1" w:uiPriority="9" w:unhideWhenUsed="1" w:qFormat="1"/>
@@ -7691,6 +7261,11 @@
     <w:lsdException w:name="List Table 5 Dark Accent 6" w:uiPriority="50"/>
     <w:lsdException w:name="List Table 6 Colorful Accent 6" w:uiPriority="51"/>
     <w:lsdException w:name="List Table 7 Colorful Accent 6" w:uiPriority="52"/>
+    <w:lsdException w:name="Mention" w:semiHidden="1" w:unhideWhenUsed="1"/>
+    <w:lsdException w:name="Smart Hyperlink" w:semiHidden="1" w:unhideWhenUsed="1"/>
+    <w:lsdException w:name="Hashtag" w:semiHidden="1" w:unhideWhenUsed="1"/>
+    <w:lsdException w:name="Unresolved Mention" w:semiHidden="1" w:unhideWhenUsed="1"/>
+    <w:lsdException w:name="Smart Link" w:semiHidden="1" w:unhideWhenUsed="1"/>
   </w:latentStyles>
   <w:style w:type="paragraph" w:default="1" w:styleId="Normal">
     <w:name w:val="Normal"/>

</xml_diff>

<commit_message>
manhnv99_done combofood_screen start code bookticket choose food
</commit_message>
<xml_diff>
--- a/Requirement.docx
+++ b/Requirement.docx
@@ -1,6 +1,6 @@
 
 <file path=word/document.xml><?xml version="1.0" encoding="utf-8"?>
-<w:document xmlns:wpc="http://schemas.microsoft.com/office/word/2010/wordprocessingCanvas" xmlns:cx="http://schemas.microsoft.com/office/drawing/2014/chartex" xmlns:cx1="http://schemas.microsoft.com/office/drawing/2015/9/8/chartex" xmlns:cx2="http://schemas.microsoft.com/office/drawing/2015/10/21/chartex" xmlns:cx3="http://schemas.microsoft.com/office/drawing/2016/5/9/chartex" xmlns:cx4="http://schemas.microsoft.com/office/drawing/2016/5/10/chartex" xmlns:cx5="http://schemas.microsoft.com/office/drawing/2016/5/11/chartex" xmlns:cx6="http://schemas.microsoft.com/office/drawing/2016/5/12/chartex" xmlns:cx7="http://schemas.microsoft.com/office/drawing/2016/5/13/chartex" xmlns:cx8="http://schemas.microsoft.com/office/drawing/2016/5/14/chartex" xmlns:mc="http://schemas.openxmlformats.org/markup-compatibility/2006" xmlns:aink="http://schemas.microsoft.com/office/drawing/2016/ink" xmlns:am3d="http://schemas.microsoft.com/office/drawing/2017/model3d" xmlns:o="urn:schemas-microsoft-com:office:office" xmlns:oel="http://schemas.microsoft.com/office/2019/extlst" xmlns:r="http://schemas.openxmlformats.org/officeDocument/2006/relationships" xmlns:m="http://schemas.openxmlformats.org/officeDocument/2006/math" xmlns:v="urn:schemas-microsoft-com:vml" xmlns:wp14="http://schemas.microsoft.com/office/word/2010/wordprocessingDrawing" xmlns:wp="http://schemas.openxmlformats.org/drawingml/2006/wordprocessingDrawing" xmlns:w10="urn:schemas-microsoft-com:office:word" xmlns:w="http://schemas.openxmlformats.org/wordprocessingml/2006/main" xmlns:w14="http://schemas.microsoft.com/office/word/2010/wordml" xmlns:w15="http://schemas.microsoft.com/office/word/2012/wordml" xmlns:w16cex="http://schemas.microsoft.com/office/word/2018/wordml/cex" xmlns:w16cid="http://schemas.microsoft.com/office/word/2016/wordml/cid" xmlns:w16="http://schemas.microsoft.com/office/word/2018/wordml" xmlns:w16sdtdh="http://schemas.microsoft.com/office/word/2020/wordml/sdtdatahash" xmlns:w16se="http://schemas.microsoft.com/office/word/2015/wordml/symex" xmlns:wpg="http://schemas.microsoft.com/office/word/2010/wordprocessingGroup" xmlns:wpi="http://schemas.microsoft.com/office/word/2010/wordprocessingInk" xmlns:wne="http://schemas.microsoft.com/office/word/2006/wordml" xmlns:wps="http://schemas.microsoft.com/office/word/2010/wordprocessingShape" mc:Ignorable="w14 w15 w16se w16cid w16 w16cex w16sdtdh wp14">
+<w:document xmlns:wpc="http://schemas.microsoft.com/office/word/2010/wordprocessingCanvas" xmlns:cx="http://schemas.microsoft.com/office/drawing/2014/chartex" xmlns:mc="http://schemas.openxmlformats.org/markup-compatibility/2006" xmlns:o="urn:schemas-microsoft-com:office:office" xmlns:r="http://schemas.openxmlformats.org/officeDocument/2006/relationships" xmlns:m="http://schemas.openxmlformats.org/officeDocument/2006/math" xmlns:v="urn:schemas-microsoft-com:vml" xmlns:wp14="http://schemas.microsoft.com/office/word/2010/wordprocessingDrawing" xmlns:wp="http://schemas.openxmlformats.org/drawingml/2006/wordprocessingDrawing" xmlns:w10="urn:schemas-microsoft-com:office:word" xmlns:w="http://schemas.openxmlformats.org/wordprocessingml/2006/main" xmlns:w14="http://schemas.microsoft.com/office/word/2010/wordml" xmlns:w15="http://schemas.microsoft.com/office/word/2012/wordml" xmlns:w16se="http://schemas.microsoft.com/office/word/2015/wordml/symex" xmlns:wpg="http://schemas.microsoft.com/office/word/2010/wordprocessingGroup" xmlns:wpi="http://schemas.microsoft.com/office/word/2010/wordprocessingInk" xmlns:wne="http://schemas.microsoft.com/office/word/2006/wordml" xmlns:wps="http://schemas.microsoft.com/office/word/2010/wordprocessingShape" mc:Ignorable="w14 w15 w16se wp14">
   <w:body>
     <w:p>
       <w:pPr>
@@ -319,7 +319,21 @@
         <w:rPr>
           <w:lang w:val="en-US"/>
         </w:rPr>
-        <w:t xml:space="preserve">-Phim </w:t>
+        <w:t>-</w:t>
+      </w:r>
+      <w:proofErr w:type="spellStart"/>
+      <w:r>
+        <w:rPr>
+          <w:lang w:val="en-US"/>
+        </w:rPr>
+        <w:t>Phim</w:t>
+      </w:r>
+      <w:proofErr w:type="spellEnd"/>
+      <w:r>
+        <w:rPr>
+          <w:lang w:val="en-US"/>
+        </w:rPr>
+        <w:t xml:space="preserve"> </w:t>
       </w:r>
       <w:proofErr w:type="spellStart"/>
       <w:r>
@@ -1018,7 +1032,35 @@
         <w:rPr>
           <w:lang w:val="en-US"/>
         </w:rPr>
-        <w:t xml:space="preserve">-Thanh nav </w:t>
+        <w:t>-</w:t>
+      </w:r>
+      <w:proofErr w:type="spellStart"/>
+      <w:r>
+        <w:rPr>
+          <w:lang w:val="en-US"/>
+        </w:rPr>
+        <w:t>Thanh</w:t>
+      </w:r>
+      <w:proofErr w:type="spellEnd"/>
+      <w:r>
+        <w:rPr>
+          <w:lang w:val="en-US"/>
+        </w:rPr>
+        <w:t xml:space="preserve"> </w:t>
+      </w:r>
+      <w:proofErr w:type="spellStart"/>
+      <w:r>
+        <w:rPr>
+          <w:lang w:val="en-US"/>
+        </w:rPr>
+        <w:t>nav</w:t>
+      </w:r>
+      <w:proofErr w:type="spellEnd"/>
+      <w:r>
+        <w:rPr>
+          <w:lang w:val="en-US"/>
+        </w:rPr>
+        <w:t xml:space="preserve"> </w:t>
       </w:r>
       <w:proofErr w:type="spellStart"/>
       <w:r>
@@ -1319,8 +1361,16 @@
         <w:rPr>
           <w:lang w:val="en-US"/>
         </w:rPr>
-        <w:t>+)Khu</w:t>
-      </w:r>
+        <w:t>+)</w:t>
+      </w:r>
+      <w:proofErr w:type="spellStart"/>
+      <w:r>
+        <w:rPr>
+          <w:lang w:val="en-US"/>
+        </w:rPr>
+        <w:t>Khu</w:t>
+      </w:r>
+      <w:proofErr w:type="spellEnd"/>
       <w:proofErr w:type="gramEnd"/>
       <w:r>
         <w:rPr>
@@ -1395,8 +1445,16 @@
         <w:rPr>
           <w:lang w:val="en-US"/>
         </w:rPr>
-        <w:t>+)Mua</w:t>
-      </w:r>
+        <w:t>+)</w:t>
+      </w:r>
+      <w:proofErr w:type="spellStart"/>
+      <w:r>
+        <w:rPr>
+          <w:lang w:val="en-US"/>
+        </w:rPr>
+        <w:t>Mua</w:t>
+      </w:r>
+      <w:proofErr w:type="spellEnd"/>
       <w:proofErr w:type="gramEnd"/>
       <w:r>
         <w:rPr>
@@ -1492,8 +1550,16 @@
         <w:rPr>
           <w:lang w:val="en-US"/>
         </w:rPr>
-        <w:t>+)Phim</w:t>
-      </w:r>
+        <w:t>+)</w:t>
+      </w:r>
+      <w:proofErr w:type="spellStart"/>
+      <w:r>
+        <w:rPr>
+          <w:lang w:val="en-US"/>
+        </w:rPr>
+        <w:t>Phim</w:t>
+      </w:r>
+      <w:proofErr w:type="spellEnd"/>
       <w:proofErr w:type="gramEnd"/>
       <w:r>
         <w:rPr>
@@ -2142,12 +2208,14 @@
         </w:rPr>
         <w:t>+)</w:t>
       </w:r>
+      <w:proofErr w:type="spellStart"/>
       <w:r>
         <w:rPr>
           <w:lang w:val="en-US"/>
         </w:rPr>
         <w:t>Phim</w:t>
       </w:r>
+      <w:proofErr w:type="spellEnd"/>
       <w:proofErr w:type="gramEnd"/>
       <w:r>
         <w:rPr>
@@ -2587,7 +2655,21 @@
         <w:rPr>
           <w:lang w:val="en-US"/>
         </w:rPr>
-        <w:t xml:space="preserve"> “Phim </w:t>
+        <w:t xml:space="preserve"> “</w:t>
+      </w:r>
+      <w:proofErr w:type="spellStart"/>
+      <w:r>
+        <w:rPr>
+          <w:lang w:val="en-US"/>
+        </w:rPr>
+        <w:t>Phim</w:t>
+      </w:r>
+      <w:proofErr w:type="spellEnd"/>
+      <w:r>
+        <w:rPr>
+          <w:lang w:val="en-US"/>
+        </w:rPr>
+        <w:t xml:space="preserve"> </w:t>
       </w:r>
       <w:proofErr w:type="spellStart"/>
       <w:r>
@@ -2727,7 +2809,21 @@
         <w:rPr>
           <w:lang w:val="en-US"/>
         </w:rPr>
-        <w:t xml:space="preserve"> Mua </w:t>
+        <w:t xml:space="preserve"> </w:t>
+      </w:r>
+      <w:proofErr w:type="spellStart"/>
+      <w:r>
+        <w:rPr>
+          <w:lang w:val="en-US"/>
+        </w:rPr>
+        <w:t>Mua</w:t>
+      </w:r>
+      <w:proofErr w:type="spellEnd"/>
+      <w:r>
+        <w:rPr>
+          <w:lang w:val="en-US"/>
+        </w:rPr>
+        <w:t xml:space="preserve"> </w:t>
       </w:r>
       <w:proofErr w:type="spellStart"/>
       <w:r>
@@ -2987,7 +3083,21 @@
         <w:rPr>
           <w:lang w:val="en-US"/>
         </w:rPr>
-        <w:t xml:space="preserve"> -&gt;Khi </w:t>
+        <w:t xml:space="preserve"> -&gt;</w:t>
+      </w:r>
+      <w:proofErr w:type="spellStart"/>
+      <w:r>
+        <w:rPr>
+          <w:lang w:val="en-US"/>
+        </w:rPr>
+        <w:t>Khi</w:t>
+      </w:r>
+      <w:proofErr w:type="spellEnd"/>
+      <w:r>
+        <w:rPr>
+          <w:lang w:val="en-US"/>
+        </w:rPr>
+        <w:t xml:space="preserve"> </w:t>
       </w:r>
       <w:proofErr w:type="spellStart"/>
       <w:r>
@@ -3913,7 +4023,6 @@
         <w:rPr>
           <w:lang w:val="en-US"/>
         </w:rPr>
-        <w:lastRenderedPageBreak/>
         <w:tab/>
       </w:r>
       <w:r>
@@ -3956,7 +4065,49 @@
           <w:lang w:val="en-US"/>
         </w:rPr>
         <w:tab/>
-        <w:t xml:space="preserve">-Quản Lý Khu </w:t>
+        <w:t>-</w:t>
+      </w:r>
+      <w:proofErr w:type="spellStart"/>
+      <w:r>
+        <w:rPr>
+          <w:lang w:val="en-US"/>
+        </w:rPr>
+        <w:t>Quản</w:t>
+      </w:r>
+      <w:proofErr w:type="spellEnd"/>
+      <w:r>
+        <w:rPr>
+          <w:lang w:val="en-US"/>
+        </w:rPr>
+        <w:t xml:space="preserve"> </w:t>
+      </w:r>
+      <w:proofErr w:type="spellStart"/>
+      <w:r>
+        <w:rPr>
+          <w:lang w:val="en-US"/>
+        </w:rPr>
+        <w:t>Lý</w:t>
+      </w:r>
+      <w:proofErr w:type="spellEnd"/>
+      <w:r>
+        <w:rPr>
+          <w:lang w:val="en-US"/>
+        </w:rPr>
+        <w:t xml:space="preserve"> </w:t>
+      </w:r>
+      <w:proofErr w:type="spellStart"/>
+      <w:r>
+        <w:rPr>
+          <w:lang w:val="en-US"/>
+        </w:rPr>
+        <w:t>Khu</w:t>
+      </w:r>
+      <w:proofErr w:type="spellEnd"/>
+      <w:r>
+        <w:rPr>
+          <w:lang w:val="en-US"/>
+        </w:rPr>
+        <w:t xml:space="preserve"> </w:t>
       </w:r>
       <w:proofErr w:type="spellStart"/>
       <w:r>
@@ -3977,6 +4128,7 @@
         <w:rPr>
           <w:lang w:val="en-US"/>
         </w:rPr>
+        <w:lastRenderedPageBreak/>
         <w:tab/>
       </w:r>
       <w:r>
@@ -4343,8 +4495,16 @@
         <w:rPr>
           <w:lang w:val="en-US"/>
         </w:rPr>
-        <w:t>+)Khi</w:t>
-      </w:r>
+        <w:t>+)</w:t>
+      </w:r>
+      <w:proofErr w:type="spellStart"/>
+      <w:r>
+        <w:rPr>
+          <w:lang w:val="en-US"/>
+        </w:rPr>
+        <w:t>Khi</w:t>
+      </w:r>
+      <w:proofErr w:type="spellEnd"/>
       <w:proofErr w:type="gramEnd"/>
       <w:r>
         <w:rPr>
@@ -5272,7 +5432,21 @@
           <w:lang w:val="en-US"/>
         </w:rPr>
         <w:tab/>
-        <w:t xml:space="preserve">-Lưu ý: </w:t>
+        <w:t>-</w:t>
+      </w:r>
+      <w:proofErr w:type="spellStart"/>
+      <w:r>
+        <w:rPr>
+          <w:lang w:val="en-US"/>
+        </w:rPr>
+        <w:t>Lưu</w:t>
+      </w:r>
+      <w:proofErr w:type="spellEnd"/>
+      <w:r>
+        <w:rPr>
+          <w:lang w:val="en-US"/>
+        </w:rPr>
+        <w:t xml:space="preserve"> ý: </w:t>
       </w:r>
       <w:proofErr w:type="spellStart"/>
       <w:r>
@@ -5886,7 +6060,21 @@
           <w:lang w:val="en-US"/>
         </w:rPr>
         <w:tab/>
-        <w:t xml:space="preserve">-Khi </w:t>
+        <w:t>-</w:t>
+      </w:r>
+      <w:proofErr w:type="spellStart"/>
+      <w:r>
+        <w:rPr>
+          <w:lang w:val="en-US"/>
+        </w:rPr>
+        <w:t>Khi</w:t>
+      </w:r>
+      <w:proofErr w:type="spellEnd"/>
+      <w:r>
+        <w:rPr>
+          <w:lang w:val="en-US"/>
+        </w:rPr>
+        <w:t xml:space="preserve"> </w:t>
       </w:r>
       <w:proofErr w:type="spellStart"/>
       <w:r>
@@ -7097,7 +7285,6 @@
         <w:rPr>
           <w:lang w:val="en-US"/>
         </w:rPr>
-        <w:lastRenderedPageBreak/>
         <w:t>----------------------------------------------------Client------------------------------------------------------------</w:t>
       </w:r>
     </w:p>
@@ -7409,6 +7596,7 @@
         <w:rPr>
           <w:lang w:val="en-US"/>
         </w:rPr>
+        <w:lastRenderedPageBreak/>
         <w:t>Tổng</w:t>
       </w:r>
       <w:proofErr w:type="spellEnd"/>
@@ -7742,11 +7930,75 @@
         <w:t xml:space="preserve"> </w:t>
       </w:r>
       <w:proofErr w:type="spellStart"/>
+      <w:proofErr w:type="gramStart"/>
       <w:r>
         <w:rPr>
           <w:lang w:val="en-US"/>
         </w:rPr>
         <w:t>ghế</w:t>
+      </w:r>
+      <w:r>
+        <w:rPr>
+          <w:lang w:val="en-US"/>
+        </w:rPr>
+        <w:t>,chọn</w:t>
+      </w:r>
+      <w:proofErr w:type="spellEnd"/>
+      <w:proofErr w:type="gramEnd"/>
+      <w:r>
+        <w:rPr>
+          <w:lang w:val="en-US"/>
+        </w:rPr>
+        <w:t xml:space="preserve"> </w:t>
+      </w:r>
+      <w:proofErr w:type="spellStart"/>
+      <w:r>
+        <w:rPr>
+          <w:lang w:val="en-US"/>
+        </w:rPr>
+        <w:t>đồ</w:t>
+      </w:r>
+      <w:proofErr w:type="spellEnd"/>
+      <w:r>
+        <w:rPr>
+          <w:lang w:val="en-US"/>
+        </w:rPr>
+        <w:t xml:space="preserve"> </w:t>
+      </w:r>
+      <w:proofErr w:type="spellStart"/>
+      <w:r>
+        <w:rPr>
+          <w:lang w:val="en-US"/>
+        </w:rPr>
+        <w:t>ăn</w:t>
+      </w:r>
+      <w:proofErr w:type="spellEnd"/>
+      <w:r>
+        <w:rPr>
+          <w:lang w:val="en-US"/>
+        </w:rPr>
+        <w:t xml:space="preserve">, </w:t>
+      </w:r>
+      <w:proofErr w:type="spellStart"/>
+      <w:r>
+        <w:rPr>
+          <w:lang w:val="en-US"/>
+        </w:rPr>
+        <w:t>thanh</w:t>
+      </w:r>
+      <w:proofErr w:type="spellEnd"/>
+      <w:r>
+        <w:rPr>
+          <w:lang w:val="en-US"/>
+        </w:rPr>
+        <w:t xml:space="preserve"> </w:t>
+      </w:r>
+      <w:proofErr w:type="spellStart"/>
+      <w:r>
+        <w:rPr>
+          <w:lang w:val="en-US"/>
+        </w:rPr>
+        <w:t>toán</w:t>
       </w:r>
       <w:proofErr w:type="spellEnd"/>
       <w:r>
@@ -8078,6 +8330,8 @@
         </w:rPr>
         <w:t>chiếu</w:t>
       </w:r>
+      <w:bookmarkStart w:id="0" w:name="_GoBack"/>
+      <w:bookmarkEnd w:id="0"/>
       <w:proofErr w:type="spellEnd"/>
     </w:p>
     <w:p>
@@ -8302,6 +8556,571 @@
         <w:t>ngược</w:t>
       </w:r>
       <w:proofErr w:type="spellEnd"/>
+    </w:p>
+    <w:p>
+      <w:pPr>
+        <w:rPr>
+          <w:lang w:val="en-US"/>
+        </w:rPr>
+      </w:pPr>
+      <w:r>
+        <w:rPr>
+          <w:lang w:val="en-US"/>
+        </w:rPr>
+        <w:t>-</w:t>
+      </w:r>
+      <w:proofErr w:type="spellStart"/>
+      <w:r>
+        <w:rPr>
+          <w:lang w:val="en-US"/>
+        </w:rPr>
+        <w:t>Khi</w:t>
+      </w:r>
+      <w:proofErr w:type="spellEnd"/>
+      <w:r>
+        <w:rPr>
+          <w:lang w:val="en-US"/>
+        </w:rPr>
+        <w:t xml:space="preserve"> </w:t>
+      </w:r>
+      <w:proofErr w:type="spellStart"/>
+      <w:r>
+        <w:rPr>
+          <w:lang w:val="en-US"/>
+        </w:rPr>
+        <w:t>mà</w:t>
+      </w:r>
+      <w:proofErr w:type="spellEnd"/>
+      <w:r>
+        <w:rPr>
+          <w:lang w:val="en-US"/>
+        </w:rPr>
+        <w:t xml:space="preserve"> </w:t>
+      </w:r>
+      <w:proofErr w:type="spellStart"/>
+      <w:r>
+        <w:rPr>
+          <w:lang w:val="en-US"/>
+        </w:rPr>
+        <w:t>trạng</w:t>
+      </w:r>
+      <w:proofErr w:type="spellEnd"/>
+      <w:r>
+        <w:rPr>
+          <w:lang w:val="en-US"/>
+        </w:rPr>
+        <w:t xml:space="preserve"> </w:t>
+      </w:r>
+      <w:proofErr w:type="spellStart"/>
+      <w:r>
+        <w:rPr>
+          <w:lang w:val="en-US"/>
+        </w:rPr>
+        <w:t>thái</w:t>
+      </w:r>
+      <w:proofErr w:type="spellEnd"/>
+      <w:r>
+        <w:rPr>
+          <w:lang w:val="en-US"/>
+        </w:rPr>
+        <w:t xml:space="preserve"> </w:t>
+      </w:r>
+      <w:proofErr w:type="spellStart"/>
+      <w:r>
+        <w:rPr>
+          <w:lang w:val="en-US"/>
+        </w:rPr>
+        <w:t>là</w:t>
+      </w:r>
+      <w:proofErr w:type="spellEnd"/>
+      <w:r>
+        <w:rPr>
+          <w:lang w:val="en-US"/>
+        </w:rPr>
+        <w:t xml:space="preserve"> 3 </w:t>
+      </w:r>
+      <w:proofErr w:type="spellStart"/>
+      <w:r>
+        <w:rPr>
+          <w:lang w:val="en-US"/>
+        </w:rPr>
+        <w:t>thì</w:t>
+      </w:r>
+      <w:proofErr w:type="spellEnd"/>
+      <w:r>
+        <w:rPr>
+          <w:lang w:val="en-US"/>
+        </w:rPr>
+        <w:t xml:space="preserve"> </w:t>
+      </w:r>
+      <w:proofErr w:type="spellStart"/>
+      <w:r>
+        <w:rPr>
+          <w:lang w:val="en-US"/>
+        </w:rPr>
+        <w:t>sẽ</w:t>
+      </w:r>
+      <w:proofErr w:type="spellEnd"/>
+      <w:r>
+        <w:rPr>
+          <w:lang w:val="en-US"/>
+        </w:rPr>
+        <w:t xml:space="preserve"> </w:t>
+      </w:r>
+      <w:proofErr w:type="spellStart"/>
+      <w:r>
+        <w:rPr>
+          <w:lang w:val="en-US"/>
+        </w:rPr>
+        <w:t>là</w:t>
+      </w:r>
+      <w:proofErr w:type="spellEnd"/>
+      <w:r>
+        <w:rPr>
+          <w:lang w:val="en-US"/>
+        </w:rPr>
+        <w:t xml:space="preserve"> </w:t>
+      </w:r>
+      <w:proofErr w:type="spellStart"/>
+      <w:r>
+        <w:rPr>
+          <w:lang w:val="en-US"/>
+        </w:rPr>
+        <w:t>chọn</w:t>
+      </w:r>
+      <w:proofErr w:type="spellEnd"/>
+      <w:r>
+        <w:rPr>
+          <w:lang w:val="en-US"/>
+        </w:rPr>
+        <w:t xml:space="preserve"> </w:t>
+      </w:r>
+      <w:proofErr w:type="spellStart"/>
+      <w:r>
+        <w:rPr>
+          <w:lang w:val="en-US"/>
+        </w:rPr>
+        <w:t>đồ</w:t>
+      </w:r>
+      <w:proofErr w:type="spellEnd"/>
+      <w:r>
+        <w:rPr>
+          <w:lang w:val="en-US"/>
+        </w:rPr>
+        <w:t xml:space="preserve"> </w:t>
+      </w:r>
+      <w:proofErr w:type="spellStart"/>
+      <w:r>
+        <w:rPr>
+          <w:lang w:val="en-US"/>
+        </w:rPr>
+        <w:t>ăn</w:t>
+      </w:r>
+      <w:proofErr w:type="spellEnd"/>
+    </w:p>
+    <w:p>
+      <w:pPr>
+        <w:rPr>
+          <w:lang w:val="en-US"/>
+        </w:rPr>
+      </w:pPr>
+      <w:r>
+        <w:rPr>
+          <w:lang w:val="en-US"/>
+        </w:rPr>
+        <w:t>-</w:t>
+      </w:r>
+      <w:proofErr w:type="spellStart"/>
+      <w:r>
+        <w:rPr>
+          <w:lang w:val="en-US"/>
+        </w:rPr>
+        <w:t>Khi</w:t>
+      </w:r>
+      <w:proofErr w:type="spellEnd"/>
+      <w:r>
+        <w:rPr>
+          <w:lang w:val="en-US"/>
+        </w:rPr>
+        <w:t xml:space="preserve"> </w:t>
+      </w:r>
+      <w:proofErr w:type="spellStart"/>
+      <w:r>
+        <w:rPr>
+          <w:lang w:val="en-US"/>
+        </w:rPr>
+        <w:t>mà</w:t>
+      </w:r>
+      <w:proofErr w:type="spellEnd"/>
+      <w:r>
+        <w:rPr>
+          <w:lang w:val="en-US"/>
+        </w:rPr>
+        <w:t xml:space="preserve"> </w:t>
+      </w:r>
+      <w:proofErr w:type="spellStart"/>
+      <w:r>
+        <w:rPr>
+          <w:lang w:val="en-US"/>
+        </w:rPr>
+        <w:t>trang</w:t>
+      </w:r>
+      <w:proofErr w:type="spellEnd"/>
+      <w:r>
+        <w:rPr>
+          <w:lang w:val="en-US"/>
+        </w:rPr>
+        <w:t xml:space="preserve"> </w:t>
+      </w:r>
+      <w:proofErr w:type="spellStart"/>
+      <w:r>
+        <w:rPr>
+          <w:lang w:val="en-US"/>
+        </w:rPr>
+        <w:t>thái</w:t>
+      </w:r>
+      <w:proofErr w:type="spellEnd"/>
+      <w:r>
+        <w:rPr>
+          <w:lang w:val="en-US"/>
+        </w:rPr>
+        <w:t xml:space="preserve"> </w:t>
+      </w:r>
+      <w:proofErr w:type="spellStart"/>
+      <w:r>
+        <w:rPr>
+          <w:lang w:val="en-US"/>
+        </w:rPr>
+        <w:t>đang</w:t>
+      </w:r>
+      <w:proofErr w:type="spellEnd"/>
+      <w:r>
+        <w:rPr>
+          <w:lang w:val="en-US"/>
+        </w:rPr>
+        <w:t xml:space="preserve"> </w:t>
+      </w:r>
+      <w:proofErr w:type="spellStart"/>
+      <w:r>
+        <w:rPr>
+          <w:lang w:val="en-US"/>
+        </w:rPr>
+        <w:t>là</w:t>
+      </w:r>
+      <w:proofErr w:type="spellEnd"/>
+      <w:r>
+        <w:rPr>
+          <w:lang w:val="en-US"/>
+        </w:rPr>
+        <w:t xml:space="preserve"> 3 </w:t>
+      </w:r>
+      <w:proofErr w:type="spellStart"/>
+      <w:r>
+        <w:rPr>
+          <w:lang w:val="en-US"/>
+        </w:rPr>
+        <w:t>thì</w:t>
+      </w:r>
+      <w:proofErr w:type="spellEnd"/>
+      <w:r>
+        <w:rPr>
+          <w:lang w:val="en-US"/>
+        </w:rPr>
+        <w:t xml:space="preserve"> </w:t>
+      </w:r>
+      <w:proofErr w:type="spellStart"/>
+      <w:r>
+        <w:rPr>
+          <w:lang w:val="en-US"/>
+        </w:rPr>
+        <w:t>nút</w:t>
+      </w:r>
+      <w:proofErr w:type="spellEnd"/>
+      <w:r>
+        <w:rPr>
+          <w:lang w:val="en-US"/>
+        </w:rPr>
+        <w:t xml:space="preserve"> </w:t>
+      </w:r>
+      <w:proofErr w:type="spellStart"/>
+      <w:r>
+        <w:rPr>
+          <w:lang w:val="en-US"/>
+        </w:rPr>
+        <w:t>trở</w:t>
+      </w:r>
+      <w:proofErr w:type="spellEnd"/>
+      <w:r>
+        <w:rPr>
+          <w:lang w:val="en-US"/>
+        </w:rPr>
+        <w:t xml:space="preserve"> </w:t>
+      </w:r>
+      <w:proofErr w:type="spellStart"/>
+      <w:r>
+        <w:rPr>
+          <w:lang w:val="en-US"/>
+        </w:rPr>
+        <w:t>lại</w:t>
+      </w:r>
+      <w:proofErr w:type="spellEnd"/>
+      <w:r>
+        <w:rPr>
+          <w:lang w:val="en-US"/>
+        </w:rPr>
+        <w:t xml:space="preserve"> </w:t>
+      </w:r>
+      <w:proofErr w:type="spellStart"/>
+      <w:r>
+        <w:rPr>
+          <w:lang w:val="en-US"/>
+        </w:rPr>
+        <w:t>sẽ</w:t>
+      </w:r>
+      <w:proofErr w:type="spellEnd"/>
+      <w:r>
+        <w:rPr>
+          <w:lang w:val="en-US"/>
+        </w:rPr>
+        <w:t xml:space="preserve"> set quay </w:t>
+      </w:r>
+      <w:proofErr w:type="spellStart"/>
+      <w:r>
+        <w:rPr>
+          <w:lang w:val="en-US"/>
+        </w:rPr>
+        <w:t>lại</w:t>
+      </w:r>
+      <w:proofErr w:type="spellEnd"/>
+      <w:r>
+        <w:rPr>
+          <w:lang w:val="en-US"/>
+        </w:rPr>
+        <w:t xml:space="preserve"> </w:t>
+      </w:r>
+      <w:proofErr w:type="spellStart"/>
+      <w:r>
+        <w:rPr>
+          <w:lang w:val="en-US"/>
+        </w:rPr>
+        <w:t>trạng</w:t>
+      </w:r>
+      <w:proofErr w:type="spellEnd"/>
+      <w:r>
+        <w:rPr>
+          <w:lang w:val="en-US"/>
+        </w:rPr>
+        <w:t xml:space="preserve"> </w:t>
+      </w:r>
+      <w:proofErr w:type="spellStart"/>
+      <w:r>
+        <w:rPr>
+          <w:lang w:val="en-US"/>
+        </w:rPr>
+        <w:t>thái</w:t>
+      </w:r>
+      <w:proofErr w:type="spellEnd"/>
+      <w:r>
+        <w:rPr>
+          <w:lang w:val="en-US"/>
+        </w:rPr>
+        <w:t xml:space="preserve"> 2 (</w:t>
+      </w:r>
+      <w:proofErr w:type="spellStart"/>
+      <w:r>
+        <w:rPr>
+          <w:lang w:val="en-US"/>
+        </w:rPr>
+        <w:t>đặt</w:t>
+      </w:r>
+      <w:proofErr w:type="spellEnd"/>
+      <w:r>
+        <w:rPr>
+          <w:lang w:val="en-US"/>
+        </w:rPr>
+        <w:t xml:space="preserve"> </w:t>
+      </w:r>
+      <w:proofErr w:type="spellStart"/>
+      <w:r>
+        <w:rPr>
+          <w:lang w:val="en-US"/>
+        </w:rPr>
+        <w:t>ghế</w:t>
+      </w:r>
+      <w:proofErr w:type="spellEnd"/>
+      <w:r>
+        <w:rPr>
+          <w:lang w:val="en-US"/>
+        </w:rPr>
+        <w:t>).</w:t>
+      </w:r>
+    </w:p>
+    <w:p>
+      <w:pPr>
+        <w:rPr>
+          <w:lang w:val="vi-VN"/>
+        </w:rPr>
+      </w:pPr>
+      <w:r>
+        <w:rPr>
+          <w:lang w:val="en-US"/>
+        </w:rPr>
+        <w:t>-</w:t>
+      </w:r>
+      <w:proofErr w:type="spellStart"/>
+      <w:r>
+        <w:rPr>
+          <w:lang w:val="en-US"/>
+        </w:rPr>
+        <w:t>Khi</w:t>
+      </w:r>
+      <w:proofErr w:type="spellEnd"/>
+      <w:r>
+        <w:rPr>
+          <w:lang w:val="en-US"/>
+        </w:rPr>
+        <w:t xml:space="preserve"> </w:t>
+      </w:r>
+      <w:proofErr w:type="spellStart"/>
+      <w:r>
+        <w:rPr>
+          <w:lang w:val="en-US"/>
+        </w:rPr>
+        <w:t>mà</w:t>
+      </w:r>
+      <w:proofErr w:type="spellEnd"/>
+      <w:r>
+        <w:rPr>
+          <w:lang w:val="en-US"/>
+        </w:rPr>
+        <w:t xml:space="preserve"> </w:t>
+      </w:r>
+      <w:proofErr w:type="spellStart"/>
+      <w:r>
+        <w:rPr>
+          <w:lang w:val="en-US"/>
+        </w:rPr>
+        <w:t>trạng</w:t>
+      </w:r>
+      <w:proofErr w:type="spellEnd"/>
+      <w:r>
+        <w:rPr>
+          <w:lang w:val="en-US"/>
+        </w:rPr>
+        <w:t xml:space="preserve"> </w:t>
+      </w:r>
+      <w:proofErr w:type="spellStart"/>
+      <w:r>
+        <w:rPr>
+          <w:lang w:val="en-US"/>
+        </w:rPr>
+        <w:t>thái</w:t>
+      </w:r>
+      <w:proofErr w:type="spellEnd"/>
+      <w:r>
+        <w:rPr>
+          <w:lang w:val="en-US"/>
+        </w:rPr>
+        <w:t xml:space="preserve"> </w:t>
+      </w:r>
+      <w:proofErr w:type="spellStart"/>
+      <w:r>
+        <w:rPr>
+          <w:lang w:val="en-US"/>
+        </w:rPr>
+        <w:t>đang</w:t>
+      </w:r>
+      <w:proofErr w:type="spellEnd"/>
+      <w:r>
+        <w:rPr>
+          <w:lang w:val="en-US"/>
+        </w:rPr>
+        <w:t xml:space="preserve"> </w:t>
+      </w:r>
+      <w:proofErr w:type="spellStart"/>
+      <w:r>
+        <w:rPr>
+          <w:lang w:val="en-US"/>
+        </w:rPr>
+        <w:t>là</w:t>
+      </w:r>
+      <w:proofErr w:type="spellEnd"/>
+      <w:r>
+        <w:rPr>
+          <w:lang w:val="en-US"/>
+        </w:rPr>
+        <w:t xml:space="preserve"> 4 </w:t>
+      </w:r>
+      <w:proofErr w:type="spellStart"/>
+      <w:r>
+        <w:rPr>
+          <w:lang w:val="en-US"/>
+        </w:rPr>
+        <w:t>thì</w:t>
+      </w:r>
+      <w:proofErr w:type="spellEnd"/>
+      <w:r>
+        <w:rPr>
+          <w:lang w:val="en-US"/>
+        </w:rPr>
+        <w:t xml:space="preserve"> </w:t>
+      </w:r>
+      <w:proofErr w:type="spellStart"/>
+      <w:r>
+        <w:rPr>
+          <w:lang w:val="en-US"/>
+        </w:rPr>
+        <w:t>sẽ</w:t>
+      </w:r>
+      <w:proofErr w:type="spellEnd"/>
+      <w:r>
+        <w:rPr>
+          <w:lang w:val="en-US"/>
+        </w:rPr>
+        <w:t xml:space="preserve"> </w:t>
+      </w:r>
+      <w:proofErr w:type="spellStart"/>
+      <w:r>
+        <w:rPr>
+          <w:lang w:val="en-US"/>
+        </w:rPr>
+        <w:t>là</w:t>
+      </w:r>
+      <w:proofErr w:type="spellEnd"/>
+      <w:r>
+        <w:rPr>
+          <w:lang w:val="en-US"/>
+        </w:rPr>
+        <w:t xml:space="preserve"> </w:t>
+      </w:r>
+      <w:proofErr w:type="spellStart"/>
+      <w:r>
+        <w:rPr>
+          <w:lang w:val="en-US"/>
+        </w:rPr>
+        <w:t>thanh</w:t>
+      </w:r>
+      <w:proofErr w:type="spellEnd"/>
+      <w:r>
+        <w:rPr>
+          <w:lang w:val="en-US"/>
+        </w:rPr>
+        <w:t xml:space="preserve"> </w:t>
+      </w:r>
+      <w:proofErr w:type="spellStart"/>
+      <w:r>
+        <w:rPr>
+          <w:lang w:val="en-US"/>
+        </w:rPr>
+        <w:t>toán</w:t>
+      </w:r>
+      <w:proofErr w:type="spellEnd"/>
+      <w:r>
+        <w:rPr>
+          <w:lang w:val="en-US"/>
+        </w:rPr>
+        <w:t>.</w:t>
+      </w:r>
     </w:p>
     <w:sectPr>
       <w:pgSz w:w="11906" w:h="16838"/>
@@ -8314,7 +9133,7 @@
 </file>
 
 <file path=word/numbering.xml><?xml version="1.0" encoding="utf-8"?>
-<w:numbering xmlns:wpc="http://schemas.microsoft.com/office/word/2010/wordprocessingCanvas" xmlns:cx="http://schemas.microsoft.com/office/drawing/2014/chartex" xmlns:cx1="http://schemas.microsoft.com/office/drawing/2015/9/8/chartex" xmlns:cx2="http://schemas.microsoft.com/office/drawing/2015/10/21/chartex" xmlns:cx3="http://schemas.microsoft.com/office/drawing/2016/5/9/chartex" xmlns:cx4="http://schemas.microsoft.com/office/drawing/2016/5/10/chartex" xmlns:cx5="http://schemas.microsoft.com/office/drawing/2016/5/11/chartex" xmlns:cx6="http://schemas.microsoft.com/office/drawing/2016/5/12/chartex" xmlns:cx7="http://schemas.microsoft.com/office/drawing/2016/5/13/chartex" xmlns:cx8="http://schemas.microsoft.com/office/drawing/2016/5/14/chartex" xmlns:mc="http://schemas.openxmlformats.org/markup-compatibility/2006" xmlns:aink="http://schemas.microsoft.com/office/drawing/2016/ink" xmlns:am3d="http://schemas.microsoft.com/office/drawing/2017/model3d" xmlns:o="urn:schemas-microsoft-com:office:office" xmlns:oel="http://schemas.microsoft.com/office/2019/extlst" xmlns:r="http://schemas.openxmlformats.org/officeDocument/2006/relationships" xmlns:m="http://schemas.openxmlformats.org/officeDocument/2006/math" xmlns:v="urn:schemas-microsoft-com:vml" xmlns:wp14="http://schemas.microsoft.com/office/word/2010/wordprocessingDrawing" xmlns:wp="http://schemas.openxmlformats.org/drawingml/2006/wordprocessingDrawing" xmlns:w10="urn:schemas-microsoft-com:office:word" xmlns:w="http://schemas.openxmlformats.org/wordprocessingml/2006/main" xmlns:w14="http://schemas.microsoft.com/office/word/2010/wordml" xmlns:w15="http://schemas.microsoft.com/office/word/2012/wordml" xmlns:w16cex="http://schemas.microsoft.com/office/word/2018/wordml/cex" xmlns:w16cid="http://schemas.microsoft.com/office/word/2016/wordml/cid" xmlns:w16="http://schemas.microsoft.com/office/word/2018/wordml" xmlns:w16sdtdh="http://schemas.microsoft.com/office/word/2020/wordml/sdtdatahash" xmlns:w16se="http://schemas.microsoft.com/office/word/2015/wordml/symex" xmlns:wpg="http://schemas.microsoft.com/office/word/2010/wordprocessingGroup" xmlns:wpi="http://schemas.microsoft.com/office/word/2010/wordprocessingInk" xmlns:wne="http://schemas.microsoft.com/office/word/2006/wordml" xmlns:wps="http://schemas.microsoft.com/office/word/2010/wordprocessingShape" mc:Ignorable="w14 w15 w16se w16cid w16 w16cex w16sdtdh wp14">
+<w:numbering xmlns:wpc="http://schemas.microsoft.com/office/word/2010/wordprocessingCanvas" xmlns:cx="http://schemas.microsoft.com/office/drawing/2014/chartex" xmlns:mc="http://schemas.openxmlformats.org/markup-compatibility/2006" xmlns:o="urn:schemas-microsoft-com:office:office" xmlns:r="http://schemas.openxmlformats.org/officeDocument/2006/relationships" xmlns:m="http://schemas.openxmlformats.org/officeDocument/2006/math" xmlns:v="urn:schemas-microsoft-com:vml" xmlns:wp14="http://schemas.microsoft.com/office/word/2010/wordprocessingDrawing" xmlns:wp="http://schemas.openxmlformats.org/drawingml/2006/wordprocessingDrawing" xmlns:w10="urn:schemas-microsoft-com:office:word" xmlns:w="http://schemas.openxmlformats.org/wordprocessingml/2006/main" xmlns:w14="http://schemas.microsoft.com/office/word/2010/wordml" xmlns:w15="http://schemas.microsoft.com/office/word/2012/wordml" xmlns:w16se="http://schemas.microsoft.com/office/word/2015/wordml/symex" xmlns:wpg="http://schemas.microsoft.com/office/word/2010/wordprocessingGroup" xmlns:wpi="http://schemas.microsoft.com/office/word/2010/wordprocessingInk" xmlns:wne="http://schemas.microsoft.com/office/word/2006/wordml" xmlns:wps="http://schemas.microsoft.com/office/word/2010/wordprocessingShape" mc:Ignorable="w14 w15 w16se wp14">
   <w:abstractNum w:abstractNumId="0" w15:restartNumberingAfterBreak="0">
     <w:nsid w:val="181B052E"/>
     <w:multiLevelType w:val="hybridMultilevel"/>
@@ -8539,17 +9358,17 @@
       </w:rPr>
     </w:lvl>
   </w:abstractNum>
-  <w:num w:numId="1" w16cid:durableId="243103095">
+  <w:num w:numId="1">
     <w:abstractNumId w:val="1"/>
   </w:num>
-  <w:num w:numId="2" w16cid:durableId="1236013547">
+  <w:num w:numId="2">
     <w:abstractNumId w:val="0"/>
   </w:num>
 </w:numbering>
 </file>
 
 <file path=word/styles.xml><?xml version="1.0" encoding="utf-8"?>
-<w:styles xmlns:mc="http://schemas.openxmlformats.org/markup-compatibility/2006" xmlns:r="http://schemas.openxmlformats.org/officeDocument/2006/relationships" xmlns:w="http://schemas.openxmlformats.org/wordprocessingml/2006/main" xmlns:w14="http://schemas.microsoft.com/office/word/2010/wordml" xmlns:w15="http://schemas.microsoft.com/office/word/2012/wordml" xmlns:w16cex="http://schemas.microsoft.com/office/word/2018/wordml/cex" xmlns:w16cid="http://schemas.microsoft.com/office/word/2016/wordml/cid" xmlns:w16="http://schemas.microsoft.com/office/word/2018/wordml" xmlns:w16sdtdh="http://schemas.microsoft.com/office/word/2020/wordml/sdtdatahash" xmlns:w16se="http://schemas.microsoft.com/office/word/2015/wordml/symex" mc:Ignorable="w14 w15 w16se w16cid w16 w16cex w16sdtdh">
+<w:styles xmlns:mc="http://schemas.openxmlformats.org/markup-compatibility/2006" xmlns:r="http://schemas.openxmlformats.org/officeDocument/2006/relationships" xmlns:w="http://schemas.openxmlformats.org/wordprocessingml/2006/main" xmlns:w14="http://schemas.microsoft.com/office/word/2010/wordml" xmlns:w15="http://schemas.microsoft.com/office/word/2012/wordml" xmlns:w16se="http://schemas.microsoft.com/office/word/2015/wordml/symex" mc:Ignorable="w14 w15 w16se">
   <w:docDefaults>
     <w:rPrDefault>
       <w:rPr>
@@ -8567,7 +9386,7 @@
       </w:pPr>
     </w:pPrDefault>
   </w:docDefaults>
-  <w:latentStyles w:defLockedState="0" w:defUIPriority="99" w:defSemiHidden="0" w:defUnhideWhenUsed="0" w:defQFormat="0" w:count="376">
+  <w:latentStyles w:defLockedState="0" w:defUIPriority="99" w:defSemiHidden="0" w:defUnhideWhenUsed="0" w:defQFormat="0" w:count="371">
     <w:lsdException w:name="Normal" w:uiPriority="0" w:qFormat="1"/>
     <w:lsdException w:name="heading 1" w:uiPriority="9" w:qFormat="1"/>
     <w:lsdException w:name="heading 2" w:semiHidden="1" w:uiPriority="9" w:unhideWhenUsed="1" w:qFormat="1"/>
@@ -8939,11 +9758,6 @@
     <w:lsdException w:name="List Table 5 Dark Accent 6" w:uiPriority="50"/>
     <w:lsdException w:name="List Table 6 Colorful Accent 6" w:uiPriority="51"/>
     <w:lsdException w:name="List Table 7 Colorful Accent 6" w:uiPriority="52"/>
-    <w:lsdException w:name="Mention" w:semiHidden="1" w:unhideWhenUsed="1"/>
-    <w:lsdException w:name="Smart Hyperlink" w:semiHidden="1" w:unhideWhenUsed="1"/>
-    <w:lsdException w:name="Hashtag" w:semiHidden="1" w:unhideWhenUsed="1"/>
-    <w:lsdException w:name="Unresolved Mention" w:semiHidden="1" w:unhideWhenUsed="1"/>
-    <w:lsdException w:name="Smart Link" w:semiHidden="1" w:unhideWhenUsed="1"/>
   </w:latentStyles>
   <w:style w:type="paragraph" w:default="1" w:styleId="Normal">
     <w:name w:val="Normal"/>

</xml_diff>